<commit_message>
more cleanup and login implementation
</commit_message>
<xml_diff>
--- a/README.docx
+++ b/README.docx
@@ -274,8 +274,16 @@
       <w:r>
         <w:t>Client reconnects to a server when connection is lost.</w:t>
       </w:r>
-    </w:p>
-    <w:p/>
+      <w:r>
+        <w:t xml:space="preserve"> </w:t>
+      </w:r>
+    </w:p>
+    <w:p>
+      <w:pPr>
+        <w:pStyle w:val="ListParagraph"/>
+        <w:ind w:left="1080"/>
+      </w:pPr>
+    </w:p>
     <w:p>
       <w:pPr>
         <w:rPr>
@@ -796,25 +804,7 @@
                 <w:sz w:val="19"/>
                 <w:szCs w:val="19"/>
               </w:rPr>
-              <w:t>S</w:t>
-            </w:r>
-            <w:r>
-              <w:rPr>
-                <w:rFonts w:ascii="Consolas" w:hAnsi="Consolas" w:cs="Consolas"/>
-                <w:color w:val="A31515"/>
-                <w:sz w:val="19"/>
-                <w:szCs w:val="19"/>
-              </w:rPr>
-              <w:t>erver identity</w:t>
-            </w:r>
-            <w:r>
-              <w:rPr>
-                <w:rFonts w:ascii="Consolas" w:hAnsi="Consolas" w:cs="Consolas"/>
-                <w:color w:val="A31515"/>
-                <w:sz w:val="19"/>
-                <w:szCs w:val="19"/>
-              </w:rPr>
-              <w:t xml:space="preserve"> (</w:t>
+              <w:t>Server identity (</w:t>
             </w:r>
             <w:r>
               <w:rPr>
@@ -882,16 +872,7 @@
                 <w:sz w:val="19"/>
                 <w:szCs w:val="19"/>
               </w:rPr>
-              <w:t>S</w:t>
-            </w:r>
-            <w:r>
-              <w:rPr>
-                <w:rFonts w:ascii="Consolas" w:hAnsi="Consolas" w:cs="Consolas"/>
-                <w:color w:val="A31515"/>
-                <w:sz w:val="19"/>
-                <w:szCs w:val="19"/>
-              </w:rPr>
-              <w:t>erver port to listens to (required)</w:t>
+              <w:t>Server port to listens to (required)</w:t>
             </w:r>
           </w:p>
         </w:tc>
@@ -941,16 +922,7 @@
                 <w:sz w:val="19"/>
                 <w:szCs w:val="19"/>
               </w:rPr>
-              <w:t>M</w:t>
-            </w:r>
-            <w:r>
-              <w:rPr>
-                <w:rFonts w:ascii="Consolas" w:hAnsi="Consolas" w:cs="Consolas"/>
-                <w:color w:val="A31515"/>
-                <w:sz w:val="19"/>
-                <w:szCs w:val="19"/>
-              </w:rPr>
-              <w:t>ax number of threads in the thread pool to</w:t>
+              <w:t>Max number of threads in the thread pool to</w:t>
             </w:r>
             <w:r>
               <w:rPr>
@@ -1018,16 +990,7 @@
                 <w:sz w:val="19"/>
                 <w:szCs w:val="19"/>
               </w:rPr>
-              <w:t>ill the server expand and create more thread if it runs out</w:t>
-            </w:r>
-            <w:r>
-              <w:rPr>
-                <w:rFonts w:ascii="Consolas" w:hAnsi="Consolas" w:cs="Consolas"/>
-                <w:color w:val="A31515"/>
-                <w:sz w:val="19"/>
-                <w:szCs w:val="19"/>
-              </w:rPr>
-              <w:t xml:space="preserve"> (default false).</w:t>
+              <w:t>ill the server expand and create more thread if it runs out (default false).</w:t>
             </w:r>
           </w:p>
         </w:tc>
@@ -1708,7 +1671,19 @@
         <w:rPr>
           <w:i/>
         </w:rPr>
-        <w:t>.exe –</w:t>
+        <w:t xml:space="preserve">.exe </w:t>
+      </w:r>
+      <w:r>
+        <w:rPr>
+          <w:i/>
+        </w:rPr>
+        <w:t xml:space="preserve">–id client_1 </w:t>
+      </w:r>
+      <w:r>
+        <w:rPr>
+          <w:i/>
+        </w:rPr>
+        <w:t>–</w:t>
       </w:r>
       <w:r>
         <w:rPr>
@@ -1872,6 +1847,25 @@
         </w:rPr>
         <w:t>port(newline)</w:t>
       </w:r>
+    </w:p>
+    <w:p>
+      <w:pPr>
+        <w:ind w:left="720" w:firstLine="720"/>
+        <w:rPr>
+          <w:b/>
+          <w:i/>
+        </w:rPr>
+      </w:pPr>
+      <w:r>
+        <w:rPr>
+          <w:b/>
+          <w:i/>
+          <w:color w:val="FF0000"/>
+        </w:rPr>
+        <w:t>TOBE UPDATED WITH PEERS PORT at +1</w:t>
+      </w:r>
+      <w:bookmarkStart w:id="0" w:name="_GoBack"/>
+      <w:bookmarkEnd w:id="0"/>
     </w:p>
     <w:p>
       <w:pPr>
@@ -2009,6 +2003,7 @@
     </w:p>
     <w:p>
       <w:r>
+        <w:lastRenderedPageBreak/>
         <w:tab/>
       </w:r>
       <w:r>
@@ -2025,7 +2020,6 @@
     </w:p>
     <w:p>
       <w:r>
-        <w:lastRenderedPageBreak/>
         <w:tab/>
       </w:r>
       <w:r>
@@ -2425,6 +2419,7 @@
         </w:numPr>
       </w:pPr>
       <w:r>
+        <w:lastRenderedPageBreak/>
         <w:t>Each client will receive their own message sent</w:t>
       </w:r>
       <w:r>
@@ -2452,7 +2447,6 @@
         </w:numPr>
       </w:pPr>
       <w:r>
-        <w:lastRenderedPageBreak/>
         <w:t>Client 3 will disconnects and close after 10</w:t>
       </w:r>
       <w:r>
@@ -2799,16 +2793,32 @@
           <w:b/>
           <w:color w:val="FF0000"/>
         </w:rPr>
-        <w:t>s</w:t>
-      </w:r>
-      <w:bookmarkStart w:id="0" w:name="_GoBack"/>
-      <w:bookmarkEnd w:id="0"/>
-      <w:r>
+        <w:t>server_X</w:t>
+      </w:r>
+      <w:proofErr w:type="spellEnd"/>
+    </w:p>
+    <w:p>
+      <w:pPr>
         <w:rPr>
           <w:b/>
           <w:color w:val="FF0000"/>
         </w:rPr>
-        <w:t>erver_X</w:t>
+      </w:pPr>
+      <w:r>
+        <w:rPr>
+          <w:b/>
+          <w:color w:val="FF0000"/>
+        </w:rPr>
+        <w:lastRenderedPageBreak/>
+        <w:tab/>
+      </w:r>
+      <w:proofErr w:type="spellStart"/>
+      <w:r>
+        <w:rPr>
+          <w:b/>
+          <w:color w:val="FF0000"/>
+        </w:rPr>
+        <w:t>client_X</w:t>
       </w:r>
       <w:proofErr w:type="spellEnd"/>
     </w:p>
@@ -2824,17 +2834,38 @@
           <w:b/>
           <w:color w:val="FF0000"/>
         </w:rPr>
-        <w:tab/>
-      </w:r>
-      <w:proofErr w:type="spellStart"/>
-      <w:r>
+        <w:t>TALK ABOUT BASIC HANDSHAKE</w:t>
+      </w:r>
+    </w:p>
+    <w:p>
+      <w:pPr>
         <w:rPr>
           <w:b/>
           <w:color w:val="FF0000"/>
         </w:rPr>
-        <w:t>client_X</w:t>
-      </w:r>
-      <w:proofErr w:type="spellEnd"/>
+      </w:pPr>
+      <w:r>
+        <w:rPr>
+          <w:b/>
+          <w:color w:val="FF0000"/>
+        </w:rPr>
+        <w:t>PEERS connect using different port</w:t>
+      </w:r>
+    </w:p>
+    <w:p>
+      <w:pPr>
+        <w:rPr>
+          <w:b/>
+          <w:color w:val="FF0000"/>
+        </w:rPr>
+      </w:pPr>
+      <w:r>
+        <w:rPr>
+          <w:b/>
+          <w:color w:val="FF0000"/>
+        </w:rPr>
+        <w:t>BUILD IN LINUX!!</w:t>
+      </w:r>
     </w:p>
     <w:sectPr>
       <w:pgSz w:w="12240" w:h="15840"/>

</xml_diff>

<commit_message>
added mutex to map for data protection
</commit_message>
<xml_diff>
--- a/README.docx
+++ b/README.docx
@@ -373,29 +373,13 @@
         <w:ind w:left="360"/>
       </w:pPr>
       <w:r>
-        <w:t xml:space="preserve">The applications are compiled with </w:t>
-      </w:r>
-      <w:proofErr w:type="spellStart"/>
-      <w:r>
-        <w:t>atleast</w:t>
-      </w:r>
-      <w:proofErr w:type="spellEnd"/>
-      <w:r>
-        <w:t xml:space="preserve"> </w:t>
-      </w:r>
-      <w:proofErr w:type="spellStart"/>
+        <w:t xml:space="preserve">The applications are compiled with atleast </w:t>
+      </w:r>
       <w:r>
         <w:rPr>
           <w:i/>
         </w:rPr>
-        <w:t>CMake</w:t>
-      </w:r>
-      <w:proofErr w:type="spellEnd"/>
-      <w:r>
-        <w:rPr>
-          <w:i/>
-        </w:rPr>
-        <w:t xml:space="preserve"> 3.10 with gcc-7.5.0</w:t>
+        <w:t>CMake 3.10 with gcc-7.5.0</w:t>
       </w:r>
       <w:r>
         <w:t xml:space="preserve"> both are default for Ubuntu 18.04, however the package includes a build script that installs the build essentials of the OS, run the script to setup the environment and build the application.</w:t>
@@ -467,24 +451,13 @@
         <w:t>./Client.exe</w:t>
       </w:r>
       <w:r>
-        <w:t xml:space="preserve"> </w:t>
-      </w:r>
-      <w:proofErr w:type="gramStart"/>
-      <w:r>
-        <w:t xml:space="preserve">or </w:t>
+        <w:t xml:space="preserve"> or </w:t>
       </w:r>
       <w:r>
         <w:rPr>
           <w:i/>
         </w:rPr>
-        <w:t>./</w:t>
-      </w:r>
-      <w:proofErr w:type="gramEnd"/>
-      <w:r>
-        <w:rPr>
-          <w:i/>
-        </w:rPr>
-        <w:t>Client</w:t>
+        <w:t>./Client</w:t>
       </w:r>
       <w:r>
         <w:t xml:space="preserve"> in Linux-like platform</w:t>
@@ -493,15 +466,7 @@
     <w:p>
       <w:r>
         <w:tab/>
-        <w:t xml:space="preserve">./Server.exe </w:t>
-      </w:r>
-      <w:proofErr w:type="gramStart"/>
-      <w:r>
-        <w:t>or ./</w:t>
-      </w:r>
-      <w:proofErr w:type="gramEnd"/>
-      <w:r>
-        <w:t>Server in Linux-like platform</w:t>
+        <w:t>./Server.exe or ./Server in Linux-like platform</w:t>
       </w:r>
     </w:p>
     <w:p>
@@ -663,27 +628,7 @@
                 <w:sz w:val="19"/>
                 <w:szCs w:val="19"/>
               </w:rPr>
-              <w:t>-</w:t>
-            </w:r>
-            <w:proofErr w:type="spellStart"/>
-            <w:r>
-              <w:rPr>
-                <w:rFonts w:ascii="Consolas" w:hAnsi="Consolas" w:cs="Consolas"/>
-                <w:color w:val="A31515"/>
-                <w:sz w:val="19"/>
-                <w:szCs w:val="19"/>
-              </w:rPr>
-              <w:t>i</w:t>
-            </w:r>
-            <w:proofErr w:type="spellEnd"/>
-            <w:r>
-              <w:rPr>
-                <w:rFonts w:ascii="Consolas" w:hAnsi="Consolas" w:cs="Consolas"/>
-                <w:color w:val="A31515"/>
-                <w:sz w:val="19"/>
-                <w:szCs w:val="19"/>
-              </w:rPr>
-              <w:t>,--id &lt;string&gt;</w:t>
+              <w:t>-i,--id &lt;string&gt;</w:t>
             </w:r>
           </w:p>
         </w:tc>
@@ -1296,7 +1241,6 @@
                 <w:szCs w:val="19"/>
               </w:rPr>
             </w:pPr>
-            <w:proofErr w:type="spellStart"/>
             <w:r>
               <w:rPr>
                 <w:rFonts w:ascii="Consolas" w:hAnsi="Consolas" w:cs="Consolas"/>
@@ -1304,17 +1248,7 @@
                 <w:sz w:val="19"/>
                 <w:szCs w:val="19"/>
               </w:rPr>
-              <w:t>Ip</w:t>
-            </w:r>
-            <w:proofErr w:type="spellEnd"/>
-            <w:r>
-              <w:rPr>
-                <w:rFonts w:ascii="Consolas" w:hAnsi="Consolas" w:cs="Consolas"/>
-                <w:color w:val="A31515"/>
-                <w:sz w:val="19"/>
-                <w:szCs w:val="19"/>
-              </w:rPr>
-              <w:t xml:space="preserve"> address or host name of the server to connect to</w:t>
+              <w:t>Ip address or host name of the server to connect to</w:t>
             </w:r>
           </w:p>
         </w:tc>
@@ -1441,27 +1375,7 @@
                 <w:szCs w:val="19"/>
               </w:rPr>
               <w:lastRenderedPageBreak/>
-              <w:t>-</w:t>
-            </w:r>
-            <w:proofErr w:type="spellStart"/>
-            <w:r>
-              <w:rPr>
-                <w:rFonts w:ascii="Consolas" w:hAnsi="Consolas" w:cs="Consolas"/>
-                <w:color w:val="A31515"/>
-                <w:sz w:val="19"/>
-                <w:szCs w:val="19"/>
-              </w:rPr>
-              <w:t>i</w:t>
-            </w:r>
-            <w:proofErr w:type="spellEnd"/>
-            <w:r>
-              <w:rPr>
-                <w:rFonts w:ascii="Consolas" w:hAnsi="Consolas" w:cs="Consolas"/>
-                <w:color w:val="A31515"/>
-                <w:sz w:val="19"/>
-                <w:szCs w:val="19"/>
-              </w:rPr>
-              <w:t>, --id &lt;string&gt;</w:t>
+              <w:t>-i, --id &lt;string&gt;</w:t>
             </w:r>
           </w:p>
         </w:tc>
@@ -1616,19 +1530,11 @@
           <w:b/>
         </w:rPr>
       </w:pPr>
-      <w:proofErr w:type="spellStart"/>
       <w:r>
         <w:rPr>
           <w:b/>
         </w:rPr>
-        <w:t>Config</w:t>
-      </w:r>
-      <w:proofErr w:type="spellEnd"/>
-      <w:r>
-        <w:rPr>
-          <w:b/>
-        </w:rPr>
-        <w:t xml:space="preserve"> files</w:t>
+        <w:t>Config files</w:t>
       </w:r>
     </w:p>
     <w:p>
@@ -1684,27 +1590,17 @@
           <w:i/>
         </w:rPr>
       </w:pPr>
-      <w:proofErr w:type="spellStart"/>
-      <w:proofErr w:type="gramStart"/>
       <w:r>
         <w:rPr>
           <w:i/>
         </w:rPr>
         <w:t>ServerID</w:t>
       </w:r>
-      <w:proofErr w:type="spellEnd"/>
       <w:r>
         <w:rPr>
           <w:i/>
         </w:rPr>
-        <w:t>(</w:t>
-      </w:r>
-      <w:proofErr w:type="gramEnd"/>
-      <w:r>
-        <w:rPr>
-          <w:i/>
-        </w:rPr>
-        <w:t>space)</w:t>
+        <w:t>(space)</w:t>
       </w:r>
       <w:r>
         <w:rPr>
@@ -1885,15 +1781,11 @@
       </w:r>
       <w:r>
         <w:tab/>
-      </w:r>
-      <w:proofErr w:type="gramStart"/>
-      <w:r>
         <w:t>h</w:t>
       </w:r>
       <w:r>
         <w:t>ost</w:t>
       </w:r>
-      <w:proofErr w:type="gramEnd"/>
       <w:r>
         <w:t xml:space="preserve"> address</w:t>
       </w:r>
@@ -1989,15 +1881,7 @@
     </w:p>
     <w:p>
       <w:r>
-        <w:t>Both Server and Client require an id (-</w:t>
-      </w:r>
-      <w:proofErr w:type="spellStart"/>
-      <w:r>
-        <w:t>i</w:t>
-      </w:r>
-      <w:proofErr w:type="spellEnd"/>
-      <w:r>
-        <w:t>, --id) as a parameter when running th</w:t>
+        <w:t>Both Server and Client require an id (-i, --id) as a parameter when running th</w:t>
       </w:r>
       <w:r>
         <w:t xml:space="preserve">e applications. The ID serves as the login and identity of each actors in the network. The ID is also used to identify separation between a server and client specially in routing to avoid cyclic sending of packets by marking the packet with the origin information. </w:t>
@@ -2044,19 +1928,8 @@
           <w:sz w:val="19"/>
           <w:szCs w:val="19"/>
         </w:rPr>
-        <w:t>::</w:t>
-      </w:r>
-      <w:proofErr w:type="spellStart"/>
-      <w:r>
-        <w:rPr>
-          <w:rFonts w:ascii="Consolas" w:hAnsi="Consolas" w:cs="Consolas"/>
-          <w:color w:val="000000"/>
-          <w:sz w:val="19"/>
-          <w:szCs w:val="19"/>
-        </w:rPr>
-        <w:t>ValidateIdentity</w:t>
-      </w:r>
-      <w:proofErr w:type="spellEnd"/>
+        <w:t>::ValidateIdentity</w:t>
+      </w:r>
       <w:r>
         <w:rPr>
           <w:rFonts w:ascii="Consolas" w:hAnsi="Consolas" w:cs="Consolas"/>
@@ -2565,15 +2438,7 @@
         <w:ind w:left="1080"/>
       </w:pPr>
       <w:r>
-        <w:t xml:space="preserve">      - </w:t>
-      </w:r>
-      <w:proofErr w:type="gramStart"/>
-      <w:r>
-        <w:t>sends</w:t>
-      </w:r>
-      <w:proofErr w:type="gramEnd"/>
-      <w:r>
-        <w:t xml:space="preserve"> message “Hello from client 2”</w:t>
+        <w:t xml:space="preserve">      - sends message “Hello from client 2”</w:t>
       </w:r>
       <w:r>
         <w:t xml:space="preserve"> and “Client 4 says hi”</w:t>
@@ -2751,15 +2616,7 @@
       </w:pPr>
       <w:r>
         <w:lastRenderedPageBreak/>
-        <w:t>Run 1 server and 1 client with client sending forever (</w:t>
-      </w:r>
-      <w:proofErr w:type="gramStart"/>
-      <w:r>
-        <w:t>frequency  -</w:t>
-      </w:r>
-      <w:proofErr w:type="gramEnd"/>
-      <w:r>
-        <w:t>1)</w:t>
+        <w:t>Run 1 server and 1 client with client sending forever (frequency  -1)</w:t>
       </w:r>
       <w:r>
         <w:t>, after few seconds, close the server window. Client will detect disconnection, it will pause the Send thread and will attempt reconnection.</w:t>
@@ -2796,11 +2653,9 @@
       <w:r>
         <w:t>(</w:t>
       </w:r>
-      <w:proofErr w:type="spellStart"/>
       <w:r>
         <w:t>numOfThreads</w:t>
       </w:r>
-      <w:proofErr w:type="spellEnd"/>
       <w:r>
         <w:t xml:space="preserve"> 2) </w:t>
       </w:r>
@@ -2811,15 +2666,7 @@
         <w:t xml:space="preserve"> the server</w:t>
       </w:r>
       <w:r>
-        <w:t xml:space="preserve"> </w:t>
-      </w:r>
-      <w:proofErr w:type="spellStart"/>
-      <w:r>
-        <w:t>config</w:t>
-      </w:r>
-      <w:proofErr w:type="spellEnd"/>
-      <w:r>
-        <w:t xml:space="preserve"> file.</w:t>
+        <w:t xml:space="preserve"> config file.</w:t>
       </w:r>
     </w:p>
     <w:p>
@@ -3014,7 +2861,7 @@
           </mc:Choice>
           <mc:Fallback>
             <w:pict>
-              <v:shapetype w14:anchorId="35E7AFBD" id="_x0000_t32" coordsize="21600,21600" o:spt="32" o:oned="t" path="m,l21600,21600e" filled="f">
+              <v:shapetype w14:anchorId="75F90090" id="_x0000_t32" coordsize="21600,21600" o:spt="32" o:oned="t" path="m,l21600,21600e" filled="f">
                 <v:path arrowok="t" fillok="f" o:connecttype="none"/>
                 <o:lock v:ext="edit" shapetype="t"/>
               </v:shapetype>
@@ -3087,7 +2934,7 @@
           </mc:Choice>
           <mc:Fallback>
             <w:pict>
-              <v:line w14:anchorId="6B9E1FC2" id="Straight Connector 74" o:spid="_x0000_s1026" style="position:absolute;flip:x;z-index:251732992;visibility:visible;mso-wrap-style:square;mso-wrap-distance-left:9pt;mso-wrap-distance-top:0;mso-wrap-distance-right:9pt;mso-wrap-distance-bottom:0;mso-position-horizontal:absolute;mso-position-horizontal-relative:text;mso-position-vertical:absolute;mso-position-vertical-relative:text" from="71.45pt,8.75pt" to="352.3pt,18.1pt" o:gfxdata="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" strokecolor="red" strokeweight=".5pt">
+              <v:line w14:anchorId="689EC55D" id="Straight Connector 74" o:spid="_x0000_s1026" style="position:absolute;flip:x;z-index:251732992;visibility:visible;mso-wrap-style:square;mso-wrap-distance-left:9pt;mso-wrap-distance-top:0;mso-wrap-distance-right:9pt;mso-wrap-distance-bottom:0;mso-position-horizontal:absolute;mso-position-horizontal-relative:text;mso-position-vertical:absolute;mso-position-vertical-relative:text" from="71.45pt,8.75pt" to="352.3pt,18.1pt" o:gfxdata="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" strokecolor="red" strokeweight=".5pt">
                 <v:stroke joinstyle="miter"/>
               </v:line>
             </w:pict>
@@ -3293,7 +3140,7 @@
           </mc:Choice>
           <mc:Fallback>
             <w:pict>
-              <v:line w14:anchorId="64D64B6B" id="Straight Connector 73" o:spid="_x0000_s1026" style="position:absolute;flip:x y;z-index:251731968;visibility:visible;mso-wrap-style:square;mso-wrap-distance-left:9pt;mso-wrap-distance-top:0;mso-wrap-distance-right:9pt;mso-wrap-distance-bottom:0;mso-position-horizontal:absolute;mso-position-horizontal-relative:text;mso-position-vertical:absolute;mso-position-vertical-relative:text" from="351.25pt,7.15pt" to="352.35pt,27.35pt" o:gfxdata="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" strokecolor="red" strokeweight=".5pt">
+              <v:line w14:anchorId="24AC0F39" id="Straight Connector 73" o:spid="_x0000_s1026" style="position:absolute;flip:x y;z-index:251731968;visibility:visible;mso-wrap-style:square;mso-wrap-distance-left:9pt;mso-wrap-distance-top:0;mso-wrap-distance-right:9pt;mso-wrap-distance-bottom:0;mso-position-horizontal:absolute;mso-position-horizontal-relative:text;mso-position-vertical:absolute;mso-position-vertical-relative:text" from="351.25pt,7.15pt" to="352.35pt,27.35pt" o:gfxdata="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" strokecolor="red" strokeweight=".5pt">
                 <v:stroke joinstyle="miter"/>
               </v:line>
             </w:pict>
@@ -3366,7 +3213,7 @@
           </mc:Choice>
           <mc:Fallback>
             <w:pict>
-              <v:shape w14:anchorId="6D3226C3" id="Straight Arrow Connector 39" o:spid="_x0000_s1026" type="#_x0000_t32" style="position:absolute;margin-left:402.6pt;margin-top:.55pt;width:3.6pt;height:69.6pt;z-index:251686912;visibility:visible;mso-wrap-style:square;mso-width-percent:0;mso-height-percent:0;mso-wrap-distance-left:9pt;mso-wrap-distance-top:0;mso-wrap-distance-right:9pt;mso-wrap-distance-bottom:0;mso-position-horizontal:absolute;mso-position-horizontal-relative:text;mso-position-vertical:absolute;mso-position-vertical-relative:text;mso-width-percent:0;mso-height-percent:0;mso-width-relative:margin;mso-height-relative:margin" o:gfxdata="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" strokecolor="#5b9bd5 [3204]" strokeweight=".5pt">
+              <v:shape w14:anchorId="53533D23" id="Straight Arrow Connector 39" o:spid="_x0000_s1026" type="#_x0000_t32" style="position:absolute;margin-left:402.6pt;margin-top:.55pt;width:3.6pt;height:69.6pt;z-index:251686912;visibility:visible;mso-wrap-style:square;mso-width-percent:0;mso-height-percent:0;mso-wrap-distance-left:9pt;mso-wrap-distance-top:0;mso-wrap-distance-right:9pt;mso-wrap-distance-bottom:0;mso-position-horizontal:absolute;mso-position-horizontal-relative:text;mso-position-vertical:absolute;mso-position-vertical-relative:text;mso-width-percent:0;mso-height-percent:0;mso-width-relative:margin;mso-height-relative:margin" o:gfxdata="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" strokecolor="#5b9bd5 [3204]" strokeweight=".5pt">
                 <v:stroke endarrow="block" joinstyle="miter"/>
               </v:shape>
             </w:pict>
@@ -3436,7 +3283,7 @@
           </mc:Choice>
           <mc:Fallback>
             <w:pict>
-              <v:line w14:anchorId="4F589DFA" id="Straight Connector 38" o:spid="_x0000_s1026" style="position:absolute;flip:x;z-index:251685888;visibility:visible;mso-wrap-style:square;mso-width-percent:0;mso-height-percent:0;mso-wrap-distance-left:9pt;mso-wrap-distance-top:0;mso-wrap-distance-right:9pt;mso-wrap-distance-bottom:0;mso-position-horizontal:absolute;mso-position-horizontal-relative:text;mso-position-vertical:absolute;mso-position-vertical-relative:text;mso-width-percent:0;mso-height-percent:0;mso-width-relative:margin;mso-height-relative:margin" from="122.4pt,.55pt" to="405pt,5.95pt" o:gfxdata="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" strokecolor="#5b9bd5 [3204]" strokeweight=".5pt">
+              <v:line w14:anchorId="59E1493A" id="Straight Connector 38" o:spid="_x0000_s1026" style="position:absolute;flip:x;z-index:251685888;visibility:visible;mso-wrap-style:square;mso-width-percent:0;mso-height-percent:0;mso-wrap-distance-left:9pt;mso-wrap-distance-top:0;mso-wrap-distance-right:9pt;mso-wrap-distance-bottom:0;mso-position-horizontal:absolute;mso-position-horizontal-relative:text;mso-position-vertical:absolute;mso-position-vertical-relative:text;mso-width-percent:0;mso-height-percent:0;mso-width-relative:margin;mso-height-relative:margin" from="122.4pt,.55pt" to="405pt,5.95pt" o:gfxdata="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" strokecolor="#5b9bd5 [3204]" strokeweight=".5pt">
                 <v:stroke joinstyle="miter"/>
               </v:line>
             </w:pict>
@@ -3509,7 +3356,7 @@
           </mc:Choice>
           <mc:Fallback>
             <w:pict>
-              <v:shape w14:anchorId="51F7D13C" id="Straight Arrow Connector 40" o:spid="_x0000_s1026" type="#_x0000_t32" style="position:absolute;margin-left:96.6pt;margin-top:4.15pt;width:24.6pt;height:1in;flip:x;z-index:251687936;visibility:visible;mso-wrap-style:square;mso-width-percent:0;mso-height-percent:0;mso-wrap-distance-left:9pt;mso-wrap-distance-top:0;mso-wrap-distance-right:9pt;mso-wrap-distance-bottom:0;mso-position-horizontal:absolute;mso-position-horizontal-relative:text;mso-position-vertical:absolute;mso-position-vertical-relative:text;mso-width-percent:0;mso-height-percent:0;mso-width-relative:margin;mso-height-relative:margin" o:gfxdata="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" strokecolor="#5b9bd5 [3204]" strokeweight=".5pt">
+              <v:shape w14:anchorId="389CC9EE" id="Straight Arrow Connector 40" o:spid="_x0000_s1026" type="#_x0000_t32" style="position:absolute;margin-left:96.6pt;margin-top:4.15pt;width:24.6pt;height:1in;flip:x;z-index:251687936;visibility:visible;mso-wrap-style:square;mso-width-percent:0;mso-height-percent:0;mso-wrap-distance-left:9pt;mso-wrap-distance-top:0;mso-wrap-distance-right:9pt;mso-wrap-distance-bottom:0;mso-position-horizontal:absolute;mso-position-horizontal-relative:text;mso-position-vertical:absolute;mso-position-vertical-relative:text;mso-width-percent:0;mso-height-percent:0;mso-width-relative:margin;mso-height-relative:margin" o:gfxdata="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" strokecolor="#5b9bd5 [3204]" strokeweight=".5pt">
                 <v:stroke endarrow="block" joinstyle="miter"/>
               </v:shape>
             </w:pict>
@@ -3658,19 +3505,11 @@
                               <w:pPr>
                                 <w:jc w:val="center"/>
                               </w:pPr>
-                              <w:proofErr w:type="gramStart"/>
                               <w:r>
                                 <w:rPr>
                                   <w:color w:val="000000" w:themeColor="text1"/>
                                 </w:rPr>
-                                <w:t>port+</w:t>
-                              </w:r>
-                              <w:proofErr w:type="gramEnd"/>
-                              <w:r>
-                                <w:rPr>
-                                  <w:color w:val="000000" w:themeColor="text1"/>
-                                </w:rPr>
-                                <w:t xml:space="preserve">1 </w:t>
+                                <w:t xml:space="preserve">port+1 </w:t>
                               </w:r>
                             </w:p>
                           </w:txbxContent>
@@ -3722,19 +3561,11 @@
                               <w:pPr>
                                 <w:jc w:val="center"/>
                               </w:pPr>
-                              <w:proofErr w:type="gramStart"/>
                               <w:r>
                                 <w:rPr>
                                   <w:color w:val="000000" w:themeColor="text1"/>
                                 </w:rPr>
-                                <w:t>port</w:t>
-                              </w:r>
-                              <w:proofErr w:type="gramEnd"/>
-                              <w:r>
-                                <w:rPr>
-                                  <w:color w:val="000000" w:themeColor="text1"/>
-                                </w:rPr>
-                                <w:t xml:space="preserve"> </w:t>
+                                <w:t xml:space="preserve">port </w:t>
                               </w:r>
                             </w:p>
                           </w:txbxContent>
@@ -3796,19 +3627,11 @@
                         <w:pPr>
                           <w:jc w:val="center"/>
                         </w:pPr>
-                        <w:proofErr w:type="gramStart"/>
                         <w:r>
                           <w:rPr>
                             <w:color w:val="000000" w:themeColor="text1"/>
                           </w:rPr>
-                          <w:t>port+</w:t>
-                        </w:r>
-                        <w:proofErr w:type="gramEnd"/>
-                        <w:r>
-                          <w:rPr>
-                            <w:color w:val="000000" w:themeColor="text1"/>
-                          </w:rPr>
-                          <w:t xml:space="preserve">1 </w:t>
+                          <w:t xml:space="preserve">port+1 </w:t>
                         </w:r>
                       </w:p>
                     </w:txbxContent>
@@ -3821,19 +3644,11 @@
                         <w:pPr>
                           <w:jc w:val="center"/>
                         </w:pPr>
-                        <w:proofErr w:type="gramStart"/>
                         <w:r>
                           <w:rPr>
                             <w:color w:val="000000" w:themeColor="text1"/>
                           </w:rPr>
-                          <w:t>port</w:t>
-                        </w:r>
-                        <w:proofErr w:type="gramEnd"/>
-                        <w:r>
-                          <w:rPr>
-                            <w:color w:val="000000" w:themeColor="text1"/>
-                          </w:rPr>
-                          <w:t xml:space="preserve"> </w:t>
+                          <w:t xml:space="preserve">port </w:t>
                         </w:r>
                       </w:p>
                     </w:txbxContent>
@@ -4181,7 +3996,7 @@
           </mc:Choice>
           <mc:Fallback>
             <w:pict>
-              <v:shape w14:anchorId="0984002C" id="Straight Arrow Connector 47" o:spid="_x0000_s1026" type="#_x0000_t32" style="position:absolute;margin-left:275.4pt;margin-top:22.95pt;width:53.4pt;height:.6pt;z-index:251693056;visibility:visible;mso-wrap-style:square;mso-wrap-distance-left:9pt;mso-wrap-distance-top:0;mso-wrap-distance-right:9pt;mso-wrap-distance-bottom:0;mso-position-horizontal:absolute;mso-position-horizontal-relative:text;mso-position-vertical:absolute;mso-position-vertical-relative:text" o:gfxdata="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" strokecolor="red" strokeweight=".5pt">
+              <v:shape w14:anchorId="55DBC343" id="Straight Arrow Connector 47" o:spid="_x0000_s1026" type="#_x0000_t32" style="position:absolute;margin-left:275.4pt;margin-top:22.95pt;width:53.4pt;height:.6pt;z-index:251693056;visibility:visible;mso-wrap-style:square;mso-wrap-distance-left:9pt;mso-wrap-distance-top:0;mso-wrap-distance-right:9pt;mso-wrap-distance-bottom:0;mso-position-horizontal:absolute;mso-position-horizontal-relative:text;mso-position-vertical:absolute;mso-position-vertical-relative:text" o:gfxdata="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" strokecolor="red" strokeweight=".5pt">
                 <v:stroke endarrow="block" joinstyle="miter"/>
               </v:shape>
             </w:pict>
@@ -4251,7 +4066,7 @@
           </mc:Choice>
           <mc:Fallback>
             <w:pict>
-              <v:shape w14:anchorId="57A0AE7D" id="Straight Arrow Connector 46" o:spid="_x0000_s1026" type="#_x0000_t32" style="position:absolute;margin-left:114.6pt;margin-top:23.55pt;width:49.8pt;height:3pt;flip:x;z-index:251692032;visibility:visible;mso-wrap-style:square;mso-wrap-distance-left:9pt;mso-wrap-distance-top:0;mso-wrap-distance-right:9pt;mso-wrap-distance-bottom:0;mso-position-horizontal:absolute;mso-position-horizontal-relative:text;mso-position-vertical:absolute;mso-position-vertical-relative:text" o:gfxdata="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" strokecolor="red" strokeweight=".5pt">
+              <v:shape w14:anchorId="3F5CDFD1" id="Straight Arrow Connector 46" o:spid="_x0000_s1026" type="#_x0000_t32" style="position:absolute;margin-left:114.6pt;margin-top:23.55pt;width:49.8pt;height:3pt;flip:x;z-index:251692032;visibility:visible;mso-wrap-style:square;mso-wrap-distance-left:9pt;mso-wrap-distance-top:0;mso-wrap-distance-right:9pt;mso-wrap-distance-bottom:0;mso-position-horizontal:absolute;mso-position-horizontal-relative:text;mso-position-vertical:absolute;mso-position-vertical-relative:text" o:gfxdata="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" strokecolor="red" strokeweight=".5pt">
                 <v:stroke endarrow="block" joinstyle="miter"/>
               </v:shape>
             </w:pict>
@@ -4400,19 +4215,11 @@
                               <w:pPr>
                                 <w:jc w:val="center"/>
                               </w:pPr>
-                              <w:proofErr w:type="gramStart"/>
                               <w:r>
                                 <w:rPr>
                                   <w:color w:val="000000" w:themeColor="text1"/>
                                 </w:rPr>
-                                <w:t>port+</w:t>
-                              </w:r>
-                              <w:proofErr w:type="gramEnd"/>
-                              <w:r>
-                                <w:rPr>
-                                  <w:color w:val="000000" w:themeColor="text1"/>
-                                </w:rPr>
-                                <w:t xml:space="preserve">1 </w:t>
+                                <w:t xml:space="preserve">port+1 </w:t>
                               </w:r>
                             </w:p>
                           </w:txbxContent>
@@ -4464,19 +4271,11 @@
                               <w:pPr>
                                 <w:jc w:val="center"/>
                               </w:pPr>
-                              <w:proofErr w:type="gramStart"/>
                               <w:r>
                                 <w:rPr>
                                   <w:color w:val="000000" w:themeColor="text1"/>
                                 </w:rPr>
-                                <w:t>port</w:t>
-                              </w:r>
-                              <w:proofErr w:type="gramEnd"/>
-                              <w:r>
-                                <w:rPr>
-                                  <w:color w:val="000000" w:themeColor="text1"/>
-                                </w:rPr>
-                                <w:t xml:space="preserve"> </w:t>
+                                <w:t xml:space="preserve">port </w:t>
                               </w:r>
                             </w:p>
                           </w:txbxContent>
@@ -4538,19 +4337,11 @@
                         <w:pPr>
                           <w:jc w:val="center"/>
                         </w:pPr>
-                        <w:proofErr w:type="gramStart"/>
                         <w:r>
                           <w:rPr>
                             <w:color w:val="000000" w:themeColor="text1"/>
                           </w:rPr>
-                          <w:t>port+</w:t>
-                        </w:r>
-                        <w:proofErr w:type="gramEnd"/>
-                        <w:r>
-                          <w:rPr>
-                            <w:color w:val="000000" w:themeColor="text1"/>
-                          </w:rPr>
-                          <w:t xml:space="preserve">1 </w:t>
+                          <w:t xml:space="preserve">port+1 </w:t>
                         </w:r>
                       </w:p>
                     </w:txbxContent>
@@ -4563,19 +4354,11 @@
                         <w:pPr>
                           <w:jc w:val="center"/>
                         </w:pPr>
-                        <w:proofErr w:type="gramStart"/>
                         <w:r>
                           <w:rPr>
                             <w:color w:val="000000" w:themeColor="text1"/>
                           </w:rPr>
-                          <w:t>port</w:t>
-                        </w:r>
-                        <w:proofErr w:type="gramEnd"/>
-                        <w:r>
-                          <w:rPr>
-                            <w:color w:val="000000" w:themeColor="text1"/>
-                          </w:rPr>
-                          <w:t xml:space="preserve"> </w:t>
+                          <w:t xml:space="preserve">port </w:t>
                         </w:r>
                       </w:p>
                     </w:txbxContent>
@@ -4734,19 +4517,11 @@
                               <w:pPr>
                                 <w:jc w:val="center"/>
                               </w:pPr>
-                              <w:proofErr w:type="gramStart"/>
                               <w:r>
                                 <w:rPr>
                                   <w:color w:val="000000" w:themeColor="text1"/>
                                 </w:rPr>
-                                <w:t>port+</w:t>
-                              </w:r>
-                              <w:proofErr w:type="gramEnd"/>
-                              <w:r>
-                                <w:rPr>
-                                  <w:color w:val="000000" w:themeColor="text1"/>
-                                </w:rPr>
-                                <w:t xml:space="preserve">1 </w:t>
+                                <w:t xml:space="preserve">port+1 </w:t>
                               </w:r>
                             </w:p>
                           </w:txbxContent>
@@ -4798,19 +4573,11 @@
                               <w:pPr>
                                 <w:jc w:val="center"/>
                               </w:pPr>
-                              <w:proofErr w:type="gramStart"/>
                               <w:r>
                                 <w:rPr>
                                   <w:color w:val="000000" w:themeColor="text1"/>
                                 </w:rPr>
-                                <w:t>port</w:t>
-                              </w:r>
-                              <w:proofErr w:type="gramEnd"/>
-                              <w:r>
-                                <w:rPr>
-                                  <w:color w:val="000000" w:themeColor="text1"/>
-                                </w:rPr>
-                                <w:t xml:space="preserve"> </w:t>
+                                <w:t xml:space="preserve">port </w:t>
                               </w:r>
                             </w:p>
                           </w:txbxContent>
@@ -4872,19 +4639,11 @@
                         <w:pPr>
                           <w:jc w:val="center"/>
                         </w:pPr>
-                        <w:proofErr w:type="gramStart"/>
                         <w:r>
                           <w:rPr>
                             <w:color w:val="000000" w:themeColor="text1"/>
                           </w:rPr>
-                          <w:t>port+</w:t>
-                        </w:r>
-                        <w:proofErr w:type="gramEnd"/>
-                        <w:r>
-                          <w:rPr>
-                            <w:color w:val="000000" w:themeColor="text1"/>
-                          </w:rPr>
-                          <w:t xml:space="preserve">1 </w:t>
+                          <w:t xml:space="preserve">port+1 </w:t>
                         </w:r>
                       </w:p>
                     </w:txbxContent>
@@ -4897,19 +4656,11 @@
                         <w:pPr>
                           <w:jc w:val="center"/>
                         </w:pPr>
-                        <w:proofErr w:type="gramStart"/>
                         <w:r>
                           <w:rPr>
                             <w:color w:val="000000" w:themeColor="text1"/>
                           </w:rPr>
-                          <w:t>port</w:t>
-                        </w:r>
-                        <w:proofErr w:type="gramEnd"/>
-                        <w:r>
-                          <w:rPr>
-                            <w:color w:val="000000" w:themeColor="text1"/>
-                          </w:rPr>
-                          <w:t xml:space="preserve"> </w:t>
+                          <w:t xml:space="preserve">port </w:t>
                         </w:r>
                       </w:p>
                     </w:txbxContent>
@@ -4991,7 +4742,7 @@
           </mc:Choice>
           <mc:Fallback>
             <w:pict>
-              <v:shape w14:anchorId="30A47AA5" id="Straight Arrow Connector 31" o:spid="_x0000_s1026" type="#_x0000_t32" style="position:absolute;margin-left:262.2pt;margin-top:11.75pt;width:67.8pt;height:27pt;flip:x;z-index:251682816;visibility:visible;mso-wrap-style:square;mso-wrap-distance-left:9pt;mso-wrap-distance-top:0;mso-wrap-distance-right:9pt;mso-wrap-distance-bottom:0;mso-position-horizontal:absolute;mso-position-horizontal-relative:text;mso-position-vertical:absolute;mso-position-vertical-relative:text" o:gfxdata="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" strokecolor="#5b9bd5 [3204]" strokeweight=".5pt">
+              <v:shape w14:anchorId="5590A15B" id="Straight Arrow Connector 31" o:spid="_x0000_s1026" type="#_x0000_t32" style="position:absolute;margin-left:262.2pt;margin-top:11.75pt;width:67.8pt;height:27pt;flip:x;z-index:251682816;visibility:visible;mso-wrap-style:square;mso-wrap-distance-left:9pt;mso-wrap-distance-top:0;mso-wrap-distance-right:9pt;mso-wrap-distance-bottom:0;mso-position-horizontal:absolute;mso-position-horizontal-relative:text;mso-position-vertical:absolute;mso-position-vertical-relative:text" o:gfxdata="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" strokecolor="#5b9bd5 [3204]" strokeweight=".5pt">
                 <v:stroke startarrow="block" endarrow="block" joinstyle="miter"/>
               </v:shape>
             </w:pict>
@@ -5061,7 +4812,7 @@
           </mc:Choice>
           <mc:Fallback>
             <w:pict>
-              <v:shape w14:anchorId="54A6DEFD" id="Straight Arrow Connector 30" o:spid="_x0000_s1026" type="#_x0000_t32" style="position:absolute;margin-left:104.4pt;margin-top:9.95pt;width:60.6pt;height:30pt;flip:y;z-index:251681792;visibility:visible;mso-wrap-style:square;mso-wrap-distance-left:9pt;mso-wrap-distance-top:0;mso-wrap-distance-right:9pt;mso-wrap-distance-bottom:0;mso-position-horizontal:absolute;mso-position-horizontal-relative:text;mso-position-vertical:absolute;mso-position-vertical-relative:text" o:gfxdata="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" strokecolor="#5b9bd5 [3204]" strokeweight=".5pt">
+              <v:shape w14:anchorId="68BF313F" id="Straight Arrow Connector 30" o:spid="_x0000_s1026" type="#_x0000_t32" style="position:absolute;margin-left:104.4pt;margin-top:9.95pt;width:60.6pt;height:30pt;flip:y;z-index:251681792;visibility:visible;mso-wrap-style:square;mso-wrap-distance-left:9pt;mso-wrap-distance-top:0;mso-wrap-distance-right:9pt;mso-wrap-distance-bottom:0;mso-position-horizontal:absolute;mso-position-horizontal-relative:text;mso-position-vertical:absolute;mso-position-vertical-relative:text" o:gfxdata="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" strokecolor="#5b9bd5 [3204]" strokeweight=".5pt">
                 <v:stroke startarrow="block" endarrow="block" joinstyle="miter"/>
               </v:shape>
             </w:pict>
@@ -5145,7 +4896,7 @@
           </mc:Choice>
           <mc:Fallback>
             <w:pict>
-              <v:shape w14:anchorId="01C19B72" id="Straight Arrow Connector 26" o:spid="_x0000_s1026" type="#_x0000_t32" style="position:absolute;margin-left:35.4pt;margin-top:23.35pt;width:10.8pt;height:46.8pt;flip:x y;z-index:251677696;visibility:visible;mso-wrap-style:square;mso-width-percent:0;mso-height-percent:0;mso-wrap-distance-left:9pt;mso-wrap-distance-top:0;mso-wrap-distance-right:9pt;mso-wrap-distance-bottom:0;mso-position-horizontal:absolute;mso-position-horizontal-relative:text;mso-position-vertical:absolute;mso-position-vertical-relative:text;mso-width-percent:0;mso-height-percent:0;mso-width-relative:margin;mso-height-relative:margin" o:gfxdata="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" strokecolor="#5b9bd5 [3204]" strokeweight=".5pt">
+              <v:shape w14:anchorId="3F7C1C81" id="Straight Arrow Connector 26" o:spid="_x0000_s1026" type="#_x0000_t32" style="position:absolute;margin-left:35.4pt;margin-top:23.35pt;width:10.8pt;height:46.8pt;flip:x y;z-index:251677696;visibility:visible;mso-wrap-style:square;mso-width-percent:0;mso-height-percent:0;mso-wrap-distance-left:9pt;mso-wrap-distance-top:0;mso-wrap-distance-right:9pt;mso-wrap-distance-bottom:0;mso-position-horizontal:absolute;mso-position-horizontal-relative:text;mso-position-vertical:absolute;mso-position-vertical-relative:text;mso-width-percent:0;mso-height-percent:0;mso-width-relative:margin;mso-height-relative:margin" o:gfxdata="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" strokecolor="#5b9bd5 [3204]" strokeweight=".5pt">
                 <v:stroke startarrow="block" endarrow="block" joinstyle="miter"/>
               </v:shape>
             </w:pict>
@@ -5225,7 +4976,7 @@
           </mc:Choice>
           <mc:Fallback>
             <w:pict>
-              <v:shape w14:anchorId="5FC85D36" id="Straight Arrow Connector 49" o:spid="_x0000_s1026" type="#_x0000_t32" style="position:absolute;margin-left:399pt;margin-top:12.15pt;width:1.8pt;height:39pt;flip:x;z-index:251695104;visibility:visible;mso-wrap-style:square;mso-wrap-distance-left:9pt;mso-wrap-distance-top:0;mso-wrap-distance-right:9pt;mso-wrap-distance-bottom:0;mso-position-horizontal:absolute;mso-position-horizontal-relative:text;mso-position-vertical:absolute;mso-position-vertical-relative:text" o:gfxdata="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" strokecolor="red" strokeweight=".5pt">
+              <v:shape w14:anchorId="4661A0F2" id="Straight Arrow Connector 49" o:spid="_x0000_s1026" type="#_x0000_t32" style="position:absolute;margin-left:399pt;margin-top:12.15pt;width:1.8pt;height:39pt;flip:x;z-index:251695104;visibility:visible;mso-wrap-style:square;mso-wrap-distance-left:9pt;mso-wrap-distance-top:0;mso-wrap-distance-right:9pt;mso-wrap-distance-bottom:0;mso-position-horizontal:absolute;mso-position-horizontal-relative:text;mso-position-vertical:absolute;mso-position-vertical-relative:text" o:gfxdata="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" strokecolor="red" strokeweight=".5pt">
                 <v:stroke endarrow="block" joinstyle="miter"/>
               </v:shape>
             </w:pict>
@@ -5301,7 +5052,7 @@
           </mc:Choice>
           <mc:Fallback>
             <w:pict>
-              <v:shape w14:anchorId="064CECF6" id="Straight Arrow Connector 28" o:spid="_x0000_s1026" type="#_x0000_t32" style="position:absolute;margin-left:204.6pt;margin-top:3.75pt;width:49.8pt;height:41.4pt;flip:x y;z-index:251679744;visibility:visible;mso-wrap-style:square;mso-width-percent:0;mso-height-percent:0;mso-wrap-distance-left:9pt;mso-wrap-distance-top:0;mso-wrap-distance-right:9pt;mso-wrap-distance-bottom:0;mso-position-horizontal:absolute;mso-position-horizontal-relative:text;mso-position-vertical:absolute;mso-position-vertical-relative:text;mso-width-percent:0;mso-height-percent:0;mso-width-relative:margin;mso-height-relative:margin" o:gfxdata="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" strokecolor="#5b9bd5 [3204]" strokeweight=".5pt">
+              <v:shape w14:anchorId="0572B3B4" id="Straight Arrow Connector 28" o:spid="_x0000_s1026" type="#_x0000_t32" style="position:absolute;margin-left:204.6pt;margin-top:3.75pt;width:49.8pt;height:41.4pt;flip:x y;z-index:251679744;visibility:visible;mso-wrap-style:square;mso-width-percent:0;mso-height-percent:0;mso-wrap-distance-left:9pt;mso-wrap-distance-top:0;mso-wrap-distance-right:9pt;mso-wrap-distance-bottom:0;mso-position-horizontal:absolute;mso-position-horizontal-relative:text;mso-position-vertical:absolute;mso-position-vertical-relative:text;mso-width-percent:0;mso-height-percent:0;mso-width-relative:margin;mso-height-relative:margin" o:gfxdata="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" strokecolor="#5b9bd5 [3204]" strokeweight=".5pt">
                 <v:stroke startarrow="block" endarrow="block" joinstyle="miter"/>
               </v:shape>
             </w:pict>
@@ -5377,7 +5128,7 @@
           </mc:Choice>
           <mc:Fallback>
             <w:pict>
-              <v:shape w14:anchorId="7C40440B" id="Straight Arrow Connector 27" o:spid="_x0000_s1026" type="#_x0000_t32" style="position:absolute;margin-left:186pt;margin-top:3.75pt;width:3.6pt;height:40.8pt;flip:x y;z-index:251678720;visibility:visible;mso-wrap-style:square;mso-width-percent:0;mso-height-percent:0;mso-wrap-distance-left:9pt;mso-wrap-distance-top:0;mso-wrap-distance-right:9pt;mso-wrap-distance-bottom:0;mso-position-horizontal:absolute;mso-position-horizontal-relative:text;mso-position-vertical:absolute;mso-position-vertical-relative:text;mso-width-percent:0;mso-height-percent:0;mso-width-relative:margin;mso-height-relative:margin" o:gfxdata="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" strokecolor="#5b9bd5 [3204]" strokeweight=".5pt">
+              <v:shape w14:anchorId="4D53F9DB" id="Straight Arrow Connector 27" o:spid="_x0000_s1026" type="#_x0000_t32" style="position:absolute;margin-left:186pt;margin-top:3.75pt;width:3.6pt;height:40.8pt;flip:x y;z-index:251678720;visibility:visible;mso-wrap-style:square;mso-width-percent:0;mso-height-percent:0;mso-wrap-distance-left:9pt;mso-wrap-distance-top:0;mso-wrap-distance-right:9pt;mso-wrap-distance-bottom:0;mso-position-horizontal:absolute;mso-position-horizontal-relative:text;mso-position-vertical:absolute;mso-position-vertical-relative:text;mso-width-percent:0;mso-height-percent:0;mso-width-relative:margin;mso-height-relative:margin" o:gfxdata="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" strokecolor="#5b9bd5 [3204]" strokeweight=".5pt">
                 <v:stroke startarrow="block" endarrow="block" joinstyle="miter"/>
               </v:shape>
             </w:pict>
@@ -5449,7 +5200,7 @@
           </mc:Choice>
           <mc:Fallback>
             <w:pict>
-              <v:shape w14:anchorId="6CA7A6C7" id="Straight Arrow Connector 48" o:spid="_x0000_s1026" type="#_x0000_t32" style="position:absolute;margin-left:63.6pt;margin-top:9.75pt;width:9pt;height:39pt;flip:x;z-index:251694080;visibility:visible;mso-wrap-style:square;mso-wrap-distance-left:9pt;mso-wrap-distance-top:0;mso-wrap-distance-right:9pt;mso-wrap-distance-bottom:0;mso-position-horizontal:absolute;mso-position-horizontal-relative:text;mso-position-vertical:absolute;mso-position-vertical-relative:text" o:gfxdata="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" strokecolor="red" strokeweight=".5pt">
+              <v:shape w14:anchorId="246CA242" id="Straight Arrow Connector 48" o:spid="_x0000_s1026" type="#_x0000_t32" style="position:absolute;margin-left:63.6pt;margin-top:9.75pt;width:9pt;height:39pt;flip:x;z-index:251694080;visibility:visible;mso-wrap-style:square;mso-wrap-distance-left:9pt;mso-wrap-distance-top:0;mso-wrap-distance-right:9pt;mso-wrap-distance-bottom:0;mso-position-horizontal:absolute;mso-position-horizontal-relative:text;mso-position-vertical:absolute;mso-position-vertical-relative:text" o:gfxdata="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" strokecolor="red" strokeweight=".5pt">
                 <v:stroke endarrow="block" joinstyle="miter"/>
               </v:shape>
             </w:pict>
@@ -5527,7 +5278,7 @@
           </mc:Choice>
           <mc:Fallback>
             <w:pict>
-              <v:shape w14:anchorId="68A9CBE9" id="Straight Arrow Connector 45" o:spid="_x0000_s1026" type="#_x0000_t32" style="position:absolute;margin-left:244.8pt;margin-top:10.35pt;width:21.6pt;height:36.6pt;z-index:251691008;visibility:visible;mso-wrap-style:square;mso-width-percent:0;mso-height-percent:0;mso-wrap-distance-left:9pt;mso-wrap-distance-top:0;mso-wrap-distance-right:9pt;mso-wrap-distance-bottom:0;mso-position-horizontal:absolute;mso-position-horizontal-relative:text;mso-position-vertical:absolute;mso-position-vertical-relative:text;mso-width-percent:0;mso-height-percent:0;mso-width-relative:margin;mso-height-relative:margin" o:gfxdata="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" strokecolor="red" strokeweight=".5pt">
+              <v:shape w14:anchorId="3E6384F6" id="Straight Arrow Connector 45" o:spid="_x0000_s1026" type="#_x0000_t32" style="position:absolute;margin-left:244.8pt;margin-top:10.35pt;width:21.6pt;height:36.6pt;z-index:251691008;visibility:visible;mso-wrap-style:square;mso-width-percent:0;mso-height-percent:0;mso-wrap-distance-left:9pt;mso-wrap-distance-top:0;mso-wrap-distance-right:9pt;mso-wrap-distance-bottom:0;mso-position-horizontal:absolute;mso-position-horizontal-relative:text;mso-position-vertical:absolute;mso-position-vertical-relative:text;mso-width-percent:0;mso-height-percent:0;mso-width-relative:margin;mso-height-relative:margin" o:gfxdata="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" strokecolor="red" strokeweight=".5pt">
                 <v:stroke endarrow="block" joinstyle="miter"/>
               </v:shape>
             </w:pict>
@@ -5599,7 +5350,7 @@
           </mc:Choice>
           <mc:Fallback>
             <w:pict>
-              <v:shape w14:anchorId="2651B8F2" id="Straight Arrow Connector 44" o:spid="_x0000_s1026" type="#_x0000_t32" style="position:absolute;margin-left:210pt;margin-top:10.35pt;width:18pt;height:37.2pt;flip:x;z-index:251689984;visibility:visible;mso-wrap-style:square;mso-wrap-distance-left:9pt;mso-wrap-distance-top:0;mso-wrap-distance-right:9pt;mso-wrap-distance-bottom:0;mso-position-horizontal:absolute;mso-position-horizontal-relative:text;mso-position-vertical:absolute;mso-position-vertical-relative:text" o:gfxdata="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" strokecolor="red" strokeweight=".5pt">
+              <v:shape w14:anchorId="2D9A1198" id="Straight Arrow Connector 44" o:spid="_x0000_s1026" type="#_x0000_t32" style="position:absolute;margin-left:210pt;margin-top:10.35pt;width:18pt;height:37.2pt;flip:x;z-index:251689984;visibility:visible;mso-wrap-style:square;mso-wrap-distance-left:9pt;mso-wrap-distance-top:0;mso-wrap-distance-right:9pt;mso-wrap-distance-bottom:0;mso-position-horizontal:absolute;mso-position-horizontal-relative:text;mso-position-vertical:absolute;mso-position-vertical-relative:text" o:gfxdata="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" strokecolor="red" strokeweight=".5pt">
                 <v:stroke endarrow="block" joinstyle="miter"/>
               </v:shape>
             </w:pict>
@@ -5671,7 +5422,7 @@
           </mc:Choice>
           <mc:Fallback>
             <w:pict>
-              <v:shape w14:anchorId="47CDE8D5" id="Straight Arrow Connector 43" o:spid="_x0000_s1026" type="#_x0000_t32" style="position:absolute;margin-left:203.4pt;margin-top:7.95pt;width:0;height:38.4pt;flip:y;z-index:251688960;visibility:visible;mso-wrap-style:square;mso-wrap-distance-left:9pt;mso-wrap-distance-top:0;mso-wrap-distance-right:9pt;mso-wrap-distance-bottom:0;mso-position-horizontal:absolute;mso-position-horizontal-relative:text;mso-position-vertical:absolute;mso-position-vertical-relative:text" o:gfxdata="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" strokecolor="red" strokeweight=".5pt">
+              <v:shape w14:anchorId="6334DD59" id="Straight Arrow Connector 43" o:spid="_x0000_s1026" type="#_x0000_t32" style="position:absolute;margin-left:203.4pt;margin-top:7.95pt;width:0;height:38.4pt;flip:y;z-index:251688960;visibility:visible;mso-wrap-style:square;mso-wrap-distance-left:9pt;mso-wrap-distance-top:0;mso-wrap-distance-right:9pt;mso-wrap-distance-bottom:0;mso-position-horizontal:absolute;mso-position-horizontal-relative:text;mso-position-vertical:absolute;mso-position-vertical-relative:text" o:gfxdata="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" strokecolor="red" strokeweight=".5pt">
                 <v:stroke endarrow="block" joinstyle="miter"/>
               </v:shape>
             </w:pict>
@@ -5747,7 +5498,7 @@
           </mc:Choice>
           <mc:Fallback>
             <w:pict>
-              <v:shape w14:anchorId="1F5A7BF3" id="Straight Arrow Connector 29" o:spid="_x0000_s1026" type="#_x0000_t32" style="position:absolute;margin-left:366pt;margin-top:7.35pt;width:9.6pt;height:40.2pt;flip:x y;z-index:251680768;visibility:visible;mso-wrap-style:square;mso-width-percent:0;mso-height-percent:0;mso-wrap-distance-left:9pt;mso-wrap-distance-top:0;mso-wrap-distance-right:9pt;mso-wrap-distance-bottom:0;mso-position-horizontal:absolute;mso-position-horizontal-relative:text;mso-position-vertical:absolute;mso-position-vertical-relative:text;mso-width-percent:0;mso-height-percent:0;mso-width-relative:margin;mso-height-relative:margin" o:gfxdata="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" strokecolor="#5b9bd5 [3204]" strokeweight=".5pt">
+              <v:shape w14:anchorId="374461C2" id="Straight Arrow Connector 29" o:spid="_x0000_s1026" type="#_x0000_t32" style="position:absolute;margin-left:366pt;margin-top:7.35pt;width:9.6pt;height:40.2pt;flip:x y;z-index:251680768;visibility:visible;mso-wrap-style:square;mso-width-percent:0;mso-height-percent:0;mso-wrap-distance-left:9pt;mso-wrap-distance-top:0;mso-wrap-distance-right:9pt;mso-wrap-distance-bottom:0;mso-position-horizontal:absolute;mso-position-horizontal-relative:text;mso-position-vertical:absolute;mso-position-vertical-relative:text;mso-width-percent:0;mso-height-percent:0;mso-width-relative:margin;mso-height-relative:margin" o:gfxdata="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" strokecolor="#5b9bd5 [3204]" strokeweight=".5pt">
                 <v:stroke startarrow="block" endarrow="block" joinstyle="miter"/>
               </v:shape>
             </w:pict>
@@ -7098,8 +6849,6 @@
         </w:rPr>
         <w:tab/>
       </w:r>
-      <w:bookmarkStart w:id="0" w:name="_GoBack"/>
-      <w:bookmarkEnd w:id="0"/>
       <w:r>
         <w:rPr>
           <w:color w:val="000000" w:themeColor="text1"/>
@@ -7128,44 +6877,30 @@
         <w:rPr>
           <w:color w:val="000000" w:themeColor="text1"/>
         </w:rPr>
-        <w:t xml:space="preserve"> and 3 </w:t>
-      </w:r>
-      <w:proofErr w:type="gramStart"/>
+        <w:t xml:space="preserve"> and 3 won</w:t>
+      </w:r>
       <w:r>
         <w:rPr>
           <w:color w:val="000000" w:themeColor="text1"/>
         </w:rPr>
-        <w:t>won</w:t>
+        <w:t>’</w:t>
       </w:r>
       <w:r>
         <w:rPr>
           <w:color w:val="000000" w:themeColor="text1"/>
         </w:rPr>
-        <w:t>’</w:t>
+        <w:t>t  be sending the same message back to Ser</w:t>
       </w:r>
       <w:r>
         <w:rPr>
           <w:color w:val="000000" w:themeColor="text1"/>
         </w:rPr>
-        <w:t>t  be</w:t>
-      </w:r>
-      <w:proofErr w:type="gramEnd"/>
+        <w:t xml:space="preserve">ver 2 as the </w:t>
+      </w:r>
       <w:r>
         <w:rPr>
           <w:color w:val="000000" w:themeColor="text1"/>
         </w:rPr>
-        <w:t xml:space="preserve"> sending the same message back to Ser</w:t>
-      </w:r>
-      <w:r>
-        <w:rPr>
-          <w:color w:val="000000" w:themeColor="text1"/>
-        </w:rPr>
-        <w:t xml:space="preserve">ver 2 as the </w:t>
-      </w:r>
-      <w:r>
-        <w:rPr>
-          <w:color w:val="000000" w:themeColor="text1"/>
-        </w:rPr>
         <w:t>message originated from it.</w:t>
       </w:r>
     </w:p>
@@ -7211,23 +6946,7 @@
     </w:p>
     <w:p>
       <w:r>
-        <w:t xml:space="preserve">The server confirms the identity by sending the ID back to the sender (client/peers) if </w:t>
-      </w:r>
-      <w:proofErr w:type="gramStart"/>
-      <w:r>
-        <w:t>It</w:t>
-      </w:r>
-      <w:proofErr w:type="gramEnd"/>
-      <w:r>
-        <w:t xml:space="preserve"> passed necessary checks. Receiving party checks reply from server if </w:t>
-      </w:r>
-      <w:proofErr w:type="gramStart"/>
-      <w:r>
-        <w:t>It</w:t>
-      </w:r>
-      <w:proofErr w:type="gramEnd"/>
-      <w:r>
-        <w:t xml:space="preserve"> matched the ID it sent previously.</w:t>
+        <w:t>The server confirms the identity by sending the ID back to the sender (client/peers) if It passed necessary checks. Receiving party checks reply from server if It matched the ID it sent previously.</w:t>
       </w:r>
     </w:p>
     <w:p/>
@@ -7786,7 +7505,7 @@
           </mc:Choice>
           <mc:Fallback>
             <w:pict>
-              <v:shape w14:anchorId="0D135B1D" id="Bent-Up Arrow 65" o:spid="_x0000_s1026" style="position:absolute;margin-left:139.8pt;margin-top:.55pt;width:39.6pt;height:39.6pt;flip:y;z-index:251719680;visibility:visible;mso-wrap-style:square;mso-width-percent:0;mso-height-percent:0;mso-wrap-distance-left:9pt;mso-wrap-distance-top:0;mso-wrap-distance-right:9pt;mso-wrap-distance-bottom:0;mso-position-horizontal:absolute;mso-position-horizontal-relative:text;mso-position-vertical:absolute;mso-position-vertical-relative:text;mso-width-percent:0;mso-height-percent:0;mso-width-relative:margin;mso-height-relative:margin;v-text-anchor:middle" coordsize="502920,502920" o:gfxdata="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" path="m,377190r255951,l255951,125730r-121239,l318816,,502920,125730r-121239,l381681,502920,,502920,,377190xe" fillcolor="white [3212]" strokecolor="#1f4d78 [1604]" strokeweight="1pt">
+              <v:shape w14:anchorId="53C48275" id="Bent-Up Arrow 65" o:spid="_x0000_s1026" style="position:absolute;margin-left:139.8pt;margin-top:.55pt;width:39.6pt;height:39.6pt;flip:y;z-index:251719680;visibility:visible;mso-wrap-style:square;mso-width-percent:0;mso-height-percent:0;mso-wrap-distance-left:9pt;mso-wrap-distance-top:0;mso-wrap-distance-right:9pt;mso-wrap-distance-bottom:0;mso-position-horizontal:absolute;mso-position-horizontal-relative:text;mso-position-vertical:absolute;mso-position-vertical-relative:text;mso-width-percent:0;mso-height-percent:0;mso-width-relative:margin;mso-height-relative:margin;v-text-anchor:middle" coordsize="502920,502920" o:gfxdata="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" path="m,377190r255951,l255951,125730r-121239,l318816,,502920,125730r-121239,l381681,502920,,502920,,377190xe" fillcolor="white [3212]" strokecolor="#1f4d78 [1604]" strokeweight="1pt">
                 <v:stroke joinstyle="miter"/>
                 <v:path arrowok="t" o:connecttype="custom" o:connectlocs="0,377190;255951,377190;255951,125730;134712,125730;318816,0;502920,125730;381681,125730;381681,502920;0,502920;0,377190" o:connectangles="0,0,0,0,0,0,0,0,0,0"/>
               </v:shape>
@@ -7869,7 +7588,7 @@
           </mc:Choice>
           <mc:Fallback>
             <w:pict>
-              <v:shapetype w14:anchorId="71CCB07E" id="_x0000_t13" coordsize="21600,21600" o:spt="13" adj="16200,5400" path="m@0,l@0@1,0@1,0@2@0@2@0,21600,21600,10800xe">
+              <v:shapetype w14:anchorId="4F756CD7" id="_x0000_t13" coordsize="21600,21600" o:spt="13" adj="16200,5400" path="m@0,l@0@1,0@1,0@2@0@2@0,21600,21600,10800xe">
                 <v:stroke joinstyle="miter"/>
                 <v:formulas>
                   <v:f eqn="val #0"/>
@@ -8340,7 +8059,7 @@
           </mc:Choice>
           <mc:Fallback>
             <w:pict>
-              <v:group w14:anchorId="1466AC11" id="Group 62" o:spid="_x0000_s1026" style="position:absolute;margin-left:136.8pt;margin-top:19.35pt;width:165pt;height:31.8pt;z-index:251717632" coordsize="20955,4038" o:gfxdata="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">
+              <v:group w14:anchorId="3F49C2D3" id="Group 62" o:spid="_x0000_s1026" style="position:absolute;margin-left:136.8pt;margin-top:19.35pt;width:165pt;height:31.8pt;z-index:251717632" coordsize="20955,4038" o:gfxdata="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">
                 <v:rect id="Rectangle 57" o:spid="_x0000_s1027" style="position:absolute;width:4191;height:4038;visibility:visible;mso-wrap-style:square;v-text-anchor:middle" o:gfxdata="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" fillcolor="white [3212]" strokecolor="#1f4d78 [1604]" strokeweight="1pt"/>
                 <v:rect id="Rectangle 58" o:spid="_x0000_s1028" style="position:absolute;left:4191;width:4191;height:4038;visibility:visible;mso-wrap-style:square;v-text-anchor:middle" o:gfxdata="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" fillcolor="white [3212]" strokecolor="#1f4d78 [1604]" strokeweight="1pt"/>
                 <v:rect id="Rectangle 59" o:spid="_x0000_s1029" style="position:absolute;left:8305;width:4191;height:4038;visibility:visible;mso-wrap-style:square;v-text-anchor:middle" o:gfxdata="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" fillcolor="white [3212]" strokecolor="#1f4d78 [1604]" strokeweight="1pt"/>
@@ -8616,7 +8335,6 @@
       <w:r>
         <w:t xml:space="preserve">See implementation at </w:t>
       </w:r>
-      <w:proofErr w:type="spellStart"/>
       <w:r>
         <w:rPr>
           <w:rFonts w:ascii="Consolas" w:hAnsi="Consolas" w:cs="Consolas"/>
@@ -8626,7 +8344,6 @@
         </w:rPr>
         <w:t>ThreadPool.h</w:t>
       </w:r>
-      <w:proofErr w:type="spellEnd"/>
       <w:r>
         <w:t xml:space="preserve"> and </w:t>
       </w:r>
@@ -8775,20 +8492,7 @@
         <w:t xml:space="preserve">The </w:t>
       </w:r>
       <w:r>
-        <w:t xml:space="preserve">list is then iterated to deallocate dead thread in the next call to </w:t>
-      </w:r>
-      <w:proofErr w:type="spellStart"/>
-      <w:proofErr w:type="gramStart"/>
-      <w:r>
-        <w:t>QueueTasks</w:t>
-      </w:r>
-      <w:proofErr w:type="spellEnd"/>
-      <w:r>
-        <w:t>(</w:t>
-      </w:r>
-      <w:proofErr w:type="gramEnd"/>
-      <w:r>
-        <w:t>).</w:t>
+        <w:t>list is then iterated to deallocate dead thread in the next call to QueueTasks().</w:t>
       </w:r>
     </w:p>
     <w:p>
@@ -8798,7 +8502,6 @@
       <w:r>
         <w:t xml:space="preserve"> </w:t>
       </w:r>
-      <w:proofErr w:type="spellStart"/>
       <w:r>
         <w:rPr>
           <w:rFonts w:ascii="Consolas" w:hAnsi="Consolas" w:cs="Consolas"/>
@@ -8808,7 +8511,6 @@
         </w:rPr>
         <w:t>CThreadPool</w:t>
       </w:r>
-      <w:proofErr w:type="spellEnd"/>
       <w:r>
         <w:rPr>
           <w:rFonts w:ascii="Consolas" w:hAnsi="Consolas" w:cs="Consolas"/>
@@ -8816,10 +8518,8 @@
           <w:sz w:val="19"/>
           <w:szCs w:val="19"/>
         </w:rPr>
-        <w:t>::</w:t>
-      </w:r>
-      <w:proofErr w:type="spellStart"/>
-      <w:proofErr w:type="gramStart"/>
+        <w:t>::QueueTask</w:t>
+      </w:r>
       <w:r>
         <w:rPr>
           <w:rFonts w:ascii="Consolas" w:hAnsi="Consolas" w:cs="Consolas"/>
@@ -8827,9 +8527,17 @@
           <w:sz w:val="19"/>
           <w:szCs w:val="19"/>
         </w:rPr>
-        <w:t>QueueTask</w:t>
-      </w:r>
-      <w:proofErr w:type="spellEnd"/>
+        <w:t>(),</w:t>
+      </w:r>
+      <w:r>
+        <w:rPr>
+          <w:rFonts w:ascii="Consolas" w:hAnsi="Consolas" w:cs="Consolas"/>
+          <w:color w:val="2B91AF"/>
+          <w:sz w:val="19"/>
+          <w:szCs w:val="19"/>
+        </w:rPr>
+        <w:t>CThreadPool</w:t>
+      </w:r>
       <w:r>
         <w:rPr>
           <w:rFonts w:ascii="Consolas" w:hAnsi="Consolas" w:cs="Consolas"/>
@@ -8837,9 +8545,8 @@
           <w:sz w:val="19"/>
           <w:szCs w:val="19"/>
         </w:rPr>
-        <w:t>(</w:t>
-      </w:r>
-      <w:proofErr w:type="gramEnd"/>
+        <w:t>::ProcessTask</w:t>
+      </w:r>
       <w:r>
         <w:rPr>
           <w:rFonts w:ascii="Consolas" w:hAnsi="Consolas" w:cs="Consolas"/>
@@ -8847,9 +8554,8 @@
           <w:sz w:val="19"/>
           <w:szCs w:val="19"/>
         </w:rPr>
-        <w:t>),</w:t>
-      </w:r>
-      <w:proofErr w:type="spellStart"/>
+        <w:t xml:space="preserve">() and </w:t>
+      </w:r>
       <w:r>
         <w:rPr>
           <w:rFonts w:ascii="Consolas" w:hAnsi="Consolas" w:cs="Consolas"/>
@@ -8859,7 +8565,6 @@
         </w:rPr>
         <w:t>CThreadPool</w:t>
       </w:r>
-      <w:proofErr w:type="spellEnd"/>
       <w:r>
         <w:rPr>
           <w:rFonts w:ascii="Consolas" w:hAnsi="Consolas" w:cs="Consolas"/>
@@ -8867,9 +8572,8 @@
           <w:sz w:val="19"/>
           <w:szCs w:val="19"/>
         </w:rPr>
-        <w:t>::</w:t>
-      </w:r>
-      <w:proofErr w:type="spellStart"/>
+        <w:t>::Execute()</w:t>
+      </w:r>
       <w:r>
         <w:rPr>
           <w:rFonts w:ascii="Consolas" w:hAnsi="Consolas" w:cs="Consolas"/>
@@ -8877,45 +8581,6 @@
           <w:sz w:val="19"/>
           <w:szCs w:val="19"/>
         </w:rPr>
-        <w:t>ProcessTask</w:t>
-      </w:r>
-      <w:proofErr w:type="spellEnd"/>
-      <w:r>
-        <w:rPr>
-          <w:rFonts w:ascii="Consolas" w:hAnsi="Consolas" w:cs="Consolas"/>
-          <w:color w:val="000000"/>
-          <w:sz w:val="19"/>
-          <w:szCs w:val="19"/>
-        </w:rPr>
-        <w:t xml:space="preserve">() and </w:t>
-      </w:r>
-      <w:proofErr w:type="spellStart"/>
-      <w:r>
-        <w:rPr>
-          <w:rFonts w:ascii="Consolas" w:hAnsi="Consolas" w:cs="Consolas"/>
-          <w:color w:val="2B91AF"/>
-          <w:sz w:val="19"/>
-          <w:szCs w:val="19"/>
-        </w:rPr>
-        <w:t>CThreadPool</w:t>
-      </w:r>
-      <w:proofErr w:type="spellEnd"/>
-      <w:r>
-        <w:rPr>
-          <w:rFonts w:ascii="Consolas" w:hAnsi="Consolas" w:cs="Consolas"/>
-          <w:color w:val="000000"/>
-          <w:sz w:val="19"/>
-          <w:szCs w:val="19"/>
-        </w:rPr>
-        <w:t>::Execute()</w:t>
-      </w:r>
-      <w:r>
-        <w:rPr>
-          <w:rFonts w:ascii="Consolas" w:hAnsi="Consolas" w:cs="Consolas"/>
-          <w:color w:val="000000"/>
-          <w:sz w:val="19"/>
-          <w:szCs w:val="19"/>
-        </w:rPr>
         <w:t xml:space="preserve"> </w:t>
       </w:r>
       <w:r>
@@ -8926,12 +8591,19 @@
       </w:r>
     </w:p>
     <w:p>
-      <w:pPr>
-        <w:rPr>
-          <w:b/>
-          <w:color w:val="FF0000"/>
-        </w:rPr>
-      </w:pPr>
+      <w:r>
+        <w:t xml:space="preserve">In Summary, </w:t>
+      </w:r>
+      <w:r>
+        <w:t>when thread pool expansion options is enabled, it creates and kills extra thread almost everytime it exceeds the normal count.</w:t>
+      </w:r>
+    </w:p>
+    <w:p>
+      <w:bookmarkStart w:id="0" w:name="_GoBack"/>
+      <w:bookmarkEnd w:id="0"/>
+      <w:r>
+        <w:t xml:space="preserve"> </w:t>
+      </w:r>
     </w:p>
     <w:p>
       <w:pPr>
@@ -9029,16 +8701,383 @@
       </w:r>
     </w:p>
     <w:p>
-      <w:pPr>
+      <w:r>
+        <w:t xml:space="preserve">The following algorithm was </w:t>
+      </w:r>
+      <w:r>
+        <w:t>implemented to prevent Cyclic sending and duplicate of data.</w:t>
+      </w:r>
+    </w:p>
+    <w:p>
+      <w:pPr>
+        <w:pStyle w:val="ListParagraph"/>
+        <w:numPr>
+          <w:ilvl w:val="0"/>
+          <w:numId w:val="20"/>
+        </w:numPr>
         <w:rPr>
           <w:b/>
           <w:color w:val="FF0000"/>
         </w:rPr>
       </w:pPr>
       <w:r>
-        <w:t>The</w:t>
-      </w:r>
-    </w:p>
+        <w:t>A variable</w:t>
+      </w:r>
+      <w:r>
+        <w:rPr>
+          <w:b/>
+          <w:color w:val="FF0000"/>
+        </w:rPr>
+        <w:t xml:space="preserve"> </w:t>
+      </w:r>
+      <w:r>
+        <w:rPr>
+          <w:rFonts w:ascii="Consolas" w:hAnsi="Consolas" w:cs="Consolas"/>
+          <w:color w:val="000000"/>
+          <w:sz w:val="19"/>
+          <w:szCs w:val="19"/>
+        </w:rPr>
+        <w:t>m_msgId</w:t>
+      </w:r>
+      <w:r>
+        <w:rPr>
+          <w:rFonts w:ascii="Consolas" w:hAnsi="Consolas" w:cs="Consolas"/>
+          <w:color w:val="000000"/>
+          <w:sz w:val="19"/>
+          <w:szCs w:val="19"/>
+        </w:rPr>
+        <w:t xml:space="preserve"> </w:t>
+      </w:r>
+      <w:r>
+        <w:t xml:space="preserve">was created to keep track for every unique transactions </w:t>
+      </w:r>
+      <w:r>
+        <w:t>sent</w:t>
+      </w:r>
+      <w:r>
+        <w:t xml:space="preserve"> from client to a server.</w:t>
+      </w:r>
+      <w:r>
+        <w:rPr>
+          <w:rFonts w:ascii="Consolas" w:hAnsi="Consolas" w:cs="Consolas"/>
+          <w:color w:val="000000"/>
+          <w:sz w:val="19"/>
+          <w:szCs w:val="19"/>
+        </w:rPr>
+        <w:t xml:space="preserve"> </w:t>
+      </w:r>
+    </w:p>
+    <w:p>
+      <w:pPr>
+        <w:pStyle w:val="ListParagraph"/>
+        <w:numPr>
+          <w:ilvl w:val="0"/>
+          <w:numId w:val="20"/>
+        </w:numPr>
+        <w:rPr>
+          <w:b/>
+          <w:color w:val="FF0000"/>
+        </w:rPr>
+      </w:pPr>
+      <w:r>
+        <w:t>When packet arri</w:t>
+      </w:r>
+      <w:r>
+        <w:t>ves to the server</w:t>
+      </w:r>
+      <w:r>
+        <w:t>,</w:t>
+      </w:r>
+      <w:r>
+        <w:t xml:space="preserve"> </w:t>
+      </w:r>
+      <w:r>
+        <w:t xml:space="preserve">the server appends its </w:t>
+      </w:r>
+      <w:r>
+        <w:t>own ID</w:t>
+      </w:r>
+      <w:r>
+        <w:t xml:space="preserve"> and latest transaction count</w:t>
+      </w:r>
+      <w:r>
+        <w:t xml:space="preserve"> </w:t>
+      </w:r>
+      <w:r>
+        <w:t>(</w:t>
+      </w:r>
+      <w:r>
+        <w:rPr>
+          <w:rFonts w:ascii="Consolas" w:hAnsi="Consolas" w:cs="Consolas"/>
+          <w:color w:val="000000"/>
+          <w:sz w:val="19"/>
+          <w:szCs w:val="19"/>
+        </w:rPr>
+        <w:t>m_msgId</w:t>
+      </w:r>
+      <w:r>
+        <w:rPr>
+          <w:rFonts w:ascii="Consolas" w:hAnsi="Consolas" w:cs="Consolas"/>
+          <w:color w:val="000000"/>
+          <w:sz w:val="19"/>
+          <w:szCs w:val="19"/>
+        </w:rPr>
+        <w:t>)</w:t>
+      </w:r>
+      <w:r>
+        <w:t xml:space="preserve"> of the message separated by a space (Ex: “server_1 0”)</w:t>
+      </w:r>
+      <w:r>
+        <w:t xml:space="preserve"> it becomes the transaction </w:t>
+      </w:r>
+      <w:r>
+        <w:t>ID</w:t>
+      </w:r>
+      <w:r>
+        <w:t xml:space="preserve"> of the packet.</w:t>
+      </w:r>
+    </w:p>
+    <w:p>
+      <w:pPr>
+        <w:pStyle w:val="ListParagraph"/>
+        <w:numPr>
+          <w:ilvl w:val="0"/>
+          <w:numId w:val="20"/>
+        </w:numPr>
+      </w:pPr>
+      <w:r>
+        <w:t xml:space="preserve">In </w:t>
+      </w:r>
+      <w:r>
+        <w:rPr>
+          <w:rFonts w:ascii="Consolas" w:hAnsi="Consolas" w:cs="Consolas"/>
+          <w:color w:val="2B91AF"/>
+          <w:sz w:val="19"/>
+          <w:szCs w:val="19"/>
+        </w:rPr>
+        <w:t>CEchoDistributedServer</w:t>
+      </w:r>
+      <w:r>
+        <w:rPr>
+          <w:rFonts w:ascii="Consolas" w:hAnsi="Consolas" w:cs="Consolas"/>
+          <w:color w:val="000000"/>
+          <w:sz w:val="19"/>
+          <w:szCs w:val="19"/>
+        </w:rPr>
+        <w:t>::BroadCastMessage</w:t>
+      </w:r>
+      <w:r>
+        <w:rPr>
+          <w:rFonts w:ascii="Consolas" w:hAnsi="Consolas" w:cs="Consolas"/>
+          <w:color w:val="000000"/>
+          <w:sz w:val="19"/>
+          <w:szCs w:val="19"/>
+        </w:rPr>
+        <w:t xml:space="preserve">, </w:t>
+      </w:r>
+      <w:r>
+        <w:t xml:space="preserve">it checks whether the transaction </w:t>
+      </w:r>
+      <w:r>
+        <w:t>ID</w:t>
+      </w:r>
+      <w:r>
+        <w:t xml:space="preserve"> has been processed by the originating server</w:t>
+      </w:r>
+      <w:r>
+        <w:t xml:space="preserve"> before</w:t>
+      </w:r>
+      <w:r>
+        <w:t>. If it’s a new transaction, it cached the transaction ID to a map (</w:t>
+      </w:r>
+      <w:r>
+        <w:rPr>
+          <w:rFonts w:ascii="Consolas" w:hAnsi="Consolas" w:cs="Consolas"/>
+          <w:color w:val="000000"/>
+          <w:sz w:val="19"/>
+          <w:szCs w:val="19"/>
+        </w:rPr>
+        <w:t>m_finishedTransactions</w:t>
+      </w:r>
+      <w:r>
+        <w:rPr>
+          <w:rFonts w:ascii="Consolas" w:hAnsi="Consolas" w:cs="Consolas"/>
+          <w:color w:val="000000"/>
+          <w:sz w:val="19"/>
+          <w:szCs w:val="19"/>
+        </w:rPr>
+        <w:t xml:space="preserve">). </w:t>
+      </w:r>
+      <w:r>
+        <w:t xml:space="preserve">The map </w:t>
+      </w:r>
+      <w:r>
+        <w:t>uses the</w:t>
+      </w:r>
+      <w:r>
+        <w:t xml:space="preserve"> transaction </w:t>
+      </w:r>
+      <w:r>
+        <w:t>ID as the key</w:t>
+      </w:r>
+      <w:r>
+        <w:t xml:space="preserve"> and the time it was added. </w:t>
+      </w:r>
+    </w:p>
+    <w:p>
+      <w:pPr>
+        <w:pStyle w:val="ListParagraph"/>
+        <w:numPr>
+          <w:ilvl w:val="0"/>
+          <w:numId w:val="20"/>
+        </w:numPr>
+      </w:pPr>
+      <w:r>
+        <w:t>When a new transaction has been cached, the Cleanup task is triggered (</w:t>
+      </w:r>
+      <w:r>
+        <w:rPr>
+          <w:rFonts w:ascii="Consolas" w:hAnsi="Consolas" w:cs="Consolas"/>
+          <w:color w:val="2B91AF"/>
+          <w:sz w:val="19"/>
+          <w:szCs w:val="19"/>
+        </w:rPr>
+        <w:t>CEchoDistributedServer</w:t>
+      </w:r>
+      <w:r>
+        <w:rPr>
+          <w:rFonts w:ascii="Consolas" w:hAnsi="Consolas" w:cs="Consolas"/>
+          <w:color w:val="000000"/>
+          <w:sz w:val="19"/>
+          <w:szCs w:val="19"/>
+        </w:rPr>
+        <w:t>::CleanUpTransaction</w:t>
+      </w:r>
+      <w:r>
+        <w:rPr>
+          <w:rFonts w:ascii="Consolas" w:hAnsi="Consolas" w:cs="Consolas"/>
+          <w:color w:val="000000"/>
+          <w:sz w:val="19"/>
+          <w:szCs w:val="19"/>
+        </w:rPr>
+        <w:t xml:space="preserve">). </w:t>
+      </w:r>
+      <w:r>
+        <w:t xml:space="preserve">It </w:t>
+      </w:r>
+      <w:r>
+        <w:t xml:space="preserve"> will </w:t>
+      </w:r>
+      <w:r>
+        <w:t>remove</w:t>
+      </w:r>
+      <w:r>
+        <w:t xml:space="preserve"> </w:t>
+      </w:r>
+      <w:r>
+        <w:t>t</w:t>
+      </w:r>
+      <w:r>
+        <w:t>ransaction</w:t>
+      </w:r>
+      <w:r>
+        <w:t>s</w:t>
+      </w:r>
+      <w:r>
+        <w:t xml:space="preserve"> older than</w:t>
+      </w:r>
+      <w:r>
+        <w:t xml:space="preserve"> </w:t>
+      </w:r>
+      <w:r>
+        <w:rPr>
+          <w:rFonts w:ascii="Consolas" w:hAnsi="Consolas" w:cs="Consolas"/>
+          <w:color w:val="6F008A"/>
+          <w:sz w:val="19"/>
+          <w:szCs w:val="19"/>
+        </w:rPr>
+        <w:t>FINISHED_TRANSACTION_SECS</w:t>
+      </w:r>
+      <w:r>
+        <w:t>, which is defaulted to 60 seconds.</w:t>
+      </w:r>
+    </w:p>
+    <w:p>
+      <w:pPr>
+        <w:pStyle w:val="ListParagraph"/>
+        <w:numPr>
+          <w:ilvl w:val="0"/>
+          <w:numId w:val="20"/>
+        </w:numPr>
+      </w:pPr>
+      <w:r>
+        <w:t xml:space="preserve">The </w:t>
+      </w:r>
+      <w:r>
+        <w:rPr>
+          <w:rFonts w:ascii="Consolas" w:hAnsi="Consolas" w:cs="Consolas"/>
+          <w:color w:val="2B91AF"/>
+          <w:sz w:val="19"/>
+          <w:szCs w:val="19"/>
+        </w:rPr>
+        <w:t>CEchoDistributedServer</w:t>
+      </w:r>
+      <w:r>
+        <w:rPr>
+          <w:rFonts w:ascii="Consolas" w:hAnsi="Consolas" w:cs="Consolas"/>
+          <w:color w:val="000000"/>
+          <w:sz w:val="19"/>
+          <w:szCs w:val="19"/>
+        </w:rPr>
+        <w:t>::BroadCastMessage</w:t>
+      </w:r>
+      <w:r>
+        <w:rPr>
+          <w:rFonts w:ascii="Consolas" w:hAnsi="Consolas" w:cs="Consolas"/>
+          <w:color w:val="000000"/>
+          <w:sz w:val="19"/>
+          <w:szCs w:val="19"/>
+        </w:rPr>
+        <w:t xml:space="preserve"> </w:t>
+      </w:r>
+      <w:r>
+        <w:t>checks for the origin</w:t>
+      </w:r>
+      <w:r>
+        <w:t xml:space="preserve"> information</w:t>
+      </w:r>
+      <w:r>
+        <w:t xml:space="preserve"> </w:t>
+      </w:r>
+      <w:r>
+        <w:t>(transaction Id) of the packet</w:t>
+      </w:r>
+      <w:r>
+        <w:t xml:space="preserve"> </w:t>
+      </w:r>
+      <w:r>
+        <w:t xml:space="preserve">against the current socket connection </w:t>
+      </w:r>
+      <w:r>
+        <w:t xml:space="preserve">ID </w:t>
+      </w:r>
+      <w:r>
+        <w:t xml:space="preserve">to </w:t>
+      </w:r>
+      <w:r>
+        <w:t>send</w:t>
+      </w:r>
+      <w:r>
+        <w:t xml:space="preserve"> or </w:t>
+      </w:r>
+      <w:r>
+        <w:t>discard</w:t>
+      </w:r>
+      <w:r>
+        <w:t xml:space="preserve"> the sending of data.</w:t>
+      </w:r>
+    </w:p>
+    <w:p/>
     <w:sectPr>
       <w:pgSz w:w="12240" w:h="15840"/>
       <w:pgMar w:top="1440" w:right="1440" w:bottom="1440" w:left="1440" w:header="708" w:footer="708" w:gutter="0"/>
@@ -10726,6 +10765,97 @@
     </w:lvl>
   </w:abstractNum>
   <w:abstractNum w:abstractNumId="18" w15:restartNumberingAfterBreak="0">
+    <w:nsid w:val="7CB177D8"/>
+    <w:multiLevelType w:val="hybridMultilevel"/>
+    <w:tmpl w:val="FD9CEB3A"/>
+    <w:lvl w:ilvl="0" w:tplc="3409000F">
+      <w:start w:val="1"/>
+      <w:numFmt w:val="decimal"/>
+      <w:lvlText w:val="%1."/>
+      <w:lvlJc w:val="left"/>
+      <w:pPr>
+        <w:ind w:left="720" w:hanging="360"/>
+      </w:pPr>
+      <w:rPr>
+        <w:rFonts w:hint="default"/>
+        <w:b w:val="0"/>
+        <w:color w:val="auto"/>
+      </w:rPr>
+    </w:lvl>
+    <w:lvl w:ilvl="1" w:tplc="34090019" w:tentative="1">
+      <w:start w:val="1"/>
+      <w:numFmt w:val="lowerLetter"/>
+      <w:lvlText w:val="%2."/>
+      <w:lvlJc w:val="left"/>
+      <w:pPr>
+        <w:ind w:left="1440" w:hanging="360"/>
+      </w:pPr>
+    </w:lvl>
+    <w:lvl w:ilvl="2" w:tplc="3409001B" w:tentative="1">
+      <w:start w:val="1"/>
+      <w:numFmt w:val="lowerRoman"/>
+      <w:lvlText w:val="%3."/>
+      <w:lvlJc w:val="right"/>
+      <w:pPr>
+        <w:ind w:left="2160" w:hanging="180"/>
+      </w:pPr>
+    </w:lvl>
+    <w:lvl w:ilvl="3" w:tplc="3409000F" w:tentative="1">
+      <w:start w:val="1"/>
+      <w:numFmt w:val="decimal"/>
+      <w:lvlText w:val="%4."/>
+      <w:lvlJc w:val="left"/>
+      <w:pPr>
+        <w:ind w:left="2880" w:hanging="360"/>
+      </w:pPr>
+    </w:lvl>
+    <w:lvl w:ilvl="4" w:tplc="34090019" w:tentative="1">
+      <w:start w:val="1"/>
+      <w:numFmt w:val="lowerLetter"/>
+      <w:lvlText w:val="%5."/>
+      <w:lvlJc w:val="left"/>
+      <w:pPr>
+        <w:ind w:left="3600" w:hanging="360"/>
+      </w:pPr>
+    </w:lvl>
+    <w:lvl w:ilvl="5" w:tplc="3409001B" w:tentative="1">
+      <w:start w:val="1"/>
+      <w:numFmt w:val="lowerRoman"/>
+      <w:lvlText w:val="%6."/>
+      <w:lvlJc w:val="right"/>
+      <w:pPr>
+        <w:ind w:left="4320" w:hanging="180"/>
+      </w:pPr>
+    </w:lvl>
+    <w:lvl w:ilvl="6" w:tplc="3409000F" w:tentative="1">
+      <w:start w:val="1"/>
+      <w:numFmt w:val="decimal"/>
+      <w:lvlText w:val="%7."/>
+      <w:lvlJc w:val="left"/>
+      <w:pPr>
+        <w:ind w:left="5040" w:hanging="360"/>
+      </w:pPr>
+    </w:lvl>
+    <w:lvl w:ilvl="7" w:tplc="34090019" w:tentative="1">
+      <w:start w:val="1"/>
+      <w:numFmt w:val="lowerLetter"/>
+      <w:lvlText w:val="%8."/>
+      <w:lvlJc w:val="left"/>
+      <w:pPr>
+        <w:ind w:left="5760" w:hanging="360"/>
+      </w:pPr>
+    </w:lvl>
+    <w:lvl w:ilvl="8" w:tplc="3409001B" w:tentative="1">
+      <w:start w:val="1"/>
+      <w:numFmt w:val="lowerRoman"/>
+      <w:lvlText w:val="%9."/>
+      <w:lvlJc w:val="right"/>
+      <w:pPr>
+        <w:ind w:left="6480" w:hanging="180"/>
+      </w:pPr>
+    </w:lvl>
+  </w:abstractNum>
+  <w:abstractNum w:abstractNumId="19" w15:restartNumberingAfterBreak="0">
     <w:nsid w:val="7D7B3B89"/>
     <w:multiLevelType w:val="hybridMultilevel"/>
     <w:tmpl w:val="2D1E3424"/>
@@ -10866,10 +10996,13 @@
     <w:abstractNumId w:val="6"/>
   </w:num>
   <w:num w:numId="18">
-    <w:abstractNumId w:val="18"/>
+    <w:abstractNumId w:val="19"/>
   </w:num>
   <w:num w:numId="19">
     <w:abstractNumId w:val="12"/>
+  </w:num>
+  <w:num w:numId="20">
+    <w:abstractNumId w:val="18"/>
   </w:num>
 </w:numbering>
 </file>

</xml_diff>

<commit_message>
re login client when disconnected. Updated Readme
</commit_message>
<xml_diff>
--- a/README.docx
+++ b/README.docx
@@ -176,7 +176,15 @@
         </w:numPr>
       </w:pPr>
       <w:r>
-        <w:t>Can be built in Linux-like platform. Utilizes CMake 3.10 for build (default with Ubuntu 18.04)</w:t>
+        <w:t xml:space="preserve">Can be built in Linux-like platform. Utilizes </w:t>
+      </w:r>
+      <w:proofErr w:type="spellStart"/>
+      <w:r>
+        <w:t>CMake</w:t>
+      </w:r>
+      <w:proofErr w:type="spellEnd"/>
+      <w:r>
+        <w:t xml:space="preserve"> 3.10 for build (default with Ubuntu 18.04)</w:t>
       </w:r>
     </w:p>
     <w:p>
@@ -373,13 +381,29 @@
         <w:ind w:left="360"/>
       </w:pPr>
       <w:r>
-        <w:t xml:space="preserve">The applications are compiled with atleast </w:t>
-      </w:r>
+        <w:t xml:space="preserve">The applications are compiled with </w:t>
+      </w:r>
+      <w:proofErr w:type="spellStart"/>
+      <w:r>
+        <w:t>atleast</w:t>
+      </w:r>
+      <w:proofErr w:type="spellEnd"/>
+      <w:r>
+        <w:t xml:space="preserve"> </w:t>
+      </w:r>
+      <w:proofErr w:type="spellStart"/>
       <w:r>
         <w:rPr>
           <w:i/>
         </w:rPr>
-        <w:t>CMake 3.10 with gcc-7.5.0</w:t>
+        <w:t>CMake</w:t>
+      </w:r>
+      <w:proofErr w:type="spellEnd"/>
+      <w:r>
+        <w:rPr>
+          <w:i/>
+        </w:rPr>
+        <w:t xml:space="preserve"> 3.10 with gcc-7.5.0</w:t>
       </w:r>
       <w:r>
         <w:t xml:space="preserve"> both are default for Ubuntu 18.04, however the package includes a build script that installs the build essentials of the OS, run the script to setup the environment and build the application.</w:t>
@@ -451,13 +475,24 @@
         <w:t>./Client.exe</w:t>
       </w:r>
       <w:r>
-        <w:t xml:space="preserve"> or </w:t>
+        <w:t xml:space="preserve"> </w:t>
+      </w:r>
+      <w:proofErr w:type="gramStart"/>
+      <w:r>
+        <w:t xml:space="preserve">or </w:t>
       </w:r>
       <w:r>
         <w:rPr>
           <w:i/>
         </w:rPr>
-        <w:t>./Client</w:t>
+        <w:t>./</w:t>
+      </w:r>
+      <w:proofErr w:type="gramEnd"/>
+      <w:r>
+        <w:rPr>
+          <w:i/>
+        </w:rPr>
+        <w:t>Client</w:t>
       </w:r>
       <w:r>
         <w:t xml:space="preserve"> in Linux-like platform</w:t>
@@ -466,7 +501,15 @@
     <w:p>
       <w:r>
         <w:tab/>
-        <w:t>./Server.exe or ./Server in Linux-like platform</w:t>
+        <w:t xml:space="preserve">./Server.exe </w:t>
+      </w:r>
+      <w:proofErr w:type="gramStart"/>
+      <w:r>
+        <w:t>or ./</w:t>
+      </w:r>
+      <w:proofErr w:type="gramEnd"/>
+      <w:r>
+        <w:t>Server in Linux-like platform</w:t>
       </w:r>
     </w:p>
     <w:p>
@@ -628,7 +671,27 @@
                 <w:sz w:val="19"/>
                 <w:szCs w:val="19"/>
               </w:rPr>
-              <w:t>-i,--id &lt;string&gt;</w:t>
+              <w:t>-</w:t>
+            </w:r>
+            <w:proofErr w:type="spellStart"/>
+            <w:r>
+              <w:rPr>
+                <w:rFonts w:ascii="Consolas" w:hAnsi="Consolas" w:cs="Consolas"/>
+                <w:color w:val="A31515"/>
+                <w:sz w:val="19"/>
+                <w:szCs w:val="19"/>
+              </w:rPr>
+              <w:t>i</w:t>
+            </w:r>
+            <w:proofErr w:type="spellEnd"/>
+            <w:r>
+              <w:rPr>
+                <w:rFonts w:ascii="Consolas" w:hAnsi="Consolas" w:cs="Consolas"/>
+                <w:color w:val="A31515"/>
+                <w:sz w:val="19"/>
+                <w:szCs w:val="19"/>
+              </w:rPr>
+              <w:t>,--id &lt;string&gt;</w:t>
             </w:r>
           </w:p>
         </w:tc>
@@ -1241,6 +1304,7 @@
                 <w:szCs w:val="19"/>
               </w:rPr>
             </w:pPr>
+            <w:proofErr w:type="spellStart"/>
             <w:r>
               <w:rPr>
                 <w:rFonts w:ascii="Consolas" w:hAnsi="Consolas" w:cs="Consolas"/>
@@ -1248,7 +1312,17 @@
                 <w:sz w:val="19"/>
                 <w:szCs w:val="19"/>
               </w:rPr>
-              <w:t>Ip address or host name of the server to connect to</w:t>
+              <w:t>Ip</w:t>
+            </w:r>
+            <w:proofErr w:type="spellEnd"/>
+            <w:r>
+              <w:rPr>
+                <w:rFonts w:ascii="Consolas" w:hAnsi="Consolas" w:cs="Consolas"/>
+                <w:color w:val="A31515"/>
+                <w:sz w:val="19"/>
+                <w:szCs w:val="19"/>
+              </w:rPr>
+              <w:t xml:space="preserve"> address or host name of the server to connect to</w:t>
             </w:r>
           </w:p>
         </w:tc>
@@ -1375,7 +1449,27 @@
                 <w:szCs w:val="19"/>
               </w:rPr>
               <w:lastRenderedPageBreak/>
-              <w:t>-i, --id &lt;string&gt;</w:t>
+              <w:t>-</w:t>
+            </w:r>
+            <w:proofErr w:type="spellStart"/>
+            <w:r>
+              <w:rPr>
+                <w:rFonts w:ascii="Consolas" w:hAnsi="Consolas" w:cs="Consolas"/>
+                <w:color w:val="A31515"/>
+                <w:sz w:val="19"/>
+                <w:szCs w:val="19"/>
+              </w:rPr>
+              <w:t>i</w:t>
+            </w:r>
+            <w:proofErr w:type="spellEnd"/>
+            <w:r>
+              <w:rPr>
+                <w:rFonts w:ascii="Consolas" w:hAnsi="Consolas" w:cs="Consolas"/>
+                <w:color w:val="A31515"/>
+                <w:sz w:val="19"/>
+                <w:szCs w:val="19"/>
+              </w:rPr>
+              <w:t>, --id &lt;string&gt;</w:t>
             </w:r>
           </w:p>
         </w:tc>
@@ -1530,11 +1624,19 @@
           <w:b/>
         </w:rPr>
       </w:pPr>
+      <w:proofErr w:type="spellStart"/>
       <w:r>
         <w:rPr>
           <w:b/>
         </w:rPr>
-        <w:t>Config files</w:t>
+        <w:t>Config</w:t>
+      </w:r>
+      <w:proofErr w:type="spellEnd"/>
+      <w:r>
+        <w:rPr>
+          <w:b/>
+        </w:rPr>
+        <w:t xml:space="preserve"> files</w:t>
       </w:r>
     </w:p>
     <w:p>
@@ -1590,17 +1692,27 @@
           <w:i/>
         </w:rPr>
       </w:pPr>
+      <w:proofErr w:type="spellStart"/>
+      <w:proofErr w:type="gramStart"/>
       <w:r>
         <w:rPr>
           <w:i/>
         </w:rPr>
         <w:t>ServerID</w:t>
       </w:r>
+      <w:proofErr w:type="spellEnd"/>
       <w:r>
         <w:rPr>
           <w:i/>
         </w:rPr>
-        <w:t>(space)</w:t>
+        <w:t>(</w:t>
+      </w:r>
+      <w:proofErr w:type="gramEnd"/>
+      <w:r>
+        <w:rPr>
+          <w:i/>
+        </w:rPr>
+        <w:t>space)</w:t>
       </w:r>
       <w:r>
         <w:rPr>
@@ -1651,6 +1763,8 @@
         <w:rPr>
           <w:b/>
           <w:i/>
+          <w:noProof/>
+          <w:lang w:eastAsia="en-PH"/>
         </w:rPr>
         <w:drawing>
           <wp:inline distT="0" distB="0" distL="0" distR="0" wp14:anchorId="363EBF21" wp14:editId="4D4E8AD5">
@@ -1781,11 +1895,15 @@
       </w:r>
       <w:r>
         <w:tab/>
+      </w:r>
+      <w:proofErr w:type="gramStart"/>
+      <w:r>
         <w:t>h</w:t>
       </w:r>
       <w:r>
         <w:t>ost</w:t>
       </w:r>
+      <w:proofErr w:type="gramEnd"/>
       <w:r>
         <w:t xml:space="preserve"> address</w:t>
       </w:r>
@@ -1881,7 +1999,15 @@
     </w:p>
     <w:p>
       <w:r>
-        <w:t>Both Server and Client require an id (-i, --id) as a parameter when running th</w:t>
+        <w:t>Both Server and Client require an id (-</w:t>
+      </w:r>
+      <w:proofErr w:type="spellStart"/>
+      <w:r>
+        <w:t>i</w:t>
+      </w:r>
+      <w:proofErr w:type="spellEnd"/>
+      <w:r>
+        <w:t>, --id) as a parameter when running th</w:t>
       </w:r>
       <w:r>
         <w:t xml:space="preserve">e applications. The ID serves as the login and identity of each actors in the network. The ID is also used to identify separation between a server and client specially in routing to avoid cyclic sending of packets by marking the packet with the origin information. </w:t>
@@ -1912,6 +2038,7 @@
       <w:r>
         <w:t>A basic ID checking is implemented (</w:t>
       </w:r>
+      <w:proofErr w:type="spellStart"/>
       <w:r>
         <w:rPr>
           <w:rFonts w:ascii="Consolas" w:hAnsi="Consolas" w:cs="Consolas"/>
@@ -1921,6 +2048,7 @@
         </w:rPr>
         <w:t>CEchoDistributedServer</w:t>
       </w:r>
+      <w:proofErr w:type="spellEnd"/>
       <w:r>
         <w:rPr>
           <w:rFonts w:ascii="Consolas" w:hAnsi="Consolas" w:cs="Consolas"/>
@@ -1928,8 +2056,19 @@
           <w:sz w:val="19"/>
           <w:szCs w:val="19"/>
         </w:rPr>
-        <w:t>::ValidateIdentity</w:t>
-      </w:r>
+        <w:t>::</w:t>
+      </w:r>
+      <w:proofErr w:type="spellStart"/>
+      <w:r>
+        <w:rPr>
+          <w:rFonts w:ascii="Consolas" w:hAnsi="Consolas" w:cs="Consolas"/>
+          <w:color w:val="000000"/>
+          <w:sz w:val="19"/>
+          <w:szCs w:val="19"/>
+        </w:rPr>
+        <w:t>ValidateIdentity</w:t>
+      </w:r>
+      <w:proofErr w:type="spellEnd"/>
       <w:r>
         <w:rPr>
           <w:rFonts w:ascii="Consolas" w:hAnsi="Consolas" w:cs="Consolas"/>
@@ -2438,7 +2577,15 @@
         <w:ind w:left="1080"/>
       </w:pPr>
       <w:r>
-        <w:t xml:space="preserve">      - sends message “Hello from client 2”</w:t>
+        <w:t xml:space="preserve">      - </w:t>
+      </w:r>
+      <w:proofErr w:type="gramStart"/>
+      <w:r>
+        <w:t>sends</w:t>
+      </w:r>
+      <w:proofErr w:type="gramEnd"/>
+      <w:r>
+        <w:t xml:space="preserve"> message “Hello from client 2”</w:t>
       </w:r>
       <w:r>
         <w:t xml:space="preserve"> and “Client 4 says hi”</w:t>
@@ -2601,8 +2748,10 @@
         <w:t>.</w:t>
       </w:r>
     </w:p>
-    <w:p>
-      <w:r>
+    <w:p/>
+    <w:p>
+      <w:r>
+        <w:lastRenderedPageBreak/>
         <w:t>Reconnection Test</w:t>
       </w:r>
     </w:p>
@@ -2615,8 +2764,15 @@
         </w:numPr>
       </w:pPr>
       <w:r>
-        <w:lastRenderedPageBreak/>
-        <w:t>Run 1 server and 1 client with client sending forever (frequency  -1)</w:t>
+        <w:t>Run 1 server and 1 client with client sending forever (</w:t>
+      </w:r>
+      <w:proofErr w:type="gramStart"/>
+      <w:r>
+        <w:t>frequency  -</w:t>
+      </w:r>
+      <w:proofErr w:type="gramEnd"/>
+      <w:r>
+        <w:t>1)</w:t>
       </w:r>
       <w:r>
         <w:t>, after few seconds, close the server window. Client will detect disconnection, it will pause the Send thread and will attempt reconnection.</w:t>
@@ -2653,9 +2809,11 @@
       <w:r>
         <w:t>(</w:t>
       </w:r>
+      <w:proofErr w:type="spellStart"/>
       <w:r>
         <w:t>numOfThreads</w:t>
       </w:r>
+      <w:proofErr w:type="spellEnd"/>
       <w:r>
         <w:t xml:space="preserve"> 2) </w:t>
       </w:r>
@@ -2666,7 +2824,15 @@
         <w:t xml:space="preserve"> the server</w:t>
       </w:r>
       <w:r>
-        <w:t xml:space="preserve"> config file.</w:t>
+        <w:t xml:space="preserve"> </w:t>
+      </w:r>
+      <w:proofErr w:type="spellStart"/>
+      <w:r>
+        <w:t>config</w:t>
+      </w:r>
+      <w:proofErr w:type="spellEnd"/>
+      <w:r>
+        <w:t xml:space="preserve"> file.</w:t>
       </w:r>
     </w:p>
     <w:p>
@@ -3364,6 +3530,10 @@
         </mc:AlternateContent>
       </w:r>
       <w:r>
+        <w:rPr>
+          <w:noProof/>
+          <w:lang w:eastAsia="en-PH"/>
+        </w:rPr>
         <mc:AlternateContent>
           <mc:Choice Requires="wpg">
             <w:drawing>
@@ -3505,11 +3675,19 @@
                               <w:pPr>
                                 <w:jc w:val="center"/>
                               </w:pPr>
+                              <w:proofErr w:type="gramStart"/>
                               <w:r>
                                 <w:rPr>
                                   <w:color w:val="000000" w:themeColor="text1"/>
                                 </w:rPr>
-                                <w:t xml:space="preserve">port+1 </w:t>
+                                <w:t>port+</w:t>
+                              </w:r>
+                              <w:proofErr w:type="gramEnd"/>
+                              <w:r>
+                                <w:rPr>
+                                  <w:color w:val="000000" w:themeColor="text1"/>
+                                </w:rPr>
+                                <w:t xml:space="preserve">1 </w:t>
                               </w:r>
                             </w:p>
                           </w:txbxContent>
@@ -3561,11 +3739,19 @@
                               <w:pPr>
                                 <w:jc w:val="center"/>
                               </w:pPr>
+                              <w:proofErr w:type="gramStart"/>
                               <w:r>
                                 <w:rPr>
                                   <w:color w:val="000000" w:themeColor="text1"/>
                                 </w:rPr>
-                                <w:t xml:space="preserve">port </w:t>
+                                <w:t>port</w:t>
+                              </w:r>
+                              <w:proofErr w:type="gramEnd"/>
+                              <w:r>
+                                <w:rPr>
+                                  <w:color w:val="000000" w:themeColor="text1"/>
+                                </w:rPr>
+                                <w:t xml:space="preserve"> </w:t>
                               </w:r>
                             </w:p>
                           </w:txbxContent>
@@ -3627,11 +3813,19 @@
                         <w:pPr>
                           <w:jc w:val="center"/>
                         </w:pPr>
+                        <w:proofErr w:type="gramStart"/>
                         <w:r>
                           <w:rPr>
                             <w:color w:val="000000" w:themeColor="text1"/>
                           </w:rPr>
-                          <w:t xml:space="preserve">port+1 </w:t>
+                          <w:t>port+</w:t>
+                        </w:r>
+                        <w:proofErr w:type="gramEnd"/>
+                        <w:r>
+                          <w:rPr>
+                            <w:color w:val="000000" w:themeColor="text1"/>
+                          </w:rPr>
+                          <w:t xml:space="preserve">1 </w:t>
                         </w:r>
                       </w:p>
                     </w:txbxContent>
@@ -3644,11 +3838,19 @@
                         <w:pPr>
                           <w:jc w:val="center"/>
                         </w:pPr>
+                        <w:proofErr w:type="gramStart"/>
                         <w:r>
                           <w:rPr>
                             <w:color w:val="000000" w:themeColor="text1"/>
                           </w:rPr>
-                          <w:t xml:space="preserve">port </w:t>
+                          <w:t>port</w:t>
+                        </w:r>
+                        <w:proofErr w:type="gramEnd"/>
+                        <w:r>
+                          <w:rPr>
+                            <w:color w:val="000000" w:themeColor="text1"/>
+                          </w:rPr>
+                          <w:t xml:space="preserve"> </w:t>
                         </w:r>
                       </w:p>
                     </w:txbxContent>
@@ -4074,6 +4276,10 @@
         </mc:AlternateContent>
       </w:r>
       <w:r>
+        <w:rPr>
+          <w:noProof/>
+          <w:lang w:eastAsia="en-PH"/>
+        </w:rPr>
         <mc:AlternateContent>
           <mc:Choice Requires="wpg">
             <w:drawing>
@@ -4215,11 +4421,19 @@
                               <w:pPr>
                                 <w:jc w:val="center"/>
                               </w:pPr>
+                              <w:proofErr w:type="gramStart"/>
                               <w:r>
                                 <w:rPr>
                                   <w:color w:val="000000" w:themeColor="text1"/>
                                 </w:rPr>
-                                <w:t xml:space="preserve">port+1 </w:t>
+                                <w:t>port+</w:t>
+                              </w:r>
+                              <w:proofErr w:type="gramEnd"/>
+                              <w:r>
+                                <w:rPr>
+                                  <w:color w:val="000000" w:themeColor="text1"/>
+                                </w:rPr>
+                                <w:t xml:space="preserve">1 </w:t>
                               </w:r>
                             </w:p>
                           </w:txbxContent>
@@ -4271,11 +4485,19 @@
                               <w:pPr>
                                 <w:jc w:val="center"/>
                               </w:pPr>
+                              <w:proofErr w:type="gramStart"/>
                               <w:r>
                                 <w:rPr>
                                   <w:color w:val="000000" w:themeColor="text1"/>
                                 </w:rPr>
-                                <w:t xml:space="preserve">port </w:t>
+                                <w:t>port</w:t>
+                              </w:r>
+                              <w:proofErr w:type="gramEnd"/>
+                              <w:r>
+                                <w:rPr>
+                                  <w:color w:val="000000" w:themeColor="text1"/>
+                                </w:rPr>
+                                <w:t xml:space="preserve"> </w:t>
                               </w:r>
                             </w:p>
                           </w:txbxContent>
@@ -4337,11 +4559,19 @@
                         <w:pPr>
                           <w:jc w:val="center"/>
                         </w:pPr>
+                        <w:proofErr w:type="gramStart"/>
                         <w:r>
                           <w:rPr>
                             <w:color w:val="000000" w:themeColor="text1"/>
                           </w:rPr>
-                          <w:t xml:space="preserve">port+1 </w:t>
+                          <w:t>port+</w:t>
+                        </w:r>
+                        <w:proofErr w:type="gramEnd"/>
+                        <w:r>
+                          <w:rPr>
+                            <w:color w:val="000000" w:themeColor="text1"/>
+                          </w:rPr>
+                          <w:t xml:space="preserve">1 </w:t>
                         </w:r>
                       </w:p>
                     </w:txbxContent>
@@ -4354,11 +4584,19 @@
                         <w:pPr>
                           <w:jc w:val="center"/>
                         </w:pPr>
+                        <w:proofErr w:type="gramStart"/>
                         <w:r>
                           <w:rPr>
                             <w:color w:val="000000" w:themeColor="text1"/>
                           </w:rPr>
-                          <w:t xml:space="preserve">port </w:t>
+                          <w:t>port</w:t>
+                        </w:r>
+                        <w:proofErr w:type="gramEnd"/>
+                        <w:r>
+                          <w:rPr>
+                            <w:color w:val="000000" w:themeColor="text1"/>
+                          </w:rPr>
+                          <w:t xml:space="preserve"> </w:t>
                         </w:r>
                       </w:p>
                     </w:txbxContent>
@@ -4517,11 +4755,19 @@
                               <w:pPr>
                                 <w:jc w:val="center"/>
                               </w:pPr>
+                              <w:proofErr w:type="gramStart"/>
                               <w:r>
                                 <w:rPr>
                                   <w:color w:val="000000" w:themeColor="text1"/>
                                 </w:rPr>
-                                <w:t xml:space="preserve">port+1 </w:t>
+                                <w:t>port+</w:t>
+                              </w:r>
+                              <w:proofErr w:type="gramEnd"/>
+                              <w:r>
+                                <w:rPr>
+                                  <w:color w:val="000000" w:themeColor="text1"/>
+                                </w:rPr>
+                                <w:t xml:space="preserve">1 </w:t>
                               </w:r>
                             </w:p>
                           </w:txbxContent>
@@ -4573,11 +4819,19 @@
                               <w:pPr>
                                 <w:jc w:val="center"/>
                               </w:pPr>
+                              <w:proofErr w:type="gramStart"/>
                               <w:r>
                                 <w:rPr>
                                   <w:color w:val="000000" w:themeColor="text1"/>
                                 </w:rPr>
-                                <w:t xml:space="preserve">port </w:t>
+                                <w:t>port</w:t>
+                              </w:r>
+                              <w:proofErr w:type="gramEnd"/>
+                              <w:r>
+                                <w:rPr>
+                                  <w:color w:val="000000" w:themeColor="text1"/>
+                                </w:rPr>
+                                <w:t xml:space="preserve"> </w:t>
                               </w:r>
                             </w:p>
                           </w:txbxContent>
@@ -4639,11 +4893,19 @@
                         <w:pPr>
                           <w:jc w:val="center"/>
                         </w:pPr>
+                        <w:proofErr w:type="gramStart"/>
                         <w:r>
                           <w:rPr>
                             <w:color w:val="000000" w:themeColor="text1"/>
                           </w:rPr>
-                          <w:t xml:space="preserve">port+1 </w:t>
+                          <w:t>port+</w:t>
+                        </w:r>
+                        <w:proofErr w:type="gramEnd"/>
+                        <w:r>
+                          <w:rPr>
+                            <w:color w:val="000000" w:themeColor="text1"/>
+                          </w:rPr>
+                          <w:t xml:space="preserve">1 </w:t>
                         </w:r>
                       </w:p>
                     </w:txbxContent>
@@ -4656,11 +4918,19 @@
                         <w:pPr>
                           <w:jc w:val="center"/>
                         </w:pPr>
+                        <w:proofErr w:type="gramStart"/>
                         <w:r>
                           <w:rPr>
                             <w:color w:val="000000" w:themeColor="text1"/>
                           </w:rPr>
-                          <w:t xml:space="preserve">port </w:t>
+                          <w:t>port</w:t>
+                        </w:r>
+                        <w:proofErr w:type="gramEnd"/>
+                        <w:r>
+                          <w:rPr>
+                            <w:color w:val="000000" w:themeColor="text1"/>
+                          </w:rPr>
+                          <w:t xml:space="preserve"> </w:t>
                         </w:r>
                       </w:p>
                     </w:txbxContent>
@@ -6411,15 +6681,7 @@
                                 <w:sz w:val="20"/>
                                 <w:szCs w:val="20"/>
                               </w:rPr>
-                              <w:t>Client</w:t>
-                            </w:r>
-                            <w:r>
-                              <w:rPr>
-                                <w:color w:val="000000" w:themeColor="text1"/>
-                                <w:sz w:val="20"/>
-                                <w:szCs w:val="20"/>
-                              </w:rPr>
-                              <w:t xml:space="preserve"> 3</w:t>
+                              <w:t>Client 3</w:t>
                             </w:r>
                           </w:p>
                           <w:p>
@@ -6470,15 +6732,7 @@
                           <w:sz w:val="20"/>
                           <w:szCs w:val="20"/>
                         </w:rPr>
-                        <w:t>Client</w:t>
-                      </w:r>
-                      <w:r>
-                        <w:rPr>
-                          <w:color w:val="000000" w:themeColor="text1"/>
-                          <w:sz w:val="20"/>
-                          <w:szCs w:val="20"/>
-                        </w:rPr>
-                        <w:t xml:space="preserve"> 3</w:t>
+                        <w:t>Client 3</w:t>
                       </w:r>
                     </w:p>
                     <w:p>
@@ -6790,6 +7044,7 @@
         <w:rPr>
           <w:color w:val="000000" w:themeColor="text1"/>
         </w:rPr>
+        <w:lastRenderedPageBreak/>
         <w:t>Server broadcasts the messages to its connected peers</w:t>
       </w:r>
     </w:p>
@@ -6820,7 +7075,6 @@
         <w:rPr>
           <w:color w:val="000000" w:themeColor="text1"/>
         </w:rPr>
-        <w:lastRenderedPageBreak/>
         <w:t xml:space="preserve">Server 3 will still send the message to Server 1, even though it already received and processed it earlier, he won’t processed it any longer. See </w:t>
       </w:r>
       <w:r>
@@ -6833,76 +7087,79 @@
         <w:rPr>
           <w:b/>
         </w:rPr>
-        <w:t>Preventing Cyclic and duplicate data</w:t>
-      </w:r>
-      <w:r>
+        <w:t>Preventing Cyclic and duplicate data.</w:t>
+      </w:r>
+    </w:p>
+    <w:p>
+      <w:r>
+        <w:rPr>
+          <w:color w:val="000000" w:themeColor="text1"/>
+        </w:rPr>
+        <w:tab/>
+      </w:r>
+      <w:r>
+        <w:rPr>
+          <w:color w:val="000000" w:themeColor="text1"/>
+        </w:rPr>
+        <w:t>To prevent cyclic sending, all servers checks for the origin information b</w:t>
+      </w:r>
+      <w:r>
+        <w:rPr>
+          <w:color w:val="000000" w:themeColor="text1"/>
+        </w:rPr>
+        <w:t>efore broadcasting it to its p</w:t>
+      </w:r>
+      <w:r>
+        <w:rPr>
+          <w:color w:val="000000" w:themeColor="text1"/>
+        </w:rPr>
+        <w:t>eers or connected clients.</w:t>
+      </w:r>
+      <w:r>
+        <w:rPr>
+          <w:color w:val="000000" w:themeColor="text1"/>
+        </w:rPr>
+        <w:t xml:space="preserve"> In the above example, Server 1</w:t>
+      </w:r>
+      <w:r>
+        <w:rPr>
+          <w:color w:val="000000" w:themeColor="text1"/>
+        </w:rPr>
+        <w:t xml:space="preserve"> and 3 </w:t>
+      </w:r>
+      <w:r>
+        <w:rPr>
+          <w:color w:val="000000" w:themeColor="text1"/>
+        </w:rPr>
+        <w:t>won’t be</w:t>
+      </w:r>
+      <w:r>
+        <w:rPr>
+          <w:color w:val="000000" w:themeColor="text1"/>
+        </w:rPr>
+        <w:t xml:space="preserve"> sending the same message back to Ser</w:t>
+      </w:r>
+      <w:r>
+        <w:rPr>
+          <w:color w:val="000000" w:themeColor="text1"/>
+        </w:rPr>
+        <w:t xml:space="preserve">ver 2 as the </w:t>
+      </w:r>
+      <w:r>
+        <w:rPr>
+          <w:color w:val="000000" w:themeColor="text1"/>
+        </w:rPr>
+        <w:t>message originated from it.</w:t>
+      </w:r>
+      <w:bookmarkStart w:id="0" w:name="_GoBack"/>
+      <w:bookmarkEnd w:id="0"/>
+    </w:p>
+    <w:p>
+      <w:pPr>
         <w:rPr>
           <w:b/>
         </w:rPr>
-        <w:t>.</w:t>
-      </w:r>
-    </w:p>
-    <w:p>
-      <w:r>
-        <w:rPr>
-          <w:color w:val="000000" w:themeColor="text1"/>
-        </w:rPr>
-        <w:tab/>
-      </w:r>
-      <w:r>
-        <w:rPr>
-          <w:color w:val="000000" w:themeColor="text1"/>
-        </w:rPr>
-        <w:t>To prevent cyclic sending, all servers checks for the origin information b</w:t>
-      </w:r>
-      <w:r>
-        <w:rPr>
-          <w:color w:val="000000" w:themeColor="text1"/>
-        </w:rPr>
-        <w:t>efore broadcasting it to its p</w:t>
-      </w:r>
-      <w:r>
-        <w:rPr>
-          <w:color w:val="000000" w:themeColor="text1"/>
-        </w:rPr>
-        <w:t>eers or connected clients.</w:t>
-      </w:r>
-      <w:r>
-        <w:rPr>
-          <w:color w:val="000000" w:themeColor="text1"/>
-        </w:rPr>
-        <w:t xml:space="preserve"> In the above example, Server 1</w:t>
-      </w:r>
-      <w:r>
-        <w:rPr>
-          <w:color w:val="000000" w:themeColor="text1"/>
-        </w:rPr>
-        <w:t xml:space="preserve"> and 3 won</w:t>
-      </w:r>
-      <w:r>
-        <w:rPr>
-          <w:color w:val="000000" w:themeColor="text1"/>
-        </w:rPr>
-        <w:t>’</w:t>
-      </w:r>
-      <w:r>
-        <w:rPr>
-          <w:color w:val="000000" w:themeColor="text1"/>
-        </w:rPr>
-        <w:t>t  be sending the same message back to Ser</w:t>
-      </w:r>
-      <w:r>
-        <w:rPr>
-          <w:color w:val="000000" w:themeColor="text1"/>
-        </w:rPr>
-        <w:t xml:space="preserve">ver 2 as the </w:t>
-      </w:r>
-      <w:r>
-        <w:rPr>
-          <w:color w:val="000000" w:themeColor="text1"/>
-        </w:rPr>
-        <w:t>message originated from it.</w:t>
-      </w:r>
+      </w:pPr>
     </w:p>
     <w:p>
       <w:pPr>
@@ -6910,17 +7167,10 @@
           <w:b/>
         </w:rPr>
       </w:pPr>
-    </w:p>
-    <w:p>
-      <w:pPr>
+      <w:r>
         <w:rPr>
           <w:b/>
         </w:rPr>
-      </w:pPr>
-      <w:r>
-        <w:rPr>
-          <w:b/>
-        </w:rPr>
         <w:t>Identity check</w:t>
       </w:r>
     </w:p>
@@ -6946,7 +7196,23 @@
     </w:p>
     <w:p>
       <w:r>
-        <w:t>The server confirms the identity by sending the ID back to the sender (client/peers) if It passed necessary checks. Receiving party checks reply from server if It matched the ID it sent previously.</w:t>
+        <w:t xml:space="preserve">The server confirms the identity by sending the ID back to the sender (client/peers) if </w:t>
+      </w:r>
+      <w:proofErr w:type="gramStart"/>
+      <w:r>
+        <w:t>It</w:t>
+      </w:r>
+      <w:proofErr w:type="gramEnd"/>
+      <w:r>
+        <w:t xml:space="preserve"> passed necessary checks. Receiving party checks reply from server if </w:t>
+      </w:r>
+      <w:proofErr w:type="gramStart"/>
+      <w:r>
+        <w:t>It</w:t>
+      </w:r>
+      <w:proofErr w:type="gramEnd"/>
+      <w:r>
+        <w:t xml:space="preserve"> matched the ID it sent previously.</w:t>
       </w:r>
     </w:p>
     <w:p/>
@@ -7182,8 +7448,16 @@
                               <w:rPr>
                                 <w:color w:val="000000" w:themeColor="text1"/>
                               </w:rPr>
-                              <w:t>Main Thread</w:t>
+                              <w:t xml:space="preserve">Main </w:t>
                             </w:r>
+                            <w:proofErr w:type="gramStart"/>
+                            <w:r>
+                              <w:rPr>
+                                <w:color w:val="000000" w:themeColor="text1"/>
+                              </w:rPr>
+                              <w:t>Thread</w:t>
+                            </w:r>
+                            <w:proofErr w:type="gramEnd"/>
                             <w:r>
                               <w:rPr>
                                 <w:color w:val="000000" w:themeColor="text1"/>
@@ -7198,6 +7472,7 @@
                               </w:rPr>
                               <w:t>(</w:t>
                             </w:r>
+                            <w:proofErr w:type="spellStart"/>
                             <w:r>
                               <w:rPr>
                                 <w:rFonts w:ascii="Consolas" w:hAnsi="Consolas" w:cs="Consolas"/>
@@ -7207,6 +7482,7 @@
                               </w:rPr>
                               <w:t>CEchoDistributedServer</w:t>
                             </w:r>
+                            <w:proofErr w:type="spellEnd"/>
                             <w:r>
                               <w:rPr>
                                 <w:rFonts w:ascii="Consolas" w:hAnsi="Consolas" w:cs="Consolas"/>
@@ -7253,8 +7529,16 @@
                         <w:rPr>
                           <w:color w:val="000000" w:themeColor="text1"/>
                         </w:rPr>
-                        <w:t>Main Thread</w:t>
+                        <w:t xml:space="preserve">Main </w:t>
                       </w:r>
+                      <w:proofErr w:type="gramStart"/>
+                      <w:r>
+                        <w:rPr>
+                          <w:color w:val="000000" w:themeColor="text1"/>
+                        </w:rPr>
+                        <w:t>Thread</w:t>
+                      </w:r>
+                      <w:proofErr w:type="gramEnd"/>
                       <w:r>
                         <w:rPr>
                           <w:color w:val="000000" w:themeColor="text1"/>
@@ -7269,6 +7553,7 @@
                         </w:rPr>
                         <w:t>(</w:t>
                       </w:r>
+                      <w:proofErr w:type="spellStart"/>
                       <w:r>
                         <w:rPr>
                           <w:rFonts w:ascii="Consolas" w:hAnsi="Consolas" w:cs="Consolas"/>
@@ -7278,6 +7563,7 @@
                         </w:rPr>
                         <w:t>CEchoDistributedServer</w:t>
                       </w:r>
+                      <w:proofErr w:type="spellEnd"/>
                       <w:r>
                         <w:rPr>
                           <w:rFonts w:ascii="Consolas" w:hAnsi="Consolas" w:cs="Consolas"/>
@@ -8335,6 +8621,7 @@
       <w:r>
         <w:t xml:space="preserve">See implementation at </w:t>
       </w:r>
+      <w:proofErr w:type="spellStart"/>
       <w:r>
         <w:rPr>
           <w:rFonts w:ascii="Consolas" w:hAnsi="Consolas" w:cs="Consolas"/>
@@ -8344,6 +8631,7 @@
         </w:rPr>
         <w:t>ThreadPool.h</w:t>
       </w:r>
+      <w:proofErr w:type="spellEnd"/>
       <w:r>
         <w:t xml:space="preserve"> and </w:t>
       </w:r>
@@ -8387,10 +8675,7 @@
         <w:t xml:space="preserve"> which will eventually be picked up by a thread in the pool, this tas</w:t>
       </w:r>
       <w:r>
-        <w:t>k will last until the socket connection is terminated.</w:t>
-      </w:r>
-      <w:r>
-        <w:t xml:space="preserve"> Since </w:t>
+        <w:t xml:space="preserve">k will last until the socket connection is terminated. Since </w:t>
       </w:r>
       <w:r>
         <w:t>clients</w:t>
@@ -8416,10 +8701,7 @@
     </w:p>
     <w:p>
       <w:r>
-        <w:t>This implementation of thread pool supports tempo</w:t>
-      </w:r>
-      <w:r>
-        <w:t>rary thread expansion, this option is not enable by default and must be explicitly enable (See Section 3).</w:t>
+        <w:t>This implementation of thread pool supports temporary thread expansion, this option is not enable by default and must be explicitly enable (See Section 3).</w:t>
       </w:r>
     </w:p>
     <w:p>
@@ -8431,6 +8713,7 @@
         </w:numPr>
       </w:pPr>
       <w:r>
+        <w:lastRenderedPageBreak/>
         <w:t>All thread is launched with an ID/index for easy tracking.</w:t>
       </w:r>
     </w:p>
@@ -8458,7 +8741,6 @@
         </w:numPr>
       </w:pPr>
       <w:r>
-        <w:lastRenderedPageBreak/>
         <w:t>When a new task</w:t>
       </w:r>
       <w:r>
@@ -8492,7 +8774,20 @@
         <w:t xml:space="preserve">The </w:t>
       </w:r>
       <w:r>
-        <w:t>list is then iterated to deallocate dead thread in the next call to QueueTasks().</w:t>
+        <w:t xml:space="preserve">list is then iterated to deallocate dead thread in the next call to </w:t>
+      </w:r>
+      <w:proofErr w:type="spellStart"/>
+      <w:proofErr w:type="gramStart"/>
+      <w:r>
+        <w:t>QueueTasks</w:t>
+      </w:r>
+      <w:proofErr w:type="spellEnd"/>
+      <w:r>
+        <w:t>(</w:t>
+      </w:r>
+      <w:proofErr w:type="gramEnd"/>
+      <w:r>
+        <w:t>).</w:t>
       </w:r>
     </w:p>
     <w:p>
@@ -8502,6 +8797,7 @@
       <w:r>
         <w:t xml:space="preserve"> </w:t>
       </w:r>
+      <w:proofErr w:type="spellStart"/>
       <w:r>
         <w:rPr>
           <w:rFonts w:ascii="Consolas" w:hAnsi="Consolas" w:cs="Consolas"/>
@@ -8511,6 +8807,7 @@
         </w:rPr>
         <w:t>CThreadPool</w:t>
       </w:r>
+      <w:proofErr w:type="spellEnd"/>
       <w:r>
         <w:rPr>
           <w:rFonts w:ascii="Consolas" w:hAnsi="Consolas" w:cs="Consolas"/>
@@ -8518,8 +8815,10 @@
           <w:sz w:val="19"/>
           <w:szCs w:val="19"/>
         </w:rPr>
-        <w:t>::QueueTask</w:t>
-      </w:r>
+        <w:t>::</w:t>
+      </w:r>
+      <w:proofErr w:type="spellStart"/>
+      <w:proofErr w:type="gramStart"/>
       <w:r>
         <w:rPr>
           <w:rFonts w:ascii="Consolas" w:hAnsi="Consolas" w:cs="Consolas"/>
@@ -8527,8 +8826,29 @@
           <w:sz w:val="19"/>
           <w:szCs w:val="19"/>
         </w:rPr>
-        <w:t>(),</w:t>
-      </w:r>
+        <w:t>QueueTask</w:t>
+      </w:r>
+      <w:proofErr w:type="spellEnd"/>
+      <w:r>
+        <w:rPr>
+          <w:rFonts w:ascii="Consolas" w:hAnsi="Consolas" w:cs="Consolas"/>
+          <w:color w:val="000000"/>
+          <w:sz w:val="19"/>
+          <w:szCs w:val="19"/>
+        </w:rPr>
+        <w:t>(</w:t>
+      </w:r>
+      <w:proofErr w:type="gramEnd"/>
+      <w:r>
+        <w:rPr>
+          <w:rFonts w:ascii="Consolas" w:hAnsi="Consolas" w:cs="Consolas"/>
+          <w:color w:val="000000"/>
+          <w:sz w:val="19"/>
+          <w:szCs w:val="19"/>
+        </w:rPr>
+        <w:t>),</w:t>
+      </w:r>
+      <w:proofErr w:type="spellStart"/>
       <w:r>
         <w:rPr>
           <w:rFonts w:ascii="Consolas" w:hAnsi="Consolas" w:cs="Consolas"/>
@@ -8538,6 +8858,7 @@
         </w:rPr>
         <w:t>CThreadPool</w:t>
       </w:r>
+      <w:proofErr w:type="spellEnd"/>
       <w:r>
         <w:rPr>
           <w:rFonts w:ascii="Consolas" w:hAnsi="Consolas" w:cs="Consolas"/>
@@ -8545,8 +8866,9 @@
           <w:sz w:val="19"/>
           <w:szCs w:val="19"/>
         </w:rPr>
-        <w:t>::ProcessTask</w:t>
-      </w:r>
+        <w:t>::</w:t>
+      </w:r>
+      <w:proofErr w:type="spellStart"/>
       <w:r>
         <w:rPr>
           <w:rFonts w:ascii="Consolas" w:hAnsi="Consolas" w:cs="Consolas"/>
@@ -8554,8 +8876,19 @@
           <w:sz w:val="19"/>
           <w:szCs w:val="19"/>
         </w:rPr>
+        <w:t>ProcessTask</w:t>
+      </w:r>
+      <w:proofErr w:type="spellEnd"/>
+      <w:r>
+        <w:rPr>
+          <w:rFonts w:ascii="Consolas" w:hAnsi="Consolas" w:cs="Consolas"/>
+          <w:color w:val="000000"/>
+          <w:sz w:val="19"/>
+          <w:szCs w:val="19"/>
+        </w:rPr>
         <w:t xml:space="preserve">() and </w:t>
       </w:r>
+      <w:proofErr w:type="spellStart"/>
       <w:r>
         <w:rPr>
           <w:rFonts w:ascii="Consolas" w:hAnsi="Consolas" w:cs="Consolas"/>
@@ -8565,6 +8898,7 @@
         </w:rPr>
         <w:t>CThreadPool</w:t>
       </w:r>
+      <w:proofErr w:type="spellEnd"/>
       <w:r>
         <w:rPr>
           <w:rFonts w:ascii="Consolas" w:hAnsi="Consolas" w:cs="Consolas"/>
@@ -8572,16 +8906,7 @@
           <w:sz w:val="19"/>
           <w:szCs w:val="19"/>
         </w:rPr>
-        <w:t>::Execute()</w:t>
-      </w:r>
-      <w:r>
-        <w:rPr>
-          <w:rFonts w:ascii="Consolas" w:hAnsi="Consolas" w:cs="Consolas"/>
-          <w:color w:val="000000"/>
-          <w:sz w:val="19"/>
-          <w:szCs w:val="19"/>
-        </w:rPr>
-        <w:t xml:space="preserve"> </w:t>
+        <w:t xml:space="preserve">::Execute() </w:t>
       </w:r>
       <w:r>
         <w:t>implementation</w:t>
@@ -8595,12 +8920,18 @@
         <w:t xml:space="preserve">In Summary, </w:t>
       </w:r>
       <w:r>
-        <w:t>when thread pool expansion options is enabled, it creates and kills extra thread almost everytime it exceeds the normal count.</w:t>
-      </w:r>
-    </w:p>
-    <w:p>
-      <w:bookmarkStart w:id="0" w:name="_GoBack"/>
-      <w:bookmarkEnd w:id="0"/>
+        <w:t xml:space="preserve">when thread pool expansion options is enabled, it creates and kills extra thread almost </w:t>
+      </w:r>
+      <w:proofErr w:type="spellStart"/>
+      <w:r>
+        <w:t>everytime</w:t>
+      </w:r>
+      <w:proofErr w:type="spellEnd"/>
+      <w:r>
+        <w:t xml:space="preserve"> it exceeds the normal count.</w:t>
+      </w:r>
+    </w:p>
+    <w:p>
       <w:r>
         <w:t xml:space="preserve"> </w:t>
       </w:r>
@@ -8730,6 +9061,7 @@
         </w:rPr>
         <w:t xml:space="preserve"> </w:t>
       </w:r>
+      <w:proofErr w:type="spellStart"/>
       <w:r>
         <w:rPr>
           <w:rFonts w:ascii="Consolas" w:hAnsi="Consolas" w:cs="Consolas"/>
@@ -8739,6 +9071,7 @@
         </w:rPr>
         <w:t>m_msgId</w:t>
       </w:r>
+      <w:proofErr w:type="spellEnd"/>
       <w:r>
         <w:rPr>
           <w:rFonts w:ascii="Consolas" w:hAnsi="Consolas" w:cs="Consolas"/>
@@ -8806,6 +9139,7 @@
       <w:r>
         <w:t>(</w:t>
       </w:r>
+      <w:proofErr w:type="spellStart"/>
       <w:r>
         <w:rPr>
           <w:rFonts w:ascii="Consolas" w:hAnsi="Consolas" w:cs="Consolas"/>
@@ -8815,6 +9149,7 @@
         </w:rPr>
         <w:t>m_msgId</w:t>
       </w:r>
+      <w:proofErr w:type="spellEnd"/>
       <w:r>
         <w:rPr>
           <w:rFonts w:ascii="Consolas" w:hAnsi="Consolas" w:cs="Consolas"/>
@@ -8848,6 +9183,7 @@
       <w:r>
         <w:t xml:space="preserve">In </w:t>
       </w:r>
+      <w:proofErr w:type="spellStart"/>
       <w:r>
         <w:rPr>
           <w:rFonts w:ascii="Consolas" w:hAnsi="Consolas" w:cs="Consolas"/>
@@ -8857,6 +9193,7 @@
         </w:rPr>
         <w:t>CEchoDistributedServer</w:t>
       </w:r>
+      <w:proofErr w:type="spellEnd"/>
       <w:r>
         <w:rPr>
           <w:rFonts w:ascii="Consolas" w:hAnsi="Consolas" w:cs="Consolas"/>
@@ -8864,8 +9201,9 @@
           <w:sz w:val="19"/>
           <w:szCs w:val="19"/>
         </w:rPr>
-        <w:t>::BroadCastMessage</w:t>
-      </w:r>
+        <w:t>::</w:t>
+      </w:r>
+      <w:proofErr w:type="spellStart"/>
       <w:r>
         <w:rPr>
           <w:rFonts w:ascii="Consolas" w:hAnsi="Consolas" w:cs="Consolas"/>
@@ -8873,23 +9211,9 @@
           <w:sz w:val="19"/>
           <w:szCs w:val="19"/>
         </w:rPr>
-        <w:t xml:space="preserve">, </w:t>
-      </w:r>
-      <w:r>
-        <w:t xml:space="preserve">it checks whether the transaction </w:t>
-      </w:r>
-      <w:r>
-        <w:t>ID</w:t>
-      </w:r>
-      <w:r>
-        <w:t xml:space="preserve"> has been processed by the originating server</w:t>
-      </w:r>
-      <w:r>
-        <w:t xml:space="preserve"> before</w:t>
-      </w:r>
-      <w:r>
-        <w:t>. If it’s a new transaction, it cached the transaction ID to a map (</w:t>
-      </w:r>
+        <w:t>BroadCastMessage</w:t>
+      </w:r>
+      <w:proofErr w:type="spellEnd"/>
       <w:r>
         <w:rPr>
           <w:rFonts w:ascii="Consolas" w:hAnsi="Consolas" w:cs="Consolas"/>
@@ -8897,8 +9221,34 @@
           <w:sz w:val="19"/>
           <w:szCs w:val="19"/>
         </w:rPr>
+        <w:t xml:space="preserve">, </w:t>
+      </w:r>
+      <w:r>
+        <w:t xml:space="preserve">it checks whether the transaction </w:t>
+      </w:r>
+      <w:r>
+        <w:t>ID</w:t>
+      </w:r>
+      <w:r>
+        <w:t xml:space="preserve"> has been processed by the originating server</w:t>
+      </w:r>
+      <w:r>
+        <w:t xml:space="preserve"> before</w:t>
+      </w:r>
+      <w:r>
+        <w:t>. If it’s a new transaction, it cached the transaction ID to a map (</w:t>
+      </w:r>
+      <w:proofErr w:type="spellStart"/>
+      <w:r>
+        <w:rPr>
+          <w:rFonts w:ascii="Consolas" w:hAnsi="Consolas" w:cs="Consolas"/>
+          <w:color w:val="000000"/>
+          <w:sz w:val="19"/>
+          <w:szCs w:val="19"/>
+        </w:rPr>
         <w:t>m_finishedTransactions</w:t>
       </w:r>
+      <w:proofErr w:type="spellEnd"/>
       <w:r>
         <w:rPr>
           <w:rFonts w:ascii="Consolas" w:hAnsi="Consolas" w:cs="Consolas"/>
@@ -8935,6 +9285,7 @@
       <w:r>
         <w:t>When a new transaction has been cached, the Cleanup task is triggered (</w:t>
       </w:r>
+      <w:proofErr w:type="spellStart"/>
       <w:r>
         <w:rPr>
           <w:rFonts w:ascii="Consolas" w:hAnsi="Consolas" w:cs="Consolas"/>
@@ -8944,6 +9295,7 @@
         </w:rPr>
         <w:t>CEchoDistributedServer</w:t>
       </w:r>
+      <w:proofErr w:type="spellEnd"/>
       <w:r>
         <w:rPr>
           <w:rFonts w:ascii="Consolas" w:hAnsi="Consolas" w:cs="Consolas"/>
@@ -8951,8 +9303,9 @@
           <w:sz w:val="19"/>
           <w:szCs w:val="19"/>
         </w:rPr>
-        <w:t>::CleanUpTransaction</w:t>
-      </w:r>
+        <w:t>::</w:t>
+      </w:r>
+      <w:proofErr w:type="spellStart"/>
       <w:r>
         <w:rPr>
           <w:rFonts w:ascii="Consolas" w:hAnsi="Consolas" w:cs="Consolas"/>
@@ -8960,13 +9313,28 @@
           <w:sz w:val="19"/>
           <w:szCs w:val="19"/>
         </w:rPr>
+        <w:t>CleanUpTransaction</w:t>
+      </w:r>
+      <w:proofErr w:type="spellEnd"/>
+      <w:r>
+        <w:rPr>
+          <w:rFonts w:ascii="Consolas" w:hAnsi="Consolas" w:cs="Consolas"/>
+          <w:color w:val="000000"/>
+          <w:sz w:val="19"/>
+          <w:szCs w:val="19"/>
+        </w:rPr>
         <w:t xml:space="preserve">). </w:t>
       </w:r>
+      <w:proofErr w:type="gramStart"/>
       <w:r>
         <w:t xml:space="preserve">It </w:t>
       </w:r>
       <w:r>
-        <w:t xml:space="preserve"> will </w:t>
+        <w:t xml:space="preserve"> will</w:t>
+      </w:r>
+      <w:proofErr w:type="gramEnd"/>
+      <w:r>
+        <w:t xml:space="preserve"> </w:t>
       </w:r>
       <w:r>
         <w:t>remove</w:t>
@@ -9013,6 +9381,7 @@
       <w:r>
         <w:t xml:space="preserve">The </w:t>
       </w:r>
+      <w:proofErr w:type="spellStart"/>
       <w:r>
         <w:rPr>
           <w:rFonts w:ascii="Consolas" w:hAnsi="Consolas" w:cs="Consolas"/>
@@ -9022,6 +9391,7 @@
         </w:rPr>
         <w:t>CEchoDistributedServer</w:t>
       </w:r>
+      <w:proofErr w:type="spellEnd"/>
       <w:r>
         <w:rPr>
           <w:rFonts w:ascii="Consolas" w:hAnsi="Consolas" w:cs="Consolas"/>
@@ -9029,8 +9399,9 @@
           <w:sz w:val="19"/>
           <w:szCs w:val="19"/>
         </w:rPr>
-        <w:t>::BroadCastMessage</w:t>
-      </w:r>
+        <w:t>::</w:t>
+      </w:r>
+      <w:proofErr w:type="spellStart"/>
       <w:r>
         <w:rPr>
           <w:rFonts w:ascii="Consolas" w:hAnsi="Consolas" w:cs="Consolas"/>
@@ -9038,6 +9409,16 @@
           <w:sz w:val="19"/>
           <w:szCs w:val="19"/>
         </w:rPr>
+        <w:t>BroadCastMessage</w:t>
+      </w:r>
+      <w:proofErr w:type="spellEnd"/>
+      <w:r>
+        <w:rPr>
+          <w:rFonts w:ascii="Consolas" w:hAnsi="Consolas" w:cs="Consolas"/>
+          <w:color w:val="000000"/>
+          <w:sz w:val="19"/>
+          <w:szCs w:val="19"/>
+        </w:rPr>
         <w:t xml:space="preserve"> </w:t>
       </w:r>
       <w:r>
@@ -9075,6 +9456,79 @@
       </w:r>
       <w:r>
         <w:t xml:space="preserve"> the sending of data.</w:t>
+      </w:r>
+    </w:p>
+    <w:p/>
+    <w:p>
+      <w:pPr>
+        <w:rPr>
+          <w:b/>
+          <w:sz w:val="28"/>
+        </w:rPr>
+      </w:pPr>
+      <w:r>
+        <w:rPr>
+          <w:b/>
+          <w:sz w:val="28"/>
+        </w:rPr>
+        <w:lastRenderedPageBreak/>
+        <w:t>4</w:t>
+      </w:r>
+      <w:r>
+        <w:rPr>
+          <w:b/>
+          <w:sz w:val="28"/>
+        </w:rPr>
+        <w:t xml:space="preserve">. </w:t>
+      </w:r>
+      <w:r>
+        <w:rPr>
+          <w:b/>
+          <w:sz w:val="28"/>
+        </w:rPr>
+        <w:t>Limitation</w:t>
+      </w:r>
+    </w:p>
+    <w:p>
+      <w:r>
+        <w:t xml:space="preserve">One known limitation of this project is that it doesn’t support send delay set to 0 (--delay) in client application. That means a minimum of one (1) second delay should be set when sending messages to the server. This prevents </w:t>
+      </w:r>
+      <w:r>
+        <w:t>fast sending of messages to server and filling up the TCP buffers faster than the server can consume, and since this is an echo application, buffers will double up twice as fast than norma</w:t>
+      </w:r>
+      <w:r>
+        <w:t>l causing the connection to be dropped.</w:t>
+      </w:r>
+    </w:p>
+    <w:p>
+      <w:pPr>
+        <w:rPr>
+          <w:rFonts w:ascii="Helvetica" w:hAnsi="Helvetica" w:cs="Helvetica"/>
+          <w:color w:val="1D2228"/>
+          <w:shd w:val="clear" w:color="auto" w:fill="FFFFFF"/>
+        </w:rPr>
+      </w:pPr>
+      <w:r>
+        <w:br/>
+        <w:t xml:space="preserve">Reference: </w:t>
+      </w:r>
+      <w:hyperlink r:id="rId8" w:anchor=":~:text=TCP%20receive%20buffer%20becomes%20full,data%2C%20would%20exhibit%20this%20characteristic" w:history="1">
+        <w:r>
+          <w:rPr>
+            <w:rStyle w:val="Hyperlink"/>
+            <w:rFonts w:ascii="Helvetica" w:hAnsi="Helvetica" w:cs="Helvetica"/>
+            <w:shd w:val="clear" w:color="auto" w:fill="FFFFFF"/>
+          </w:rPr>
+          <w:t>https://www.ciscopress.com/articles/article.asp?p=769557&amp;seqNum=2#:~:text=TCP%20receive%20buffer%20becomes%20full,data%2C%20would%20exhibit%20this%20characteristic</w:t>
+        </w:r>
+      </w:hyperlink>
+      <w:r>
+        <w:rPr>
+          <w:rFonts w:ascii="Helvetica" w:hAnsi="Helvetica" w:cs="Helvetica"/>
+          <w:color w:val="1D2228"/>
+          <w:shd w:val="clear" w:color="auto" w:fill="FFFFFF"/>
+        </w:rPr>
+        <w:t>.</w:t>
       </w:r>
     </w:p>
     <w:p/>
@@ -11400,11 +11854,12 @@
   <w:style w:type="paragraph" w:default="1" w:styleId="Normal">
     <w:name w:val="Normal"/>
     <w:qFormat/>
-    <w:rsid w:val="001B0E15"/>
+    <w:rsid w:val="001C0EE8"/>
   </w:style>
   <w:style w:type="character" w:default="1" w:styleId="DefaultParagraphFont">
     <w:name w:val="Default Paragraph Font"/>
     <w:uiPriority w:val="1"/>
+    <w:semiHidden/>
     <w:unhideWhenUsed/>
   </w:style>
   <w:style w:type="table" w:default="1" w:styleId="TableNormal">
@@ -11457,6 +11912,17 @@
         <w:insideV w:val="single" w:sz="4" w:space="0" w:color="auto"/>
       </w:tblBorders>
     </w:tblPr>
+  </w:style>
+  <w:style w:type="character" w:styleId="Hyperlink">
+    <w:name w:val="Hyperlink"/>
+    <w:basedOn w:val="DefaultParagraphFont"/>
+    <w:uiPriority w:val="99"/>
+    <w:unhideWhenUsed/>
+    <w:rsid w:val="001E2F36"/>
+    <w:rPr>
+      <w:color w:val="0563C1" w:themeColor="hyperlink"/>
+      <w:u w:val="single"/>
+    </w:rPr>
   </w:style>
 </w:styles>
 </file>

</xml_diff>

<commit_message>
fix to remove warnings
</commit_message>
<xml_diff>
--- a/README.docx
+++ b/README.docx
@@ -2309,6 +2309,14 @@
           <w:b/>
         </w:rPr>
       </w:pPr>
+      <w:r>
+        <w:rPr>
+          <w:b/>
+        </w:rPr>
+        <w:t>z</w:t>
+      </w:r>
+      <w:bookmarkStart w:id="0" w:name="_GoBack"/>
+      <w:bookmarkEnd w:id="0"/>
     </w:p>
     <w:p>
       <w:pPr>
@@ -7151,8 +7159,6 @@
         </w:rPr>
         <w:t>message originated from it.</w:t>
       </w:r>
-      <w:bookmarkStart w:id="0" w:name="_GoBack"/>
-      <w:bookmarkEnd w:id="0"/>
     </w:p>
     <w:p>
       <w:pPr>

</xml_diff>

<commit_message>
changes to support peers connect type
</commit_message>
<xml_diff>
--- a/README.docx
+++ b/README.docx
@@ -176,15 +176,7 @@
         </w:numPr>
       </w:pPr>
       <w:r>
-        <w:t xml:space="preserve">Can be built in Linux-like platform. Utilizes </w:t>
-      </w:r>
-      <w:proofErr w:type="spellStart"/>
-      <w:r>
-        <w:t>CMake</w:t>
-      </w:r>
-      <w:proofErr w:type="spellEnd"/>
-      <w:r>
-        <w:t xml:space="preserve"> 3.10 for build (default with Ubuntu 18.04)</w:t>
+        <w:t>Can be built in Linux-like platform. Utilizes CMake 3.10 for build (default with Ubuntu 18.04)</w:t>
       </w:r>
     </w:p>
     <w:p>
@@ -294,6 +286,134 @@
     </w:p>
     <w:p>
       <w:pPr>
+        <w:pStyle w:val="ListParagraph"/>
+        <w:ind w:left="0"/>
+        <w:rPr>
+          <w:b/>
+          <w:color w:val="70AD47" w:themeColor="accent6"/>
+        </w:rPr>
+      </w:pPr>
+      <w:r>
+        <w:rPr>
+          <w:b/>
+          <w:color w:val="70AD47" w:themeColor="accent6"/>
+        </w:rPr>
+        <w:t>Update</w:t>
+      </w:r>
+      <w:r>
+        <w:rPr>
+          <w:b/>
+          <w:color w:val="70AD47" w:themeColor="accent6"/>
+        </w:rPr>
+        <w:t>s</w:t>
+      </w:r>
+      <w:r>
+        <w:rPr>
+          <w:b/>
+          <w:color w:val="70AD47" w:themeColor="accent6"/>
+        </w:rPr>
+        <w:t xml:space="preserve"> for V2.0</w:t>
+      </w:r>
+    </w:p>
+    <w:p>
+      <w:pPr>
+        <w:pStyle w:val="ListParagraph"/>
+        <w:ind w:left="0"/>
+      </w:pPr>
+      <w:r>
+        <w:tab/>
+        <w:t>Version v2.0 contains fixes and update to prevent data error and crashes;</w:t>
+      </w:r>
+    </w:p>
+    <w:p>
+      <w:pPr>
+        <w:pStyle w:val="ListParagraph"/>
+        <w:numPr>
+          <w:ilvl w:val="0"/>
+          <w:numId w:val="23"/>
+        </w:numPr>
+      </w:pPr>
+      <w:r>
+        <w:t xml:space="preserve">Client can now run as listener </w:t>
+      </w:r>
+      <w:r>
+        <w:t>(--listener)</w:t>
+      </w:r>
+      <w:r>
+        <w:t>, it will listen to messages publish across the network.</w:t>
+      </w:r>
+      <w:r>
+        <w:t xml:space="preserve"> It will overrule the other message parameter and will not send a message to the server.</w:t>
+      </w:r>
+    </w:p>
+    <w:p>
+      <w:pPr>
+        <w:pStyle w:val="ListParagraph"/>
+        <w:numPr>
+          <w:ilvl w:val="0"/>
+          <w:numId w:val="23"/>
+        </w:numPr>
+      </w:pPr>
+      <w:r>
+        <w:t xml:space="preserve">Server peers are only connected thru a single connection, server either connects to (Active) or listen from (Listener) its peers. Duplicated connections are ignored or dropped. Server </w:t>
+      </w:r>
+      <w:r>
+        <w:t>utilizes the server ids to do the checking.</w:t>
+      </w:r>
+      <w:r>
+        <w:t xml:space="preserve"> </w:t>
+      </w:r>
+      <w:r>
+        <w:rPr>
+          <w:b/>
+          <w:color w:val="FF0000"/>
+        </w:rPr>
+        <w:t>TO BE UPDATED WITH SERVER CONNECT TYPE PARAMETER, DISPLAY SCREENSHOT ON SAMPLE</w:t>
+      </w:r>
+    </w:p>
+    <w:p>
+      <w:pPr>
+        <w:pStyle w:val="ListParagraph"/>
+        <w:numPr>
+          <w:ilvl w:val="0"/>
+          <w:numId w:val="23"/>
+        </w:numPr>
+      </w:pPr>
+      <w:r>
+        <w:t xml:space="preserve">Reads and write for each socket connections are divided into two sockets, where the read thread supplies the packets to the Write thread to speed up reading </w:t>
+      </w:r>
+      <w:r>
+        <w:t>from socket buffer and consumes arriving data faster.</w:t>
+      </w:r>
+    </w:p>
+    <w:p>
+      <w:pPr>
+        <w:pStyle w:val="ListParagraph"/>
+        <w:numPr>
+          <w:ilvl w:val="0"/>
+          <w:numId w:val="23"/>
+        </w:numPr>
+      </w:pPr>
+      <w:r>
+        <w:t>Converted the sockets to non-blocking.</w:t>
+      </w:r>
+      <w:bookmarkStart w:id="0" w:name="_GoBack"/>
+      <w:bookmarkEnd w:id="0"/>
+    </w:p>
+    <w:p>
+      <w:pPr>
+        <w:pStyle w:val="ListParagraph"/>
+        <w:numPr>
+          <w:ilvl w:val="0"/>
+          <w:numId w:val="23"/>
+        </w:numPr>
+      </w:pPr>
+      <w:r>
+        <w:t>Supported select() and FD_SET() to check whether sockets are ready for read and/or write operations to prevent previous limitation wherein it ran out of network buffer and caused crash.</w:t>
+      </w:r>
+    </w:p>
+    <w:p>
+      <w:pPr>
         <w:rPr>
           <w:b/>
           <w:sz w:val="28"/>
@@ -338,6 +458,7 @@
         </w:numPr>
       </w:pPr>
       <w:r>
+        <w:lastRenderedPageBreak/>
         <w:t xml:space="preserve">Double click the solution file </w:t>
       </w:r>
       <w:r>
@@ -381,29 +502,13 @@
         <w:ind w:left="360"/>
       </w:pPr>
       <w:r>
-        <w:t xml:space="preserve">The applications are compiled with </w:t>
-      </w:r>
-      <w:proofErr w:type="spellStart"/>
-      <w:r>
-        <w:t>atleast</w:t>
-      </w:r>
-      <w:proofErr w:type="spellEnd"/>
-      <w:r>
-        <w:t xml:space="preserve"> </w:t>
-      </w:r>
-      <w:proofErr w:type="spellStart"/>
+        <w:t xml:space="preserve">The applications are compiled with atleast </w:t>
+      </w:r>
       <w:r>
         <w:rPr>
           <w:i/>
         </w:rPr>
-        <w:t>CMake</w:t>
-      </w:r>
-      <w:proofErr w:type="spellEnd"/>
-      <w:r>
-        <w:rPr>
-          <w:i/>
-        </w:rPr>
-        <w:t xml:space="preserve"> 3.10 with gcc-7.5.0</w:t>
+        <w:t>CMake 3.10 with gcc-7.5.0</w:t>
       </w:r>
       <w:r>
         <w:t xml:space="preserve"> both are default for Ubuntu 18.04, however the package includes a build script that installs the build essentials of the OS, run the script to setup the environment and build the application.</w:t>
@@ -452,7 +557,6 @@
           <w:b/>
           <w:sz w:val="28"/>
         </w:rPr>
-        <w:lastRenderedPageBreak/>
         <w:t>3. Run time configuration</w:t>
       </w:r>
     </w:p>
@@ -475,24 +579,13 @@
         <w:t>./Client.exe</w:t>
       </w:r>
       <w:r>
-        <w:t xml:space="preserve"> </w:t>
-      </w:r>
-      <w:proofErr w:type="gramStart"/>
-      <w:r>
-        <w:t xml:space="preserve">or </w:t>
+        <w:t xml:space="preserve"> or </w:t>
       </w:r>
       <w:r>
         <w:rPr>
           <w:i/>
         </w:rPr>
-        <w:t>./</w:t>
-      </w:r>
-      <w:proofErr w:type="gramEnd"/>
-      <w:r>
-        <w:rPr>
-          <w:i/>
-        </w:rPr>
-        <w:t>Client</w:t>
+        <w:t>./Client</w:t>
       </w:r>
       <w:r>
         <w:t xml:space="preserve"> in Linux-like platform</w:t>
@@ -501,15 +594,7 @@
     <w:p>
       <w:r>
         <w:tab/>
-        <w:t xml:space="preserve">./Server.exe </w:t>
-      </w:r>
-      <w:proofErr w:type="gramStart"/>
-      <w:r>
-        <w:t>or ./</w:t>
-      </w:r>
-      <w:proofErr w:type="gramEnd"/>
-      <w:r>
-        <w:t>Server in Linux-like platform</w:t>
+        <w:t>./Server.exe or ./Server in Linux-like platform</w:t>
       </w:r>
     </w:p>
     <w:p>
@@ -671,27 +756,7 @@
                 <w:sz w:val="19"/>
                 <w:szCs w:val="19"/>
               </w:rPr>
-              <w:t>-</w:t>
-            </w:r>
-            <w:proofErr w:type="spellStart"/>
-            <w:r>
-              <w:rPr>
-                <w:rFonts w:ascii="Consolas" w:hAnsi="Consolas" w:cs="Consolas"/>
-                <w:color w:val="A31515"/>
-                <w:sz w:val="19"/>
-                <w:szCs w:val="19"/>
-              </w:rPr>
-              <w:t>i</w:t>
-            </w:r>
-            <w:proofErr w:type="spellEnd"/>
-            <w:r>
-              <w:rPr>
-                <w:rFonts w:ascii="Consolas" w:hAnsi="Consolas" w:cs="Consolas"/>
-                <w:color w:val="A31515"/>
-                <w:sz w:val="19"/>
-                <w:szCs w:val="19"/>
-              </w:rPr>
-              <w:t>,--id &lt;string&gt;</w:t>
+              <w:t>-i,--id &lt;string&gt;</w:t>
             </w:r>
           </w:p>
         </w:tc>
@@ -1043,7 +1108,17 @@
                 <w:sz w:val="19"/>
                 <w:szCs w:val="19"/>
               </w:rPr>
-              <w:t>Number of times this client will send the message, Set to (-1) to continuously sends forever, (default is 1).</w:t>
+              <w:t xml:space="preserve">Number of times this client will send the message, Set to (-1) to </w:t>
+            </w:r>
+            <w:r>
+              <w:rPr>
+                <w:rFonts w:ascii="Consolas" w:hAnsi="Consolas" w:cs="Consolas"/>
+                <w:color w:val="A31515"/>
+                <w:sz w:val="19"/>
+                <w:szCs w:val="19"/>
+              </w:rPr>
+              <w:lastRenderedPageBreak/>
+              <w:t>continuously sends forever, (default is 1).</w:t>
             </w:r>
           </w:p>
         </w:tc>
@@ -1069,6 +1144,7 @@
                 <w:sz w:val="19"/>
                 <w:szCs w:val="19"/>
               </w:rPr>
+              <w:lastRenderedPageBreak/>
               <w:t>--reconnect-retry &lt;number&gt;</w:t>
             </w:r>
           </w:p>
@@ -1304,7 +1380,6 @@
                 <w:szCs w:val="19"/>
               </w:rPr>
             </w:pPr>
-            <w:proofErr w:type="spellStart"/>
             <w:r>
               <w:rPr>
                 <w:rFonts w:ascii="Consolas" w:hAnsi="Consolas" w:cs="Consolas"/>
@@ -1312,17 +1387,7 @@
                 <w:sz w:val="19"/>
                 <w:szCs w:val="19"/>
               </w:rPr>
-              <w:t>Ip</w:t>
-            </w:r>
-            <w:proofErr w:type="spellEnd"/>
-            <w:r>
-              <w:rPr>
-                <w:rFonts w:ascii="Consolas" w:hAnsi="Consolas" w:cs="Consolas"/>
-                <w:color w:val="A31515"/>
-                <w:sz w:val="19"/>
-                <w:szCs w:val="19"/>
-              </w:rPr>
-              <w:t xml:space="preserve"> address or host name of the server to connect to</w:t>
+              <w:t>Ip address or host name of the server to connect to</w:t>
             </w:r>
           </w:p>
         </w:tc>
@@ -1448,28 +1513,7 @@
                 <w:sz w:val="19"/>
                 <w:szCs w:val="19"/>
               </w:rPr>
-              <w:lastRenderedPageBreak/>
-              <w:t>-</w:t>
-            </w:r>
-            <w:proofErr w:type="spellStart"/>
-            <w:r>
-              <w:rPr>
-                <w:rFonts w:ascii="Consolas" w:hAnsi="Consolas" w:cs="Consolas"/>
-                <w:color w:val="A31515"/>
-                <w:sz w:val="19"/>
-                <w:szCs w:val="19"/>
-              </w:rPr>
-              <w:t>i</w:t>
-            </w:r>
-            <w:proofErr w:type="spellEnd"/>
-            <w:r>
-              <w:rPr>
-                <w:rFonts w:ascii="Consolas" w:hAnsi="Consolas" w:cs="Consolas"/>
-                <w:color w:val="A31515"/>
-                <w:sz w:val="19"/>
-                <w:szCs w:val="19"/>
-              </w:rPr>
-              <w:t>, --id &lt;string&gt;</w:t>
+              <w:t>-i, --id &lt;string&gt;</w:t>
             </w:r>
           </w:p>
         </w:tc>
@@ -1498,6 +1542,65 @@
           </w:p>
         </w:tc>
       </w:tr>
+      <w:tr>
+        <w:tc>
+          <w:tcPr>
+            <w:tcW w:w="3043" w:type="dxa"/>
+          </w:tcPr>
+          <w:p>
+            <w:pPr>
+              <w:rPr>
+                <w:rFonts w:ascii="Consolas" w:hAnsi="Consolas" w:cs="Consolas"/>
+                <w:color w:val="A31515"/>
+                <w:sz w:val="19"/>
+                <w:szCs w:val="19"/>
+              </w:rPr>
+            </w:pPr>
+            <w:r>
+              <w:rPr>
+                <w:rFonts w:ascii="Consolas" w:hAnsi="Consolas" w:cs="Consolas"/>
+                <w:color w:val="A31515"/>
+                <w:sz w:val="19"/>
+                <w:szCs w:val="19"/>
+              </w:rPr>
+              <w:t>-l,--listener</w:t>
+            </w:r>
+          </w:p>
+        </w:tc>
+        <w:tc>
+          <w:tcPr>
+            <w:tcW w:w="4186" w:type="dxa"/>
+          </w:tcPr>
+          <w:p>
+            <w:pPr>
+              <w:rPr>
+                <w:rFonts w:ascii="Consolas" w:hAnsi="Consolas" w:cs="Consolas"/>
+                <w:color w:val="A31515"/>
+                <w:sz w:val="19"/>
+                <w:szCs w:val="19"/>
+              </w:rPr>
+            </w:pPr>
+            <w:r>
+              <w:rPr>
+                <w:rFonts w:ascii="Consolas" w:hAnsi="Consolas" w:cs="Consolas"/>
+                <w:color w:val="A31515"/>
+                <w:sz w:val="19"/>
+                <w:szCs w:val="19"/>
+              </w:rPr>
+              <w:t>R</w:t>
+            </w:r>
+            <w:r>
+              <w:rPr>
+                <w:rFonts w:ascii="Consolas" w:hAnsi="Consolas" w:cs="Consolas"/>
+                <w:color w:val="A31515"/>
+                <w:sz w:val="19"/>
+                <w:szCs w:val="19"/>
+              </w:rPr>
+              <w:t>un as listener (overrule other parameters; frequency, delay and message)</w:t>
+            </w:r>
+          </w:p>
+        </w:tc>
+      </w:tr>
     </w:tbl>
     <w:p>
       <w:pPr>
@@ -1624,19 +1727,11 @@
           <w:b/>
         </w:rPr>
       </w:pPr>
-      <w:proofErr w:type="spellStart"/>
       <w:r>
         <w:rPr>
           <w:b/>
         </w:rPr>
-        <w:t>Config</w:t>
-      </w:r>
-      <w:proofErr w:type="spellEnd"/>
-      <w:r>
-        <w:rPr>
-          <w:b/>
-        </w:rPr>
-        <w:t xml:space="preserve"> files</w:t>
+        <w:t>Config files</w:t>
       </w:r>
     </w:p>
     <w:p>
@@ -1692,27 +1787,17 @@
           <w:i/>
         </w:rPr>
       </w:pPr>
-      <w:proofErr w:type="spellStart"/>
-      <w:proofErr w:type="gramStart"/>
       <w:r>
         <w:rPr>
           <w:i/>
         </w:rPr>
         <w:t>ServerID</w:t>
       </w:r>
-      <w:proofErr w:type="spellEnd"/>
       <w:r>
         <w:rPr>
           <w:i/>
         </w:rPr>
-        <w:t>(</w:t>
-      </w:r>
-      <w:proofErr w:type="gramEnd"/>
-      <w:r>
-        <w:rPr>
-          <w:i/>
-        </w:rPr>
-        <w:t>space)</w:t>
+        <w:t>(space)</w:t>
       </w:r>
       <w:r>
         <w:rPr>
@@ -1766,6 +1851,7 @@
           <w:noProof/>
           <w:lang w:eastAsia="en-PH"/>
         </w:rPr>
+        <w:lastRenderedPageBreak/>
         <w:drawing>
           <wp:inline distT="0" distB="0" distL="0" distR="0" wp14:anchorId="363EBF21" wp14:editId="4D4E8AD5">
             <wp:extent cx="2339543" cy="1638442"/>
@@ -1895,15 +1981,11 @@
       </w:r>
       <w:r>
         <w:tab/>
-      </w:r>
-      <w:proofErr w:type="gramStart"/>
-      <w:r>
         <w:t>h</w:t>
       </w:r>
       <w:r>
         <w:t>ost</w:t>
       </w:r>
-      <w:proofErr w:type="gramEnd"/>
       <w:r>
         <w:t xml:space="preserve"> address</w:t>
       </w:r>
@@ -1939,7 +2021,6 @@
           <w:b/>
           <w:sz w:val="28"/>
         </w:rPr>
-        <w:lastRenderedPageBreak/>
         <w:t>4</w:t>
       </w:r>
       <w:r>
@@ -1999,15 +2080,7 @@
     </w:p>
     <w:p>
       <w:r>
-        <w:t>Both Server and Client require an id (-</w:t>
-      </w:r>
-      <w:proofErr w:type="spellStart"/>
-      <w:r>
-        <w:t>i</w:t>
-      </w:r>
-      <w:proofErr w:type="spellEnd"/>
-      <w:r>
-        <w:t>, --id) as a parameter when running th</w:t>
+        <w:t>Both Server and Client require an id (-i, --id) as a parameter when running th</w:t>
       </w:r>
       <w:r>
         <w:t xml:space="preserve">e applications. The ID serves as the login and identity of each actors in the network. The ID is also used to identify separation between a server and client specially in routing to avoid cyclic sending of packets by marking the packet with the origin information. </w:t>
@@ -2038,7 +2111,6 @@
       <w:r>
         <w:t>A basic ID checking is implemented (</w:t>
       </w:r>
-      <w:proofErr w:type="spellStart"/>
       <w:r>
         <w:rPr>
           <w:rFonts w:ascii="Consolas" w:hAnsi="Consolas" w:cs="Consolas"/>
@@ -2048,7 +2120,6 @@
         </w:rPr>
         <w:t>CEchoDistributedServer</w:t>
       </w:r>
-      <w:proofErr w:type="spellEnd"/>
       <w:r>
         <w:rPr>
           <w:rFonts w:ascii="Consolas" w:hAnsi="Consolas" w:cs="Consolas"/>
@@ -2056,27 +2127,7 @@
           <w:sz w:val="19"/>
           <w:szCs w:val="19"/>
         </w:rPr>
-        <w:t>::</w:t>
-      </w:r>
-      <w:proofErr w:type="spellStart"/>
-      <w:r>
-        <w:rPr>
-          <w:rFonts w:ascii="Consolas" w:hAnsi="Consolas" w:cs="Consolas"/>
-          <w:color w:val="000000"/>
-          <w:sz w:val="19"/>
-          <w:szCs w:val="19"/>
-        </w:rPr>
-        <w:t>ValidateIdentity</w:t>
-      </w:r>
-      <w:proofErr w:type="spellEnd"/>
-      <w:r>
-        <w:rPr>
-          <w:rFonts w:ascii="Consolas" w:hAnsi="Consolas" w:cs="Consolas"/>
-          <w:color w:val="000000"/>
-          <w:sz w:val="19"/>
-          <w:szCs w:val="19"/>
-        </w:rPr>
-        <w:t xml:space="preserve">) </w:t>
+        <w:t xml:space="preserve">::ValidateIdentity) </w:t>
       </w:r>
       <w:r>
         <w:t xml:space="preserve">to check ID duplicates connected to one server and does not support checking across the network , supporting it might need persistent data information such as storing in a Database which is </w:t>
@@ -2127,6 +2178,7 @@
     </w:p>
     <w:p>
       <w:r>
+        <w:lastRenderedPageBreak/>
         <w:t>It can be</w:t>
       </w:r>
       <w:r>
@@ -2272,7 +2324,6 @@
     </w:p>
     <w:p>
       <w:r>
-        <w:lastRenderedPageBreak/>
         <w:t xml:space="preserve">For Linux, it is recommended to use Gnome based OS like Ubuntu as it utilizes </w:t>
       </w:r>
       <w:r>
@@ -2315,8 +2366,6 @@
         </w:rPr>
         <w:t>z</w:t>
       </w:r>
-      <w:bookmarkStart w:id="0" w:name="_GoBack"/>
-      <w:bookmarkEnd w:id="0"/>
     </w:p>
     <w:p>
       <w:pPr>
@@ -2528,6 +2577,7 @@
         <w:ind w:left="1080"/>
       </w:pPr>
       <w:r>
+        <w:lastRenderedPageBreak/>
         <w:t xml:space="preserve">      - sends message “Hello from client 1”</w:t>
       </w:r>
     </w:p>
@@ -2585,15 +2635,7 @@
         <w:ind w:left="1080"/>
       </w:pPr>
       <w:r>
-        <w:t xml:space="preserve">      - </w:t>
-      </w:r>
-      <w:proofErr w:type="gramStart"/>
-      <w:r>
-        <w:t>sends</w:t>
-      </w:r>
-      <w:proofErr w:type="gramEnd"/>
-      <w:r>
-        <w:t xml:space="preserve"> message “Hello from client 2”</w:t>
+        <w:t xml:space="preserve">      - sends message “Hello from client 2”</w:t>
       </w:r>
       <w:r>
         <w:t xml:space="preserve"> and “Client 4 says hi”</w:t>
@@ -2759,7 +2801,6 @@
     <w:p/>
     <w:p>
       <w:r>
-        <w:lastRenderedPageBreak/>
         <w:t>Reconnection Test</w:t>
       </w:r>
     </w:p>
@@ -2772,15 +2813,7 @@
         </w:numPr>
       </w:pPr>
       <w:r>
-        <w:t>Run 1 server and 1 client with client sending forever (</w:t>
-      </w:r>
-      <w:proofErr w:type="gramStart"/>
-      <w:r>
-        <w:t>frequency  -</w:t>
-      </w:r>
-      <w:proofErr w:type="gramEnd"/>
-      <w:r>
-        <w:t>1)</w:t>
+        <w:t>Run 1 server and 1 client with client sending forever (frequency  -1)</w:t>
       </w:r>
       <w:r>
         <w:t>, after few seconds, close the server window. Client will detect disconnection, it will pause the Send thread and will attempt reconnection.</w:t>
@@ -2817,11 +2850,9 @@
       <w:r>
         <w:t>(</w:t>
       </w:r>
-      <w:proofErr w:type="spellStart"/>
       <w:r>
         <w:t>numOfThreads</w:t>
       </w:r>
-      <w:proofErr w:type="spellEnd"/>
       <w:r>
         <w:t xml:space="preserve"> 2) </w:t>
       </w:r>
@@ -2832,15 +2863,7 @@
         <w:t xml:space="preserve"> the server</w:t>
       </w:r>
       <w:r>
-        <w:t xml:space="preserve"> </w:t>
-      </w:r>
-      <w:proofErr w:type="spellStart"/>
-      <w:r>
-        <w:t>config</w:t>
-      </w:r>
-      <w:proofErr w:type="spellEnd"/>
-      <w:r>
-        <w:t xml:space="preserve"> file.</w:t>
+        <w:t xml:space="preserve"> config file.</w:t>
       </w:r>
     </w:p>
     <w:p>
@@ -2947,6 +2970,134 @@
     </w:p>
     <w:p>
       <w:r>
+        <w:rPr>
+          <w:noProof/>
+          <w:lang w:eastAsia="en-PH"/>
+        </w:rPr>
+        <mc:AlternateContent>
+          <mc:Choice Requires="wps">
+            <w:drawing>
+              <wp:anchor distT="0" distB="0" distL="114300" distR="114300" simplePos="0" relativeHeight="251741184" behindDoc="0" locked="0" layoutInCell="1" allowOverlap="1">
+                <wp:simplePos x="0" y="0"/>
+                <wp:positionH relativeFrom="column">
+                  <wp:posOffset>5021580</wp:posOffset>
+                </wp:positionH>
+                <wp:positionV relativeFrom="paragraph">
+                  <wp:posOffset>213360</wp:posOffset>
+                </wp:positionV>
+                <wp:extent cx="7620" cy="415925"/>
+                <wp:effectExtent l="0" t="0" r="30480" b="22225"/>
+                <wp:wrapNone/>
+                <wp:docPr id="34" name="Straight Connector 34"/>
+                <wp:cNvGraphicFramePr/>
+                <a:graphic xmlns:a="http://schemas.openxmlformats.org/drawingml/2006/main">
+                  <a:graphicData uri="http://schemas.microsoft.com/office/word/2010/wordprocessingShape">
+                    <wps:wsp>
+                      <wps:cNvCnPr/>
+                      <wps:spPr>
+                        <a:xfrm>
+                          <a:off x="0" y="0"/>
+                          <a:ext cx="7620" cy="415925"/>
+                        </a:xfrm>
+                        <a:prstGeom prst="line">
+                          <a:avLst/>
+                        </a:prstGeom>
+                      </wps:spPr>
+                      <wps:style>
+                        <a:lnRef idx="1">
+                          <a:schemeClr val="accent1"/>
+                        </a:lnRef>
+                        <a:fillRef idx="0">
+                          <a:schemeClr val="accent1"/>
+                        </a:fillRef>
+                        <a:effectRef idx="0">
+                          <a:schemeClr val="accent1"/>
+                        </a:effectRef>
+                        <a:fontRef idx="minor">
+                          <a:schemeClr val="tx1"/>
+                        </a:fontRef>
+                      </wps:style>
+                      <wps:bodyPr/>
+                    </wps:wsp>
+                  </a:graphicData>
+                </a:graphic>
+              </wp:anchor>
+            </w:drawing>
+          </mc:Choice>
+          <mc:Fallback>
+            <w:pict>
+              <v:line w14:anchorId="612C0CA9" id="Straight Connector 34" o:spid="_x0000_s1026" style="position:absolute;z-index:251741184;visibility:visible;mso-wrap-style:square;mso-wrap-distance-left:9pt;mso-wrap-distance-top:0;mso-wrap-distance-right:9pt;mso-wrap-distance-bottom:0;mso-position-horizontal:absolute;mso-position-horizontal-relative:text;mso-position-vertical:absolute;mso-position-vertical-relative:text" from="395.4pt,16.8pt" to="396pt,49.55pt" o:gfxdata="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" strokecolor="#5b9bd5 [3204]" strokeweight=".5pt">
+                <v:stroke joinstyle="miter"/>
+              </v:line>
+            </w:pict>
+          </mc:Fallback>
+        </mc:AlternateContent>
+      </w:r>
+      <w:r>
+        <w:rPr>
+          <w:noProof/>
+          <w:lang w:eastAsia="en-PH"/>
+        </w:rPr>
+        <mc:AlternateContent>
+          <mc:Choice Requires="wps">
+            <w:drawing>
+              <wp:anchor distT="0" distB="0" distL="114300" distR="114300" simplePos="0" relativeHeight="251740160" behindDoc="0" locked="0" layoutInCell="1" allowOverlap="1">
+                <wp:simplePos x="0" y="0"/>
+                <wp:positionH relativeFrom="column">
+                  <wp:posOffset>678180</wp:posOffset>
+                </wp:positionH>
+                <wp:positionV relativeFrom="paragraph">
+                  <wp:posOffset>213360</wp:posOffset>
+                </wp:positionV>
+                <wp:extent cx="4335780" cy="129540"/>
+                <wp:effectExtent l="0" t="0" r="26670" b="22860"/>
+                <wp:wrapNone/>
+                <wp:docPr id="33" name="Straight Connector 33"/>
+                <wp:cNvGraphicFramePr/>
+                <a:graphic xmlns:a="http://schemas.openxmlformats.org/drawingml/2006/main">
+                  <a:graphicData uri="http://schemas.microsoft.com/office/word/2010/wordprocessingShape">
+                    <wps:wsp>
+                      <wps:cNvCnPr/>
+                      <wps:spPr>
+                        <a:xfrm flipV="1">
+                          <a:off x="0" y="0"/>
+                          <a:ext cx="4335780" cy="129540"/>
+                        </a:xfrm>
+                        <a:prstGeom prst="line">
+                          <a:avLst/>
+                        </a:prstGeom>
+                      </wps:spPr>
+                      <wps:style>
+                        <a:lnRef idx="1">
+                          <a:schemeClr val="accent1"/>
+                        </a:lnRef>
+                        <a:fillRef idx="0">
+                          <a:schemeClr val="accent1"/>
+                        </a:fillRef>
+                        <a:effectRef idx="0">
+                          <a:schemeClr val="accent1"/>
+                        </a:effectRef>
+                        <a:fontRef idx="minor">
+                          <a:schemeClr val="tx1"/>
+                        </a:fontRef>
+                      </wps:style>
+                      <wps:bodyPr/>
+                    </wps:wsp>
+                  </a:graphicData>
+                </a:graphic>
+              </wp:anchor>
+            </w:drawing>
+          </mc:Choice>
+          <mc:Fallback>
+            <w:pict>
+              <v:line w14:anchorId="6C568791" id="Straight Connector 33" o:spid="_x0000_s1026" style="position:absolute;flip:y;z-index:251740160;visibility:visible;mso-wrap-style:square;mso-wrap-distance-left:9pt;mso-wrap-distance-top:0;mso-wrap-distance-right:9pt;mso-wrap-distance-bottom:0;mso-position-horizontal:absolute;mso-position-horizontal-relative:text;mso-position-vertical:absolute;mso-position-vertical-relative:text" from="53.4pt,16.8pt" to="394.8pt,27pt" o:gfxdata="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" strokecolor="#5b9bd5 [3204]" strokeweight=".5pt">
+                <v:stroke joinstyle="miter"/>
+              </v:line>
+            </w:pict>
+          </mc:Fallback>
+        </mc:AlternateContent>
+      </w:r>
+      <w:r>
         <w:t>Be</w:t>
       </w:r>
       <w:r>
@@ -2972,6 +3123,71 @@
           <w:sz w:val="24"/>
         </w:rPr>
       </w:pPr>
+      <w:r>
+        <w:rPr>
+          <w:noProof/>
+          <w:lang w:eastAsia="en-PH"/>
+        </w:rPr>
+        <w:lastRenderedPageBreak/>
+        <mc:AlternateContent>
+          <mc:Choice Requires="wps">
+            <w:drawing>
+              <wp:anchor distT="0" distB="0" distL="114300" distR="114300" simplePos="0" relativeHeight="251739136" behindDoc="0" locked="0" layoutInCell="1" allowOverlap="1">
+                <wp:simplePos x="0" y="0"/>
+                <wp:positionH relativeFrom="column">
+                  <wp:posOffset>662940</wp:posOffset>
+                </wp:positionH>
+                <wp:positionV relativeFrom="paragraph">
+                  <wp:posOffset>64770</wp:posOffset>
+                </wp:positionV>
+                <wp:extent cx="15240" cy="259080"/>
+                <wp:effectExtent l="0" t="0" r="22860" b="26670"/>
+                <wp:wrapNone/>
+                <wp:docPr id="32" name="Straight Connector 32"/>
+                <wp:cNvGraphicFramePr/>
+                <a:graphic xmlns:a="http://schemas.openxmlformats.org/drawingml/2006/main">
+                  <a:graphicData uri="http://schemas.microsoft.com/office/word/2010/wordprocessingShape">
+                    <wps:wsp>
+                      <wps:cNvCnPr/>
+                      <wps:spPr>
+                        <a:xfrm flipV="1">
+                          <a:off x="0" y="0"/>
+                          <a:ext cx="15240" cy="259080"/>
+                        </a:xfrm>
+                        <a:prstGeom prst="line">
+                          <a:avLst/>
+                        </a:prstGeom>
+                      </wps:spPr>
+                      <wps:style>
+                        <a:lnRef idx="1">
+                          <a:schemeClr val="accent1"/>
+                        </a:lnRef>
+                        <a:fillRef idx="0">
+                          <a:schemeClr val="accent1"/>
+                        </a:fillRef>
+                        <a:effectRef idx="0">
+                          <a:schemeClr val="accent1"/>
+                        </a:effectRef>
+                        <a:fontRef idx="minor">
+                          <a:schemeClr val="tx1"/>
+                        </a:fontRef>
+                      </wps:style>
+                      <wps:bodyPr/>
+                    </wps:wsp>
+                  </a:graphicData>
+                </a:graphic>
+              </wp:anchor>
+            </w:drawing>
+          </mc:Choice>
+          <mc:Fallback>
+            <w:pict>
+              <v:line w14:anchorId="4B78EE18" id="Straight Connector 32" o:spid="_x0000_s1026" style="position:absolute;flip:y;z-index:251739136;visibility:visible;mso-wrap-style:square;mso-wrap-distance-left:9pt;mso-wrap-distance-top:0;mso-wrap-distance-right:9pt;mso-wrap-distance-bottom:0;mso-position-horizontal:absolute;mso-position-horizontal-relative:text;mso-position-vertical:absolute;mso-position-vertical-relative:text" from="52.2pt,5.1pt" to="53.4pt,25.5pt" o:gfxdata="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" strokecolor="#5b9bd5 [3204]" strokeweight=".5pt">
+                <v:stroke joinstyle="miter"/>
+              </v:line>
+            </w:pict>
+          </mc:Fallback>
+        </mc:AlternateContent>
+      </w:r>
       <w:r>
         <w:rPr>
           <w:noProof/>
@@ -3035,7 +3251,7 @@
           </mc:Choice>
           <mc:Fallback>
             <w:pict>
-              <v:shapetype w14:anchorId="75F90090" id="_x0000_t32" coordsize="21600,21600" o:spt="32" o:oned="t" path="m,l21600,21600e" filled="f">
+              <v:shapetype w14:anchorId="056F7C80" id="_x0000_t32" coordsize="21600,21600" o:spt="32" o:oned="t" path="m,l21600,21600e" filled="f">
                 <v:path arrowok="t" fillok="f" o:connecttype="none"/>
                 <o:lock v:ext="edit" shapetype="t"/>
               </v:shapetype>
@@ -3108,7 +3324,7 @@
           </mc:Choice>
           <mc:Fallback>
             <w:pict>
-              <v:line w14:anchorId="689EC55D" id="Straight Connector 74" o:spid="_x0000_s1026" style="position:absolute;flip:x;z-index:251732992;visibility:visible;mso-wrap-style:square;mso-wrap-distance-left:9pt;mso-wrap-distance-top:0;mso-wrap-distance-right:9pt;mso-wrap-distance-bottom:0;mso-position-horizontal:absolute;mso-position-horizontal-relative:text;mso-position-vertical:absolute;mso-position-vertical-relative:text" from="71.45pt,8.75pt" to="352.3pt,18.1pt" o:gfxdata="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" strokecolor="red" strokeweight=".5pt">
+              <v:line w14:anchorId="4509C590" id="Straight Connector 74" o:spid="_x0000_s1026" style="position:absolute;flip:x;z-index:251732992;visibility:visible;mso-wrap-style:square;mso-wrap-distance-left:9pt;mso-wrap-distance-top:0;mso-wrap-distance-right:9pt;mso-wrap-distance-bottom:0;mso-position-horizontal:absolute;mso-position-horizontal-relative:text;mso-position-vertical:absolute;mso-position-vertical-relative:text" from="71.45pt,8.75pt" to="352.3pt,18.1pt" o:gfxdata="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" strokecolor="red" strokeweight=".5pt">
                 <v:stroke joinstyle="miter"/>
               </v:line>
             </w:pict>
@@ -3314,225 +3530,9 @@
           </mc:Choice>
           <mc:Fallback>
             <w:pict>
-              <v:line w14:anchorId="24AC0F39" id="Straight Connector 73" o:spid="_x0000_s1026" style="position:absolute;flip:x y;z-index:251731968;visibility:visible;mso-wrap-style:square;mso-wrap-distance-left:9pt;mso-wrap-distance-top:0;mso-wrap-distance-right:9pt;mso-wrap-distance-bottom:0;mso-position-horizontal:absolute;mso-position-horizontal-relative:text;mso-position-vertical:absolute;mso-position-vertical-relative:text" from="351.25pt,7.15pt" to="352.35pt,27.35pt" o:gfxdata="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" strokecolor="red" strokeweight=".5pt">
+              <v:line w14:anchorId="229C72F1" id="Straight Connector 73" o:spid="_x0000_s1026" style="position:absolute;flip:x y;z-index:251731968;visibility:visible;mso-wrap-style:square;mso-wrap-distance-left:9pt;mso-wrap-distance-top:0;mso-wrap-distance-right:9pt;mso-wrap-distance-bottom:0;mso-position-horizontal:absolute;mso-position-horizontal-relative:text;mso-position-vertical:absolute;mso-position-vertical-relative:text" from="351.25pt,7.15pt" to="352.35pt,27.35pt" o:gfxdata="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" strokecolor="red" strokeweight=".5pt">
                 <v:stroke joinstyle="miter"/>
               </v:line>
-            </w:pict>
-          </mc:Fallback>
-        </mc:AlternateContent>
-      </w:r>
-      <w:r>
-        <w:rPr>
-          <w:noProof/>
-          <w:lang w:eastAsia="en-PH"/>
-        </w:rPr>
-        <mc:AlternateContent>
-          <mc:Choice Requires="wps">
-            <w:drawing>
-              <wp:anchor distT="0" distB="0" distL="114300" distR="114300" simplePos="0" relativeHeight="251686912" behindDoc="0" locked="0" layoutInCell="1" allowOverlap="1">
-                <wp:simplePos x="0" y="0"/>
-                <wp:positionH relativeFrom="column">
-                  <wp:posOffset>5113021</wp:posOffset>
-                </wp:positionH>
-                <wp:positionV relativeFrom="paragraph">
-                  <wp:posOffset>6985</wp:posOffset>
-                </wp:positionV>
-                <wp:extent cx="45719" cy="883920"/>
-                <wp:effectExtent l="38100" t="0" r="69215" b="49530"/>
-                <wp:wrapNone/>
-                <wp:docPr id="39" name="Straight Arrow Connector 39"/>
-                <wp:cNvGraphicFramePr/>
-                <a:graphic xmlns:a="http://schemas.openxmlformats.org/drawingml/2006/main">
-                  <a:graphicData uri="http://schemas.microsoft.com/office/word/2010/wordprocessingShape">
-                    <wps:wsp>
-                      <wps:cNvCnPr/>
-                      <wps:spPr>
-                        <a:xfrm>
-                          <a:off x="0" y="0"/>
-                          <a:ext cx="45719" cy="883920"/>
-                        </a:xfrm>
-                        <a:prstGeom prst="straightConnector1">
-                          <a:avLst/>
-                        </a:prstGeom>
-                        <a:ln>
-                          <a:tailEnd type="triangle"/>
-                        </a:ln>
-                      </wps:spPr>
-                      <wps:style>
-                        <a:lnRef idx="1">
-                          <a:schemeClr val="accent1"/>
-                        </a:lnRef>
-                        <a:fillRef idx="0">
-                          <a:schemeClr val="accent1"/>
-                        </a:fillRef>
-                        <a:effectRef idx="0">
-                          <a:schemeClr val="accent1"/>
-                        </a:effectRef>
-                        <a:fontRef idx="minor">
-                          <a:schemeClr val="tx1"/>
-                        </a:fontRef>
-                      </wps:style>
-                      <wps:bodyPr/>
-                    </wps:wsp>
-                  </a:graphicData>
-                </a:graphic>
-                <wp14:sizeRelH relativeFrom="margin">
-                  <wp14:pctWidth>0</wp14:pctWidth>
-                </wp14:sizeRelH>
-                <wp14:sizeRelV relativeFrom="margin">
-                  <wp14:pctHeight>0</wp14:pctHeight>
-                </wp14:sizeRelV>
-              </wp:anchor>
-            </w:drawing>
-          </mc:Choice>
-          <mc:Fallback>
-            <w:pict>
-              <v:shape w14:anchorId="53533D23" id="Straight Arrow Connector 39" o:spid="_x0000_s1026" type="#_x0000_t32" style="position:absolute;margin-left:402.6pt;margin-top:.55pt;width:3.6pt;height:69.6pt;z-index:251686912;visibility:visible;mso-wrap-style:square;mso-width-percent:0;mso-height-percent:0;mso-wrap-distance-left:9pt;mso-wrap-distance-top:0;mso-wrap-distance-right:9pt;mso-wrap-distance-bottom:0;mso-position-horizontal:absolute;mso-position-horizontal-relative:text;mso-position-vertical:absolute;mso-position-vertical-relative:text;mso-width-percent:0;mso-height-percent:0;mso-width-relative:margin;mso-height-relative:margin" o:gfxdata="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" strokecolor="#5b9bd5 [3204]" strokeweight=".5pt">
-                <v:stroke endarrow="block" joinstyle="miter"/>
-              </v:shape>
-            </w:pict>
-          </mc:Fallback>
-        </mc:AlternateContent>
-      </w:r>
-      <w:r>
-        <w:rPr>
-          <w:noProof/>
-          <w:lang w:eastAsia="en-PH"/>
-        </w:rPr>
-        <mc:AlternateContent>
-          <mc:Choice Requires="wps">
-            <w:drawing>
-              <wp:anchor distT="0" distB="0" distL="114300" distR="114300" simplePos="0" relativeHeight="251685888" behindDoc="0" locked="0" layoutInCell="1" allowOverlap="1">
-                <wp:simplePos x="0" y="0"/>
-                <wp:positionH relativeFrom="column">
-                  <wp:posOffset>1554480</wp:posOffset>
-                </wp:positionH>
-                <wp:positionV relativeFrom="paragraph">
-                  <wp:posOffset>6985</wp:posOffset>
-                </wp:positionV>
-                <wp:extent cx="3589020" cy="68580"/>
-                <wp:effectExtent l="0" t="0" r="11430" b="26670"/>
-                <wp:wrapNone/>
-                <wp:docPr id="38" name="Straight Connector 38"/>
-                <wp:cNvGraphicFramePr/>
-                <a:graphic xmlns:a="http://schemas.openxmlformats.org/drawingml/2006/main">
-                  <a:graphicData uri="http://schemas.microsoft.com/office/word/2010/wordprocessingShape">
-                    <wps:wsp>
-                      <wps:cNvCnPr/>
-                      <wps:spPr>
-                        <a:xfrm flipH="1">
-                          <a:off x="0" y="0"/>
-                          <a:ext cx="3589020" cy="68580"/>
-                        </a:xfrm>
-                        <a:prstGeom prst="line">
-                          <a:avLst/>
-                        </a:prstGeom>
-                      </wps:spPr>
-                      <wps:style>
-                        <a:lnRef idx="1">
-                          <a:schemeClr val="accent1"/>
-                        </a:lnRef>
-                        <a:fillRef idx="0">
-                          <a:schemeClr val="accent1"/>
-                        </a:fillRef>
-                        <a:effectRef idx="0">
-                          <a:schemeClr val="accent1"/>
-                        </a:effectRef>
-                        <a:fontRef idx="minor">
-                          <a:schemeClr val="tx1"/>
-                        </a:fontRef>
-                      </wps:style>
-                      <wps:bodyPr/>
-                    </wps:wsp>
-                  </a:graphicData>
-                </a:graphic>
-                <wp14:sizeRelH relativeFrom="margin">
-                  <wp14:pctWidth>0</wp14:pctWidth>
-                </wp14:sizeRelH>
-                <wp14:sizeRelV relativeFrom="margin">
-                  <wp14:pctHeight>0</wp14:pctHeight>
-                </wp14:sizeRelV>
-              </wp:anchor>
-            </w:drawing>
-          </mc:Choice>
-          <mc:Fallback>
-            <w:pict>
-              <v:line w14:anchorId="59E1493A" id="Straight Connector 38" o:spid="_x0000_s1026" style="position:absolute;flip:x;z-index:251685888;visibility:visible;mso-wrap-style:square;mso-width-percent:0;mso-height-percent:0;mso-wrap-distance-left:9pt;mso-wrap-distance-top:0;mso-wrap-distance-right:9pt;mso-wrap-distance-bottom:0;mso-position-horizontal:absolute;mso-position-horizontal-relative:text;mso-position-vertical:absolute;mso-position-vertical-relative:text;mso-width-percent:0;mso-height-percent:0;mso-width-relative:margin;mso-height-relative:margin" from="122.4pt,.55pt" to="405pt,5.95pt" o:gfxdata="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" strokecolor="#5b9bd5 [3204]" strokeweight=".5pt">
-                <v:stroke joinstyle="miter"/>
-              </v:line>
-            </w:pict>
-          </mc:Fallback>
-        </mc:AlternateContent>
-      </w:r>
-      <w:r>
-        <w:rPr>
-          <w:noProof/>
-          <w:lang w:eastAsia="en-PH"/>
-        </w:rPr>
-        <mc:AlternateContent>
-          <mc:Choice Requires="wps">
-            <w:drawing>
-              <wp:anchor distT="0" distB="0" distL="114300" distR="114300" simplePos="0" relativeHeight="251687936" behindDoc="0" locked="0" layoutInCell="1" allowOverlap="1">
-                <wp:simplePos x="0" y="0"/>
-                <wp:positionH relativeFrom="column">
-                  <wp:posOffset>1226820</wp:posOffset>
-                </wp:positionH>
-                <wp:positionV relativeFrom="paragraph">
-                  <wp:posOffset>52705</wp:posOffset>
-                </wp:positionV>
-                <wp:extent cx="312420" cy="914400"/>
-                <wp:effectExtent l="38100" t="0" r="30480" b="57150"/>
-                <wp:wrapNone/>
-                <wp:docPr id="40" name="Straight Arrow Connector 40"/>
-                <wp:cNvGraphicFramePr/>
-                <a:graphic xmlns:a="http://schemas.openxmlformats.org/drawingml/2006/main">
-                  <a:graphicData uri="http://schemas.microsoft.com/office/word/2010/wordprocessingShape">
-                    <wps:wsp>
-                      <wps:cNvCnPr/>
-                      <wps:spPr>
-                        <a:xfrm flipH="1">
-                          <a:off x="0" y="0"/>
-                          <a:ext cx="312420" cy="914400"/>
-                        </a:xfrm>
-                        <a:prstGeom prst="straightConnector1">
-                          <a:avLst/>
-                        </a:prstGeom>
-                        <a:ln>
-                          <a:tailEnd type="triangle"/>
-                        </a:ln>
-                      </wps:spPr>
-                      <wps:style>
-                        <a:lnRef idx="1">
-                          <a:schemeClr val="accent1"/>
-                        </a:lnRef>
-                        <a:fillRef idx="0">
-                          <a:schemeClr val="accent1"/>
-                        </a:fillRef>
-                        <a:effectRef idx="0">
-                          <a:schemeClr val="accent1"/>
-                        </a:effectRef>
-                        <a:fontRef idx="minor">
-                          <a:schemeClr val="tx1"/>
-                        </a:fontRef>
-                      </wps:style>
-                      <wps:bodyPr/>
-                    </wps:wsp>
-                  </a:graphicData>
-                </a:graphic>
-                <wp14:sizeRelH relativeFrom="margin">
-                  <wp14:pctWidth>0</wp14:pctWidth>
-                </wp14:sizeRelH>
-                <wp14:sizeRelV relativeFrom="margin">
-                  <wp14:pctHeight>0</wp14:pctHeight>
-                </wp14:sizeRelV>
-              </wp:anchor>
-            </w:drawing>
-          </mc:Choice>
-          <mc:Fallback>
-            <w:pict>
-              <v:shape w14:anchorId="389CC9EE" id="Straight Arrow Connector 40" o:spid="_x0000_s1026" type="#_x0000_t32" style="position:absolute;margin-left:96.6pt;margin-top:4.15pt;width:24.6pt;height:1in;flip:x;z-index:251687936;visibility:visible;mso-wrap-style:square;mso-width-percent:0;mso-height-percent:0;mso-wrap-distance-left:9pt;mso-wrap-distance-top:0;mso-wrap-distance-right:9pt;mso-wrap-distance-bottom:0;mso-position-horizontal:absolute;mso-position-horizontal-relative:text;mso-position-vertical:absolute;mso-position-vertical-relative:text;mso-width-percent:0;mso-height-percent:0;mso-width-relative:margin;mso-height-relative:margin" o:gfxdata="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" strokecolor="#5b9bd5 [3204]" strokeweight=".5pt">
-                <v:stroke endarrow="block" joinstyle="miter"/>
-              </v:shape>
             </w:pict>
           </mc:Fallback>
         </mc:AlternateContent>
@@ -3683,19 +3683,11 @@
                               <w:pPr>
                                 <w:jc w:val="center"/>
                               </w:pPr>
-                              <w:proofErr w:type="gramStart"/>
                               <w:r>
                                 <w:rPr>
                                   <w:color w:val="000000" w:themeColor="text1"/>
                                 </w:rPr>
-                                <w:t>port+</w:t>
-                              </w:r>
-                              <w:proofErr w:type="gramEnd"/>
-                              <w:r>
-                                <w:rPr>
-                                  <w:color w:val="000000" w:themeColor="text1"/>
-                                </w:rPr>
-                                <w:t xml:space="preserve">1 </w:t>
+                                <w:t xml:space="preserve">port+1 </w:t>
                               </w:r>
                             </w:p>
                           </w:txbxContent>
@@ -3747,19 +3739,11 @@
                               <w:pPr>
                                 <w:jc w:val="center"/>
                               </w:pPr>
-                              <w:proofErr w:type="gramStart"/>
                               <w:r>
                                 <w:rPr>
                                   <w:color w:val="000000" w:themeColor="text1"/>
                                 </w:rPr>
-                                <w:t>port</w:t>
-                              </w:r>
-                              <w:proofErr w:type="gramEnd"/>
-                              <w:r>
-                                <w:rPr>
-                                  <w:color w:val="000000" w:themeColor="text1"/>
-                                </w:rPr>
-                                <w:t xml:space="preserve"> </w:t>
+                                <w:t xml:space="preserve">port </w:t>
                               </w:r>
                             </w:p>
                           </w:txbxContent>
@@ -4138,146 +4122,6 @@
                     </w:p>
                   </w:txbxContent>
                 </v:textbox>
-              </v:shape>
-            </w:pict>
-          </mc:Fallback>
-        </mc:AlternateContent>
-      </w:r>
-      <w:r>
-        <w:rPr>
-          <w:noProof/>
-          <w:lang w:eastAsia="en-PH"/>
-        </w:rPr>
-        <mc:AlternateContent>
-          <mc:Choice Requires="wps">
-            <w:drawing>
-              <wp:anchor distT="0" distB="0" distL="114300" distR="114300" simplePos="0" relativeHeight="251693056" behindDoc="0" locked="0" layoutInCell="1" allowOverlap="1">
-                <wp:simplePos x="0" y="0"/>
-                <wp:positionH relativeFrom="column">
-                  <wp:posOffset>3497580</wp:posOffset>
-                </wp:positionH>
-                <wp:positionV relativeFrom="paragraph">
-                  <wp:posOffset>291465</wp:posOffset>
-                </wp:positionV>
-                <wp:extent cx="678180" cy="7620"/>
-                <wp:effectExtent l="0" t="57150" r="26670" b="87630"/>
-                <wp:wrapNone/>
-                <wp:docPr id="47" name="Straight Arrow Connector 47"/>
-                <wp:cNvGraphicFramePr/>
-                <a:graphic xmlns:a="http://schemas.openxmlformats.org/drawingml/2006/main">
-                  <a:graphicData uri="http://schemas.microsoft.com/office/word/2010/wordprocessingShape">
-                    <wps:wsp>
-                      <wps:cNvCnPr/>
-                      <wps:spPr>
-                        <a:xfrm>
-                          <a:off x="0" y="0"/>
-                          <a:ext cx="678180" cy="7620"/>
-                        </a:xfrm>
-                        <a:prstGeom prst="straightConnector1">
-                          <a:avLst/>
-                        </a:prstGeom>
-                        <a:ln>
-                          <a:solidFill>
-                            <a:srgbClr val="FF0000"/>
-                          </a:solidFill>
-                          <a:tailEnd type="triangle"/>
-                        </a:ln>
-                      </wps:spPr>
-                      <wps:style>
-                        <a:lnRef idx="1">
-                          <a:schemeClr val="accent1"/>
-                        </a:lnRef>
-                        <a:fillRef idx="0">
-                          <a:schemeClr val="accent1"/>
-                        </a:fillRef>
-                        <a:effectRef idx="0">
-                          <a:schemeClr val="accent1"/>
-                        </a:effectRef>
-                        <a:fontRef idx="minor">
-                          <a:schemeClr val="tx1"/>
-                        </a:fontRef>
-                      </wps:style>
-                      <wps:bodyPr/>
-                    </wps:wsp>
-                  </a:graphicData>
-                </a:graphic>
-              </wp:anchor>
-            </w:drawing>
-          </mc:Choice>
-          <mc:Fallback>
-            <w:pict>
-              <v:shape w14:anchorId="55DBC343" id="Straight Arrow Connector 47" o:spid="_x0000_s1026" type="#_x0000_t32" style="position:absolute;margin-left:275.4pt;margin-top:22.95pt;width:53.4pt;height:.6pt;z-index:251693056;visibility:visible;mso-wrap-style:square;mso-wrap-distance-left:9pt;mso-wrap-distance-top:0;mso-wrap-distance-right:9pt;mso-wrap-distance-bottom:0;mso-position-horizontal:absolute;mso-position-horizontal-relative:text;mso-position-vertical:absolute;mso-position-vertical-relative:text" o:gfxdata="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" strokecolor="red" strokeweight=".5pt">
-                <v:stroke endarrow="block" joinstyle="miter"/>
-              </v:shape>
-            </w:pict>
-          </mc:Fallback>
-        </mc:AlternateContent>
-      </w:r>
-      <w:r>
-        <w:rPr>
-          <w:noProof/>
-          <w:lang w:eastAsia="en-PH"/>
-        </w:rPr>
-        <mc:AlternateContent>
-          <mc:Choice Requires="wps">
-            <w:drawing>
-              <wp:anchor distT="0" distB="0" distL="114300" distR="114300" simplePos="0" relativeHeight="251692032" behindDoc="0" locked="0" layoutInCell="1" allowOverlap="1">
-                <wp:simplePos x="0" y="0"/>
-                <wp:positionH relativeFrom="column">
-                  <wp:posOffset>1455420</wp:posOffset>
-                </wp:positionH>
-                <wp:positionV relativeFrom="paragraph">
-                  <wp:posOffset>299085</wp:posOffset>
-                </wp:positionV>
-                <wp:extent cx="632460" cy="38100"/>
-                <wp:effectExtent l="38100" t="38100" r="15240" b="95250"/>
-                <wp:wrapNone/>
-                <wp:docPr id="46" name="Straight Arrow Connector 46"/>
-                <wp:cNvGraphicFramePr/>
-                <a:graphic xmlns:a="http://schemas.openxmlformats.org/drawingml/2006/main">
-                  <a:graphicData uri="http://schemas.microsoft.com/office/word/2010/wordprocessingShape">
-                    <wps:wsp>
-                      <wps:cNvCnPr/>
-                      <wps:spPr>
-                        <a:xfrm flipH="1">
-                          <a:off x="0" y="0"/>
-                          <a:ext cx="632460" cy="38100"/>
-                        </a:xfrm>
-                        <a:prstGeom prst="straightConnector1">
-                          <a:avLst/>
-                        </a:prstGeom>
-                        <a:ln>
-                          <a:solidFill>
-                            <a:srgbClr val="FF0000"/>
-                          </a:solidFill>
-                          <a:tailEnd type="triangle"/>
-                        </a:ln>
-                      </wps:spPr>
-                      <wps:style>
-                        <a:lnRef idx="1">
-                          <a:schemeClr val="accent1"/>
-                        </a:lnRef>
-                        <a:fillRef idx="0">
-                          <a:schemeClr val="accent1"/>
-                        </a:fillRef>
-                        <a:effectRef idx="0">
-                          <a:schemeClr val="accent1"/>
-                        </a:effectRef>
-                        <a:fontRef idx="minor">
-                          <a:schemeClr val="tx1"/>
-                        </a:fontRef>
-                      </wps:style>
-                      <wps:bodyPr/>
-                    </wps:wsp>
-                  </a:graphicData>
-                </a:graphic>
-              </wp:anchor>
-            </w:drawing>
-          </mc:Choice>
-          <mc:Fallback>
-            <w:pict>
-              <v:shape w14:anchorId="3F5CDFD1" id="Straight Arrow Connector 46" o:spid="_x0000_s1026" type="#_x0000_t32" style="position:absolute;margin-left:114.6pt;margin-top:23.55pt;width:49.8pt;height:3pt;flip:x;z-index:251692032;visibility:visible;mso-wrap-style:square;mso-wrap-distance-left:9pt;mso-wrap-distance-top:0;mso-wrap-distance-right:9pt;mso-wrap-distance-bottom:0;mso-position-horizontal:absolute;mso-position-horizontal-relative:text;mso-position-vertical:absolute;mso-position-vertical-relative:text" o:gfxdata="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" strokecolor="red" strokeweight=".5pt">
-                <v:stroke endarrow="block" joinstyle="miter"/>
               </v:shape>
             </w:pict>
           </mc:Fallback>
@@ -4429,19 +4273,11 @@
                               <w:pPr>
                                 <w:jc w:val="center"/>
                               </w:pPr>
-                              <w:proofErr w:type="gramStart"/>
                               <w:r>
                                 <w:rPr>
                                   <w:color w:val="000000" w:themeColor="text1"/>
                                 </w:rPr>
-                                <w:t>port+</w:t>
-                              </w:r>
-                              <w:proofErr w:type="gramEnd"/>
-                              <w:r>
-                                <w:rPr>
-                                  <w:color w:val="000000" w:themeColor="text1"/>
-                                </w:rPr>
-                                <w:t xml:space="preserve">1 </w:t>
+                                <w:t xml:space="preserve">port+1 </w:t>
                               </w:r>
                             </w:p>
                           </w:txbxContent>
@@ -4493,19 +4329,11 @@
                               <w:pPr>
                                 <w:jc w:val="center"/>
                               </w:pPr>
-                              <w:proofErr w:type="gramStart"/>
                               <w:r>
                                 <w:rPr>
                                   <w:color w:val="000000" w:themeColor="text1"/>
                                 </w:rPr>
-                                <w:t>port</w:t>
-                              </w:r>
-                              <w:proofErr w:type="gramEnd"/>
-                              <w:r>
-                                <w:rPr>
-                                  <w:color w:val="000000" w:themeColor="text1"/>
-                                </w:rPr>
-                                <w:t xml:space="preserve"> </w:t>
+                                <w:t xml:space="preserve">port </w:t>
                               </w:r>
                             </w:p>
                           </w:txbxContent>
@@ -4520,12 +4348,15 @@
                     </wpg:wgp>
                   </a:graphicData>
                 </a:graphic>
+                <wp14:sizeRelH relativeFrom="margin">
+                  <wp14:pctWidth>0</wp14:pctWidth>
+                </wp14:sizeRelH>
               </wp:anchor>
             </w:drawing>
           </mc:Choice>
           <mc:Fallback>
             <w:pict>
-              <v:group w14:anchorId="7E054C0B" id="Group 10" o:spid="_x0000_s1033" style="position:absolute;margin-left:166.2pt;margin-top:.5pt;width:106.8pt;height:80.4pt;z-index:251666432" coordsize="13563,10210" o:gfxdata="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">
+              <v:group w14:anchorId="7E054C0B" id="Group 10" o:spid="_x0000_s1033" style="position:absolute;margin-left:166.2pt;margin-top:.5pt;width:106.8pt;height:80.4pt;z-index:251666432;mso-width-relative:margin" coordsize="13563,10210" o:gfxdata="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">
                 <v:rect id="Rectangle 11" o:spid="_x0000_s1034" style="position:absolute;width:13563;height:10210;visibility:visible;mso-wrap-style:square;v-text-anchor:middle" o:gfxdata="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" fillcolor="#fff2cc [663]" strokecolor="#1f4d78 [1604]" strokeweight="1pt">
                   <v:textbox>
                     <w:txbxContent>
@@ -4763,19 +4594,11 @@
                               <w:pPr>
                                 <w:jc w:val="center"/>
                               </w:pPr>
-                              <w:proofErr w:type="gramStart"/>
                               <w:r>
                                 <w:rPr>
                                   <w:color w:val="000000" w:themeColor="text1"/>
                                 </w:rPr>
-                                <w:t>port+</w:t>
-                              </w:r>
-                              <w:proofErr w:type="gramEnd"/>
-                              <w:r>
-                                <w:rPr>
-                                  <w:color w:val="000000" w:themeColor="text1"/>
-                                </w:rPr>
-                                <w:t xml:space="preserve">1 </w:t>
+                                <w:t xml:space="preserve">port+1 </w:t>
                               </w:r>
                             </w:p>
                           </w:txbxContent>
@@ -4827,19 +4650,11 @@
                               <w:pPr>
                                 <w:jc w:val="center"/>
                               </w:pPr>
-                              <w:proofErr w:type="gramStart"/>
                               <w:r>
                                 <w:rPr>
                                   <w:color w:val="000000" w:themeColor="text1"/>
                                 </w:rPr>
-                                <w:t>port</w:t>
-                              </w:r>
-                              <w:proofErr w:type="gramEnd"/>
-                              <w:r>
-                                <w:rPr>
-                                  <w:color w:val="000000" w:themeColor="text1"/>
-                                </w:rPr>
-                                <w:t xml:space="preserve"> </w:t>
+                                <w:t xml:space="preserve">port </w:t>
                               </w:r>
                             </w:p>
                           </w:txbxContent>
@@ -4967,35 +4782,31 @@
         <mc:AlternateContent>
           <mc:Choice Requires="wps">
             <w:drawing>
-              <wp:anchor distT="0" distB="0" distL="114300" distR="114300" simplePos="0" relativeHeight="251682816" behindDoc="0" locked="0" layoutInCell="1" allowOverlap="1">
+              <wp:anchor distT="0" distB="0" distL="114300" distR="114300" simplePos="0" relativeHeight="251738112" behindDoc="0" locked="0" layoutInCell="1" allowOverlap="1">
                 <wp:simplePos x="0" y="0"/>
                 <wp:positionH relativeFrom="column">
-                  <wp:posOffset>3329940</wp:posOffset>
+                  <wp:posOffset>3489960</wp:posOffset>
                 </wp:positionH>
                 <wp:positionV relativeFrom="paragraph">
-                  <wp:posOffset>149225</wp:posOffset>
+                  <wp:posOffset>222250</wp:posOffset>
                 </wp:positionV>
-                <wp:extent cx="861060" cy="342900"/>
-                <wp:effectExtent l="38100" t="38100" r="53340" b="57150"/>
+                <wp:extent cx="678180" cy="15240"/>
+                <wp:effectExtent l="0" t="0" r="26670" b="22860"/>
                 <wp:wrapNone/>
-                <wp:docPr id="31" name="Straight Arrow Connector 31"/>
+                <wp:docPr id="17" name="Straight Connector 17"/>
                 <wp:cNvGraphicFramePr/>
                 <a:graphic xmlns:a="http://schemas.openxmlformats.org/drawingml/2006/main">
                   <a:graphicData uri="http://schemas.microsoft.com/office/word/2010/wordprocessingShape">
                     <wps:wsp>
                       <wps:cNvCnPr/>
                       <wps:spPr>
-                        <a:xfrm flipH="1">
+                        <a:xfrm flipV="1">
                           <a:off x="0" y="0"/>
-                          <a:ext cx="861060" cy="342900"/>
+                          <a:ext cx="678180" cy="15240"/>
                         </a:xfrm>
-                        <a:prstGeom prst="straightConnector1">
+                        <a:prstGeom prst="line">
                           <a:avLst/>
                         </a:prstGeom>
-                        <a:ln>
-                          <a:headEnd type="triangle"/>
-                          <a:tailEnd type="triangle"/>
-                        </a:ln>
                       </wps:spPr>
                       <wps:style>
                         <a:lnRef idx="1">
@@ -5020,9 +4831,9 @@
           </mc:Choice>
           <mc:Fallback>
             <w:pict>
-              <v:shape w14:anchorId="5590A15B" id="Straight Arrow Connector 31" o:spid="_x0000_s1026" type="#_x0000_t32" style="position:absolute;margin-left:262.2pt;margin-top:11.75pt;width:67.8pt;height:27pt;flip:x;z-index:251682816;visibility:visible;mso-wrap-style:square;mso-wrap-distance-left:9pt;mso-wrap-distance-top:0;mso-wrap-distance-right:9pt;mso-wrap-distance-bottom:0;mso-position-horizontal:absolute;mso-position-horizontal-relative:text;mso-position-vertical:absolute;mso-position-vertical-relative:text" o:gfxdata="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" strokecolor="#5b9bd5 [3204]" strokeweight=".5pt">
-                <v:stroke startarrow="block" endarrow="block" joinstyle="miter"/>
-              </v:shape>
+              <v:line w14:anchorId="215CEE17" id="Straight Connector 17" o:spid="_x0000_s1026" style="position:absolute;flip:y;z-index:251738112;visibility:visible;mso-wrap-style:square;mso-wrap-distance-left:9pt;mso-wrap-distance-top:0;mso-wrap-distance-right:9pt;mso-wrap-distance-bottom:0;mso-position-horizontal:absolute;mso-position-horizontal-relative:text;mso-position-vertical:absolute;mso-position-vertical-relative:text" from="274.8pt,17.5pt" to="328.2pt,18.7pt" o:gfxdata="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" strokecolor="#5b9bd5 [3204]" strokeweight=".5pt">
+                <v:stroke joinstyle="miter"/>
+              </v:line>
             </w:pict>
           </mc:Fallback>
         </mc:AlternateContent>
@@ -5037,35 +4848,31 @@
         <mc:AlternateContent>
           <mc:Choice Requires="wps">
             <w:drawing>
-              <wp:anchor distT="0" distB="0" distL="114300" distR="114300" simplePos="0" relativeHeight="251681792" behindDoc="0" locked="0" layoutInCell="1" allowOverlap="1">
+              <wp:anchor distT="0" distB="0" distL="114300" distR="114300" simplePos="0" relativeHeight="251737088" behindDoc="0" locked="0" layoutInCell="1" allowOverlap="1">
                 <wp:simplePos x="0" y="0"/>
                 <wp:positionH relativeFrom="column">
-                  <wp:posOffset>1325880</wp:posOffset>
+                  <wp:posOffset>1485900</wp:posOffset>
                 </wp:positionH>
                 <wp:positionV relativeFrom="paragraph">
-                  <wp:posOffset>126365</wp:posOffset>
+                  <wp:posOffset>245110</wp:posOffset>
                 </wp:positionV>
-                <wp:extent cx="769620" cy="381000"/>
-                <wp:effectExtent l="38100" t="38100" r="49530" b="57150"/>
+                <wp:extent cx="647700" cy="7620"/>
+                <wp:effectExtent l="0" t="0" r="19050" b="30480"/>
                 <wp:wrapNone/>
-                <wp:docPr id="30" name="Straight Arrow Connector 30"/>
+                <wp:docPr id="16" name="Straight Connector 16"/>
                 <wp:cNvGraphicFramePr/>
                 <a:graphic xmlns:a="http://schemas.openxmlformats.org/drawingml/2006/main">
                   <a:graphicData uri="http://schemas.microsoft.com/office/word/2010/wordprocessingShape">
                     <wps:wsp>
                       <wps:cNvCnPr/>
                       <wps:spPr>
-                        <a:xfrm flipV="1">
+                        <a:xfrm>
                           <a:off x="0" y="0"/>
-                          <a:ext cx="769620" cy="381000"/>
+                          <a:ext cx="647700" cy="7620"/>
                         </a:xfrm>
-                        <a:prstGeom prst="straightConnector1">
+                        <a:prstGeom prst="line">
                           <a:avLst/>
                         </a:prstGeom>
-                        <a:ln>
-                          <a:headEnd type="triangle"/>
-                          <a:tailEnd type="triangle"/>
-                        </a:ln>
                       </wps:spPr>
                       <wps:style>
                         <a:lnRef idx="1">
@@ -5090,9 +4897,9 @@
           </mc:Choice>
           <mc:Fallback>
             <w:pict>
-              <v:shape w14:anchorId="68BF313F" id="Straight Arrow Connector 30" o:spid="_x0000_s1026" type="#_x0000_t32" style="position:absolute;margin-left:104.4pt;margin-top:9.95pt;width:60.6pt;height:30pt;flip:y;z-index:251681792;visibility:visible;mso-wrap-style:square;mso-wrap-distance-left:9pt;mso-wrap-distance-top:0;mso-wrap-distance-right:9pt;mso-wrap-distance-bottom:0;mso-position-horizontal:absolute;mso-position-horizontal-relative:text;mso-position-vertical:absolute;mso-position-vertical-relative:text" o:gfxdata="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" strokecolor="#5b9bd5 [3204]" strokeweight=".5pt">
-                <v:stroke startarrow="block" endarrow="block" joinstyle="miter"/>
-              </v:shape>
+              <v:line w14:anchorId="49ABB360" id="Straight Connector 16" o:spid="_x0000_s1026" style="position:absolute;z-index:251737088;visibility:visible;mso-wrap-style:square;mso-wrap-distance-left:9pt;mso-wrap-distance-top:0;mso-wrap-distance-right:9pt;mso-wrap-distance-bottom:0;mso-position-horizontal:absolute;mso-position-horizontal-relative:text;mso-position-vertical:absolute;mso-position-vertical-relative:text" from="117pt,19.3pt" to="168pt,19.9pt" o:gfxdata="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" strokecolor="#5b9bd5 [3204]" strokeweight=".5pt">
+                <v:stroke joinstyle="miter"/>
+              </v:line>
             </w:pict>
           </mc:Fallback>
         </mc:AlternateContent>
@@ -5174,7 +4981,7 @@
           </mc:Choice>
           <mc:Fallback>
             <w:pict>
-              <v:shape w14:anchorId="3F7C1C81" id="Straight Arrow Connector 26" o:spid="_x0000_s1026" type="#_x0000_t32" style="position:absolute;margin-left:35.4pt;margin-top:23.35pt;width:10.8pt;height:46.8pt;flip:x y;z-index:251677696;visibility:visible;mso-wrap-style:square;mso-width-percent:0;mso-height-percent:0;mso-wrap-distance-left:9pt;mso-wrap-distance-top:0;mso-wrap-distance-right:9pt;mso-wrap-distance-bottom:0;mso-position-horizontal:absolute;mso-position-horizontal-relative:text;mso-position-vertical:absolute;mso-position-vertical-relative:text;mso-width-percent:0;mso-height-percent:0;mso-width-relative:margin;mso-height-relative:margin" o:gfxdata="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" strokecolor="#5b9bd5 [3204]" strokeweight=".5pt">
+              <v:shape w14:anchorId="7AF85E56" id="Straight Arrow Connector 26" o:spid="_x0000_s1026" type="#_x0000_t32" style="position:absolute;margin-left:35.4pt;margin-top:23.35pt;width:10.8pt;height:46.8pt;flip:x y;z-index:251677696;visibility:visible;mso-wrap-style:square;mso-width-percent:0;mso-height-percent:0;mso-wrap-distance-left:9pt;mso-wrap-distance-top:0;mso-wrap-distance-right:9pt;mso-wrap-distance-bottom:0;mso-position-horizontal:absolute;mso-position-horizontal-relative:text;mso-position-vertical:absolute;mso-position-vertical-relative:text;mso-width-percent:0;mso-height-percent:0;mso-width-relative:margin;mso-height-relative:margin" o:gfxdata="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" strokecolor="#5b9bd5 [3204]" strokeweight=".5pt">
                 <v:stroke startarrow="block" endarrow="block" joinstyle="miter"/>
               </v:shape>
             </w:pict>
@@ -6973,6 +6780,9 @@
       <w:r>
         <w:t>Clients connect to a server at basic port, peers connects to each other thru peers port (port+1)</w:t>
       </w:r>
+      <w:r>
+        <w:t>.</w:t>
+      </w:r>
     </w:p>
     <w:p>
       <w:pPr>
@@ -7052,7 +6862,6 @@
         <w:rPr>
           <w:color w:val="000000" w:themeColor="text1"/>
         </w:rPr>
-        <w:lastRenderedPageBreak/>
         <w:t>Server broadcasts the messages to its connected peers</w:t>
       </w:r>
     </w:p>
@@ -7202,23 +7011,7 @@
     </w:p>
     <w:p>
       <w:r>
-        <w:t xml:space="preserve">The server confirms the identity by sending the ID back to the sender (client/peers) if </w:t>
-      </w:r>
-      <w:proofErr w:type="gramStart"/>
-      <w:r>
-        <w:t>It</w:t>
-      </w:r>
-      <w:proofErr w:type="gramEnd"/>
-      <w:r>
-        <w:t xml:space="preserve"> passed necessary checks. Receiving party checks reply from server if </w:t>
-      </w:r>
-      <w:proofErr w:type="gramStart"/>
-      <w:r>
-        <w:t>It</w:t>
-      </w:r>
-      <w:proofErr w:type="gramEnd"/>
-      <w:r>
-        <w:t xml:space="preserve"> matched the ID it sent previously.</w:t>
+        <w:t>The server confirms the identity by sending the ID back to the sender (client/peers) if It passed necessary checks. Receiving party checks reply from server if It matched the ID it sent previously.</w:t>
       </w:r>
     </w:p>
     <w:p/>
@@ -7454,16 +7247,8 @@
                               <w:rPr>
                                 <w:color w:val="000000" w:themeColor="text1"/>
                               </w:rPr>
-                              <w:t xml:space="preserve">Main </w:t>
+                              <w:t>Main Thread</w:t>
                             </w:r>
-                            <w:proofErr w:type="gramStart"/>
-                            <w:r>
-                              <w:rPr>
-                                <w:color w:val="000000" w:themeColor="text1"/>
-                              </w:rPr>
-                              <w:t>Thread</w:t>
-                            </w:r>
-                            <w:proofErr w:type="gramEnd"/>
                             <w:r>
                               <w:rPr>
                                 <w:color w:val="000000" w:themeColor="text1"/>
@@ -7478,7 +7263,6 @@
                               </w:rPr>
                               <w:t>(</w:t>
                             </w:r>
-                            <w:proofErr w:type="spellStart"/>
                             <w:r>
                               <w:rPr>
                                 <w:rFonts w:ascii="Consolas" w:hAnsi="Consolas" w:cs="Consolas"/>
@@ -7486,17 +7270,7 @@
                                 <w:sz w:val="16"/>
                                 <w:szCs w:val="16"/>
                               </w:rPr>
-                              <w:t>CEchoDistributedServer</w:t>
-                            </w:r>
-                            <w:proofErr w:type="spellEnd"/>
-                            <w:r>
-                              <w:rPr>
-                                <w:rFonts w:ascii="Consolas" w:hAnsi="Consolas" w:cs="Consolas"/>
-                                <w:color w:val="2B91AF"/>
-                                <w:sz w:val="16"/>
-                                <w:szCs w:val="16"/>
-                              </w:rPr>
-                              <w:t>)</w:t>
+                              <w:t>CEchoDistributedServer)</w:t>
                             </w:r>
                           </w:p>
                         </w:txbxContent>
@@ -7600,6 +7374,7 @@
           <w:noProof/>
           <w:lang w:eastAsia="en-PH"/>
         </w:rPr>
+        <w:lastRenderedPageBreak/>
         <mc:AlternateContent>
           <mc:Choice Requires="wps">
             <w:drawing>
@@ -8627,7 +8402,6 @@
       <w:r>
         <w:t xml:space="preserve">See implementation at </w:t>
       </w:r>
-      <w:proofErr w:type="spellStart"/>
       <w:r>
         <w:rPr>
           <w:rFonts w:ascii="Consolas" w:hAnsi="Consolas" w:cs="Consolas"/>
@@ -8637,7 +8411,6 @@
         </w:rPr>
         <w:t>ThreadPool.h</w:t>
       </w:r>
-      <w:proofErr w:type="spellEnd"/>
       <w:r>
         <w:t xml:space="preserve"> and </w:t>
       </w:r>
@@ -8719,7 +8492,6 @@
         </w:numPr>
       </w:pPr>
       <w:r>
-        <w:lastRenderedPageBreak/>
         <w:t>All thread is launched with an ID/index for easy tracking.</w:t>
       </w:r>
     </w:p>
@@ -8780,20 +8552,7 @@
         <w:t xml:space="preserve">The </w:t>
       </w:r>
       <w:r>
-        <w:t xml:space="preserve">list is then iterated to deallocate dead thread in the next call to </w:t>
-      </w:r>
-      <w:proofErr w:type="spellStart"/>
-      <w:proofErr w:type="gramStart"/>
-      <w:r>
-        <w:t>QueueTasks</w:t>
-      </w:r>
-      <w:proofErr w:type="spellEnd"/>
-      <w:r>
-        <w:t>(</w:t>
-      </w:r>
-      <w:proofErr w:type="gramEnd"/>
-      <w:r>
-        <w:t>).</w:t>
+        <w:t>list is then iterated to deallocate dead thread in the next call to QueueTasks().</w:t>
       </w:r>
     </w:p>
     <w:p>
@@ -8803,7 +8562,6 @@
       <w:r>
         <w:t xml:space="preserve"> </w:t>
       </w:r>
-      <w:proofErr w:type="spellStart"/>
       <w:r>
         <w:rPr>
           <w:rFonts w:ascii="Consolas" w:hAnsi="Consolas" w:cs="Consolas"/>
@@ -8813,7 +8571,6 @@
         </w:rPr>
         <w:t>CThreadPool</w:t>
       </w:r>
-      <w:proofErr w:type="spellEnd"/>
       <w:r>
         <w:rPr>
           <w:rFonts w:ascii="Consolas" w:hAnsi="Consolas" w:cs="Consolas"/>
@@ -8821,10 +8578,17 @@
           <w:sz w:val="19"/>
           <w:szCs w:val="19"/>
         </w:rPr>
-        <w:t>::</w:t>
-      </w:r>
-      <w:proofErr w:type="spellStart"/>
-      <w:proofErr w:type="gramStart"/>
+        <w:t>::QueueTask(),</w:t>
+      </w:r>
+      <w:r>
+        <w:rPr>
+          <w:rFonts w:ascii="Consolas" w:hAnsi="Consolas" w:cs="Consolas"/>
+          <w:color w:val="2B91AF"/>
+          <w:sz w:val="19"/>
+          <w:szCs w:val="19"/>
+        </w:rPr>
+        <w:t>CThreadPool</w:t>
+      </w:r>
       <w:r>
         <w:rPr>
           <w:rFonts w:ascii="Consolas" w:hAnsi="Consolas" w:cs="Consolas"/>
@@ -8832,9 +8596,17 @@
           <w:sz w:val="19"/>
           <w:szCs w:val="19"/>
         </w:rPr>
-        <w:t>QueueTask</w:t>
-      </w:r>
-      <w:proofErr w:type="spellEnd"/>
+        <w:t xml:space="preserve">::ProcessTask() and </w:t>
+      </w:r>
+      <w:r>
+        <w:rPr>
+          <w:rFonts w:ascii="Consolas" w:hAnsi="Consolas" w:cs="Consolas"/>
+          <w:color w:val="2B91AF"/>
+          <w:sz w:val="19"/>
+          <w:szCs w:val="19"/>
+        </w:rPr>
+        <w:t>CThreadPool</w:t>
+      </w:r>
       <w:r>
         <w:rPr>
           <w:rFonts w:ascii="Consolas" w:hAnsi="Consolas" w:cs="Consolas"/>
@@ -8842,76 +8614,6 @@
           <w:sz w:val="19"/>
           <w:szCs w:val="19"/>
         </w:rPr>
-        <w:t>(</w:t>
-      </w:r>
-      <w:proofErr w:type="gramEnd"/>
-      <w:r>
-        <w:rPr>
-          <w:rFonts w:ascii="Consolas" w:hAnsi="Consolas" w:cs="Consolas"/>
-          <w:color w:val="000000"/>
-          <w:sz w:val="19"/>
-          <w:szCs w:val="19"/>
-        </w:rPr>
-        <w:t>),</w:t>
-      </w:r>
-      <w:proofErr w:type="spellStart"/>
-      <w:r>
-        <w:rPr>
-          <w:rFonts w:ascii="Consolas" w:hAnsi="Consolas" w:cs="Consolas"/>
-          <w:color w:val="2B91AF"/>
-          <w:sz w:val="19"/>
-          <w:szCs w:val="19"/>
-        </w:rPr>
-        <w:t>CThreadPool</w:t>
-      </w:r>
-      <w:proofErr w:type="spellEnd"/>
-      <w:r>
-        <w:rPr>
-          <w:rFonts w:ascii="Consolas" w:hAnsi="Consolas" w:cs="Consolas"/>
-          <w:color w:val="000000"/>
-          <w:sz w:val="19"/>
-          <w:szCs w:val="19"/>
-        </w:rPr>
-        <w:t>::</w:t>
-      </w:r>
-      <w:proofErr w:type="spellStart"/>
-      <w:r>
-        <w:rPr>
-          <w:rFonts w:ascii="Consolas" w:hAnsi="Consolas" w:cs="Consolas"/>
-          <w:color w:val="000000"/>
-          <w:sz w:val="19"/>
-          <w:szCs w:val="19"/>
-        </w:rPr>
-        <w:t>ProcessTask</w:t>
-      </w:r>
-      <w:proofErr w:type="spellEnd"/>
-      <w:r>
-        <w:rPr>
-          <w:rFonts w:ascii="Consolas" w:hAnsi="Consolas" w:cs="Consolas"/>
-          <w:color w:val="000000"/>
-          <w:sz w:val="19"/>
-          <w:szCs w:val="19"/>
-        </w:rPr>
-        <w:t xml:space="preserve">() and </w:t>
-      </w:r>
-      <w:proofErr w:type="spellStart"/>
-      <w:r>
-        <w:rPr>
-          <w:rFonts w:ascii="Consolas" w:hAnsi="Consolas" w:cs="Consolas"/>
-          <w:color w:val="2B91AF"/>
-          <w:sz w:val="19"/>
-          <w:szCs w:val="19"/>
-        </w:rPr>
-        <w:t>CThreadPool</w:t>
-      </w:r>
-      <w:proofErr w:type="spellEnd"/>
-      <w:r>
-        <w:rPr>
-          <w:rFonts w:ascii="Consolas" w:hAnsi="Consolas" w:cs="Consolas"/>
-          <w:color w:val="000000"/>
-          <w:sz w:val="19"/>
-          <w:szCs w:val="19"/>
-        </w:rPr>
         <w:t xml:space="preserve">::Execute() </w:t>
       </w:r>
       <w:r>
@@ -8926,15 +8628,7 @@
         <w:t xml:space="preserve">In Summary, </w:t>
       </w:r>
       <w:r>
-        <w:t xml:space="preserve">when thread pool expansion options is enabled, it creates and kills extra thread almost </w:t>
-      </w:r>
-      <w:proofErr w:type="spellStart"/>
-      <w:r>
-        <w:t>everytime</w:t>
-      </w:r>
-      <w:proofErr w:type="spellEnd"/>
-      <w:r>
-        <w:t xml:space="preserve"> it exceeds the normal count.</w:t>
+        <w:t>when thread pool expansion options is enabled, it creates and kills extra thread almost everytime it exceeds the normal count.</w:t>
       </w:r>
     </w:p>
     <w:p>
@@ -9022,6 +8716,7 @@
         <w:rPr>
           <w:b/>
         </w:rPr>
+        <w:lastRenderedPageBreak/>
         <w:t xml:space="preserve">Preventing Cyclic </w:t>
       </w:r>
       <w:r>
@@ -9067,7 +8762,6 @@
         </w:rPr>
         <w:t xml:space="preserve"> </w:t>
       </w:r>
-      <w:proofErr w:type="spellStart"/>
       <w:r>
         <w:rPr>
           <w:rFonts w:ascii="Consolas" w:hAnsi="Consolas" w:cs="Consolas"/>
@@ -9075,17 +8769,7 @@
           <w:sz w:val="19"/>
           <w:szCs w:val="19"/>
         </w:rPr>
-        <w:t>m_msgId</w:t>
-      </w:r>
-      <w:proofErr w:type="spellEnd"/>
-      <w:r>
-        <w:rPr>
-          <w:rFonts w:ascii="Consolas" w:hAnsi="Consolas" w:cs="Consolas"/>
-          <w:color w:val="000000"/>
-          <w:sz w:val="19"/>
-          <w:szCs w:val="19"/>
-        </w:rPr>
-        <w:t xml:space="preserve"> </w:t>
+        <w:t xml:space="preserve">m_msgId </w:t>
       </w:r>
       <w:r>
         <w:t xml:space="preserve">was created to keep track for every unique transactions </w:t>
@@ -9145,7 +8829,6 @@
       <w:r>
         <w:t>(</w:t>
       </w:r>
-      <w:proofErr w:type="spellStart"/>
       <w:r>
         <w:rPr>
           <w:rFonts w:ascii="Consolas" w:hAnsi="Consolas" w:cs="Consolas"/>
@@ -9153,17 +8836,7 @@
           <w:sz w:val="19"/>
           <w:szCs w:val="19"/>
         </w:rPr>
-        <w:t>m_msgId</w:t>
-      </w:r>
-      <w:proofErr w:type="spellEnd"/>
-      <w:r>
-        <w:rPr>
-          <w:rFonts w:ascii="Consolas" w:hAnsi="Consolas" w:cs="Consolas"/>
-          <w:color w:val="000000"/>
-          <w:sz w:val="19"/>
-          <w:szCs w:val="19"/>
-        </w:rPr>
-        <w:t>)</w:t>
+        <w:t>m_msgId)</w:t>
       </w:r>
       <w:r>
         <w:t xml:space="preserve"> of the message separated by a space (Ex: “server_1 0”)</w:t>
@@ -9189,7 +8862,6 @@
       <w:r>
         <w:t xml:space="preserve">In </w:t>
       </w:r>
-      <w:proofErr w:type="spellStart"/>
       <w:r>
         <w:rPr>
           <w:rFonts w:ascii="Consolas" w:hAnsi="Consolas" w:cs="Consolas"/>
@@ -9199,7 +8871,6 @@
         </w:rPr>
         <w:t>CEchoDistributedServer</w:t>
       </w:r>
-      <w:proofErr w:type="spellEnd"/>
       <w:r>
         <w:rPr>
           <w:rFonts w:ascii="Consolas" w:hAnsi="Consolas" w:cs="Consolas"/>
@@ -9207,9 +8878,23 @@
           <w:sz w:val="19"/>
           <w:szCs w:val="19"/>
         </w:rPr>
-        <w:t>::</w:t>
-      </w:r>
-      <w:proofErr w:type="spellStart"/>
+        <w:t xml:space="preserve">::BroadCastMessage, </w:t>
+      </w:r>
+      <w:r>
+        <w:t xml:space="preserve">it checks whether the transaction </w:t>
+      </w:r>
+      <w:r>
+        <w:t>ID</w:t>
+      </w:r>
+      <w:r>
+        <w:t xml:space="preserve"> has been processed by the originating server</w:t>
+      </w:r>
+      <w:r>
+        <w:t xml:space="preserve"> before</w:t>
+      </w:r>
+      <w:r>
+        <w:t>. If it’s a new transaction, it cached the transaction ID to a map (</w:t>
+      </w:r>
       <w:r>
         <w:rPr>
           <w:rFonts w:ascii="Consolas" w:hAnsi="Consolas" w:cs="Consolas"/>
@@ -9217,52 +8902,7 @@
           <w:sz w:val="19"/>
           <w:szCs w:val="19"/>
         </w:rPr>
-        <w:t>BroadCastMessage</w:t>
-      </w:r>
-      <w:proofErr w:type="spellEnd"/>
-      <w:r>
-        <w:rPr>
-          <w:rFonts w:ascii="Consolas" w:hAnsi="Consolas" w:cs="Consolas"/>
-          <w:color w:val="000000"/>
-          <w:sz w:val="19"/>
-          <w:szCs w:val="19"/>
-        </w:rPr>
-        <w:t xml:space="preserve">, </w:t>
-      </w:r>
-      <w:r>
-        <w:t xml:space="preserve">it checks whether the transaction </w:t>
-      </w:r>
-      <w:r>
-        <w:t>ID</w:t>
-      </w:r>
-      <w:r>
-        <w:t xml:space="preserve"> has been processed by the originating server</w:t>
-      </w:r>
-      <w:r>
-        <w:t xml:space="preserve"> before</w:t>
-      </w:r>
-      <w:r>
-        <w:t>. If it’s a new transaction, it cached the transaction ID to a map (</w:t>
-      </w:r>
-      <w:proofErr w:type="spellStart"/>
-      <w:r>
-        <w:rPr>
-          <w:rFonts w:ascii="Consolas" w:hAnsi="Consolas" w:cs="Consolas"/>
-          <w:color w:val="000000"/>
-          <w:sz w:val="19"/>
-          <w:szCs w:val="19"/>
-        </w:rPr>
-        <w:t>m_finishedTransactions</w:t>
-      </w:r>
-      <w:proofErr w:type="spellEnd"/>
-      <w:r>
-        <w:rPr>
-          <w:rFonts w:ascii="Consolas" w:hAnsi="Consolas" w:cs="Consolas"/>
-          <w:color w:val="000000"/>
-          <w:sz w:val="19"/>
-          <w:szCs w:val="19"/>
-        </w:rPr>
-        <w:t xml:space="preserve">). </w:t>
+        <w:t xml:space="preserve">m_finishedTransactions). </w:t>
       </w:r>
       <w:r>
         <w:t xml:space="preserve">The map </w:t>
@@ -9291,7 +8931,6 @@
       <w:r>
         <w:t>When a new transaction has been cached, the Cleanup task is triggered (</w:t>
       </w:r>
-      <w:proofErr w:type="spellStart"/>
       <w:r>
         <w:rPr>
           <w:rFonts w:ascii="Consolas" w:hAnsi="Consolas" w:cs="Consolas"/>
@@ -9301,7 +8940,6 @@
         </w:rPr>
         <w:t>CEchoDistributedServer</w:t>
       </w:r>
-      <w:proofErr w:type="spellEnd"/>
       <w:r>
         <w:rPr>
           <w:rFonts w:ascii="Consolas" w:hAnsi="Consolas" w:cs="Consolas"/>
@@ -9309,38 +8947,13 @@
           <w:sz w:val="19"/>
           <w:szCs w:val="19"/>
         </w:rPr>
-        <w:t>::</w:t>
-      </w:r>
-      <w:proofErr w:type="spellStart"/>
-      <w:r>
-        <w:rPr>
-          <w:rFonts w:ascii="Consolas" w:hAnsi="Consolas" w:cs="Consolas"/>
-          <w:color w:val="000000"/>
-          <w:sz w:val="19"/>
-          <w:szCs w:val="19"/>
-        </w:rPr>
-        <w:t>CleanUpTransaction</w:t>
-      </w:r>
-      <w:proofErr w:type="spellEnd"/>
-      <w:r>
-        <w:rPr>
-          <w:rFonts w:ascii="Consolas" w:hAnsi="Consolas" w:cs="Consolas"/>
-          <w:color w:val="000000"/>
-          <w:sz w:val="19"/>
-          <w:szCs w:val="19"/>
-        </w:rPr>
-        <w:t xml:space="preserve">). </w:t>
-      </w:r>
-      <w:proofErr w:type="gramStart"/>
+        <w:t xml:space="preserve">::CleanUpTransaction). </w:t>
+      </w:r>
       <w:r>
         <w:t xml:space="preserve">It </w:t>
       </w:r>
       <w:r>
-        <w:t xml:space="preserve"> will</w:t>
-      </w:r>
-      <w:proofErr w:type="gramEnd"/>
-      <w:r>
-        <w:t xml:space="preserve"> </w:t>
+        <w:t xml:space="preserve"> will </w:t>
       </w:r>
       <w:r>
         <w:t>remove</w:t>
@@ -9387,7 +9000,6 @@
       <w:r>
         <w:t xml:space="preserve">The </w:t>
       </w:r>
-      <w:proofErr w:type="spellStart"/>
       <w:r>
         <w:rPr>
           <w:rFonts w:ascii="Consolas" w:hAnsi="Consolas" w:cs="Consolas"/>
@@ -9397,7 +9009,6 @@
         </w:rPr>
         <w:t>CEchoDistributedServer</w:t>
       </w:r>
-      <w:proofErr w:type="spellEnd"/>
       <w:r>
         <w:rPr>
           <w:rFonts w:ascii="Consolas" w:hAnsi="Consolas" w:cs="Consolas"/>
@@ -9405,44 +9016,24 @@
           <w:sz w:val="19"/>
           <w:szCs w:val="19"/>
         </w:rPr>
-        <w:t>::</w:t>
-      </w:r>
-      <w:proofErr w:type="spellStart"/>
-      <w:r>
-        <w:rPr>
-          <w:rFonts w:ascii="Consolas" w:hAnsi="Consolas" w:cs="Consolas"/>
-          <w:color w:val="000000"/>
-          <w:sz w:val="19"/>
-          <w:szCs w:val="19"/>
-        </w:rPr>
-        <w:t>BroadCastMessage</w:t>
-      </w:r>
-      <w:proofErr w:type="spellEnd"/>
-      <w:r>
-        <w:rPr>
-          <w:rFonts w:ascii="Consolas" w:hAnsi="Consolas" w:cs="Consolas"/>
-          <w:color w:val="000000"/>
-          <w:sz w:val="19"/>
-          <w:szCs w:val="19"/>
-        </w:rPr>
+        <w:t xml:space="preserve">::BroadCastMessage </w:t>
+      </w:r>
+      <w:r>
+        <w:t>checks for the origin</w:t>
+      </w:r>
+      <w:r>
+        <w:t xml:space="preserve"> information</w:t>
+      </w:r>
+      <w:r>
         <w:t xml:space="preserve"> </w:t>
       </w:r>
       <w:r>
-        <w:t>checks for the origin</w:t>
-      </w:r>
-      <w:r>
-        <w:t xml:space="preserve"> information</w:t>
+        <w:t>(transaction Id) of the packet</w:t>
       </w:r>
       <w:r>
         <w:t xml:space="preserve"> </w:t>
       </w:r>
       <w:r>
-        <w:t>(transaction Id) of the packet</w:t>
-      </w:r>
-      <w:r>
-        <w:t xml:space="preserve"> </w:t>
-      </w:r>
-      <w:r>
         <w:t xml:space="preserve">against the current socket connection </w:t>
       </w:r>
       <w:r>
@@ -9464,80 +9055,6 @@
         <w:t xml:space="preserve"> the sending of data.</w:t>
       </w:r>
     </w:p>
-    <w:p/>
-    <w:p>
-      <w:pPr>
-        <w:rPr>
-          <w:b/>
-          <w:sz w:val="28"/>
-        </w:rPr>
-      </w:pPr>
-      <w:r>
-        <w:rPr>
-          <w:b/>
-          <w:sz w:val="28"/>
-        </w:rPr>
-        <w:lastRenderedPageBreak/>
-        <w:t>4</w:t>
-      </w:r>
-      <w:r>
-        <w:rPr>
-          <w:b/>
-          <w:sz w:val="28"/>
-        </w:rPr>
-        <w:t xml:space="preserve">. </w:t>
-      </w:r>
-      <w:r>
-        <w:rPr>
-          <w:b/>
-          <w:sz w:val="28"/>
-        </w:rPr>
-        <w:t>Limitation</w:t>
-      </w:r>
-    </w:p>
-    <w:p>
-      <w:r>
-        <w:t xml:space="preserve">One known limitation of this project is that it doesn’t support send delay set to 0 (--delay) in client application. That means a minimum of one (1) second delay should be set when sending messages to the server. This prevents </w:t>
-      </w:r>
-      <w:r>
-        <w:t>fast sending of messages to server and filling up the TCP buffers faster than the server can consume, and since this is an echo application, buffers will double up twice as fast than norma</w:t>
-      </w:r>
-      <w:r>
-        <w:t>l causing the connection to be dropped.</w:t>
-      </w:r>
-    </w:p>
-    <w:p>
-      <w:pPr>
-        <w:rPr>
-          <w:rFonts w:ascii="Helvetica" w:hAnsi="Helvetica" w:cs="Helvetica"/>
-          <w:color w:val="1D2228"/>
-          <w:shd w:val="clear" w:color="auto" w:fill="FFFFFF"/>
-        </w:rPr>
-      </w:pPr>
-      <w:r>
-        <w:br/>
-        <w:t xml:space="preserve">Reference: </w:t>
-      </w:r>
-      <w:hyperlink r:id="rId8" w:anchor=":~:text=TCP%20receive%20buffer%20becomes%20full,data%2C%20would%20exhibit%20this%20characteristic" w:history="1">
-        <w:r>
-          <w:rPr>
-            <w:rStyle w:val="Hyperlink"/>
-            <w:rFonts w:ascii="Helvetica" w:hAnsi="Helvetica" w:cs="Helvetica"/>
-            <w:shd w:val="clear" w:color="auto" w:fill="FFFFFF"/>
-          </w:rPr>
-          <w:t>https://www.ciscopress.com/articles/article.asp?p=769557&amp;seqNum=2#:~:text=TCP%20receive%20buffer%20becomes%20full,data%2C%20would%20exhibit%20this%20characteristic</w:t>
-        </w:r>
-      </w:hyperlink>
-      <w:r>
-        <w:rPr>
-          <w:rFonts w:ascii="Helvetica" w:hAnsi="Helvetica" w:cs="Helvetica"/>
-          <w:color w:val="1D2228"/>
-          <w:shd w:val="clear" w:color="auto" w:fill="FFFFFF"/>
-        </w:rPr>
-        <w:t>.</w:t>
-      </w:r>
-    </w:p>
-    <w:p/>
     <w:sectPr>
       <w:pgSz w:w="12240" w:h="15840"/>
       <w:pgMar w:top="1440" w:right="1440" w:bottom="1440" w:left="1440" w:header="708" w:footer="708" w:gutter="0"/>
@@ -9998,6 +9515,92 @@
     </w:lvl>
   </w:abstractNum>
   <w:abstractNum w:abstractNumId="5" w15:restartNumberingAfterBreak="0">
+    <w:nsid w:val="29986D91"/>
+    <w:multiLevelType w:val="hybridMultilevel"/>
+    <w:tmpl w:val="3A985AD8"/>
+    <w:lvl w:ilvl="0" w:tplc="3409000F">
+      <w:start w:val="1"/>
+      <w:numFmt w:val="decimal"/>
+      <w:lvlText w:val="%1."/>
+      <w:lvlJc w:val="left"/>
+      <w:pPr>
+        <w:ind w:left="720" w:hanging="360"/>
+      </w:pPr>
+    </w:lvl>
+    <w:lvl w:ilvl="1" w:tplc="34090019" w:tentative="1">
+      <w:start w:val="1"/>
+      <w:numFmt w:val="lowerLetter"/>
+      <w:lvlText w:val="%2."/>
+      <w:lvlJc w:val="left"/>
+      <w:pPr>
+        <w:ind w:left="1440" w:hanging="360"/>
+      </w:pPr>
+    </w:lvl>
+    <w:lvl w:ilvl="2" w:tplc="3409001B" w:tentative="1">
+      <w:start w:val="1"/>
+      <w:numFmt w:val="lowerRoman"/>
+      <w:lvlText w:val="%3."/>
+      <w:lvlJc w:val="right"/>
+      <w:pPr>
+        <w:ind w:left="2160" w:hanging="180"/>
+      </w:pPr>
+    </w:lvl>
+    <w:lvl w:ilvl="3" w:tplc="3409000F" w:tentative="1">
+      <w:start w:val="1"/>
+      <w:numFmt w:val="decimal"/>
+      <w:lvlText w:val="%4."/>
+      <w:lvlJc w:val="left"/>
+      <w:pPr>
+        <w:ind w:left="2880" w:hanging="360"/>
+      </w:pPr>
+    </w:lvl>
+    <w:lvl w:ilvl="4" w:tplc="34090019" w:tentative="1">
+      <w:start w:val="1"/>
+      <w:numFmt w:val="lowerLetter"/>
+      <w:lvlText w:val="%5."/>
+      <w:lvlJc w:val="left"/>
+      <w:pPr>
+        <w:ind w:left="3600" w:hanging="360"/>
+      </w:pPr>
+    </w:lvl>
+    <w:lvl w:ilvl="5" w:tplc="3409001B" w:tentative="1">
+      <w:start w:val="1"/>
+      <w:numFmt w:val="lowerRoman"/>
+      <w:lvlText w:val="%6."/>
+      <w:lvlJc w:val="right"/>
+      <w:pPr>
+        <w:ind w:left="4320" w:hanging="180"/>
+      </w:pPr>
+    </w:lvl>
+    <w:lvl w:ilvl="6" w:tplc="3409000F" w:tentative="1">
+      <w:start w:val="1"/>
+      <w:numFmt w:val="decimal"/>
+      <w:lvlText w:val="%7."/>
+      <w:lvlJc w:val="left"/>
+      <w:pPr>
+        <w:ind w:left="5040" w:hanging="360"/>
+      </w:pPr>
+    </w:lvl>
+    <w:lvl w:ilvl="7" w:tplc="34090019" w:tentative="1">
+      <w:start w:val="1"/>
+      <w:numFmt w:val="lowerLetter"/>
+      <w:lvlText w:val="%8."/>
+      <w:lvlJc w:val="left"/>
+      <w:pPr>
+        <w:ind w:left="5760" w:hanging="360"/>
+      </w:pPr>
+    </w:lvl>
+    <w:lvl w:ilvl="8" w:tplc="3409001B" w:tentative="1">
+      <w:start w:val="1"/>
+      <w:numFmt w:val="lowerRoman"/>
+      <w:lvlText w:val="%9."/>
+      <w:lvlJc w:val="right"/>
+      <w:pPr>
+        <w:ind w:left="6480" w:hanging="180"/>
+      </w:pPr>
+    </w:lvl>
+  </w:abstractNum>
+  <w:abstractNum w:abstractNumId="6" w15:restartNumberingAfterBreak="0">
     <w:nsid w:val="29C63DDE"/>
     <w:multiLevelType w:val="hybridMultilevel"/>
     <w:tmpl w:val="B0EA9052"/>
@@ -10109,7 +9712,7 @@
       </w:rPr>
     </w:lvl>
   </w:abstractNum>
-  <w:abstractNum w:abstractNumId="6" w15:restartNumberingAfterBreak="0">
+  <w:abstractNum w:abstractNumId="7" w15:restartNumberingAfterBreak="0">
     <w:nsid w:val="33FC7BFE"/>
     <w:multiLevelType w:val="hybridMultilevel"/>
     <w:tmpl w:val="17FEBDE6"/>
@@ -10221,7 +9824,7 @@
       </w:rPr>
     </w:lvl>
   </w:abstractNum>
-  <w:abstractNum w:abstractNumId="7" w15:restartNumberingAfterBreak="0">
+  <w:abstractNum w:abstractNumId="8" w15:restartNumberingAfterBreak="0">
     <w:nsid w:val="34AD7F92"/>
     <w:multiLevelType w:val="hybridMultilevel"/>
     <w:tmpl w:val="DC184740"/>
@@ -10310,7 +9913,7 @@
       </w:pPr>
     </w:lvl>
   </w:abstractNum>
-  <w:abstractNum w:abstractNumId="8" w15:restartNumberingAfterBreak="0">
+  <w:abstractNum w:abstractNumId="9" w15:restartNumberingAfterBreak="0">
     <w:nsid w:val="3856677C"/>
     <w:multiLevelType w:val="hybridMultilevel"/>
     <w:tmpl w:val="536CD56C"/>
@@ -10399,7 +10002,93 @@
       </w:pPr>
     </w:lvl>
   </w:abstractNum>
-  <w:abstractNum w:abstractNumId="9" w15:restartNumberingAfterBreak="0">
+  <w:abstractNum w:abstractNumId="10" w15:restartNumberingAfterBreak="0">
+    <w:nsid w:val="3D897379"/>
+    <w:multiLevelType w:val="hybridMultilevel"/>
+    <w:tmpl w:val="95FEBB08"/>
+    <w:lvl w:ilvl="0" w:tplc="3409000F">
+      <w:start w:val="1"/>
+      <w:numFmt w:val="decimal"/>
+      <w:lvlText w:val="%1."/>
+      <w:lvlJc w:val="left"/>
+      <w:pPr>
+        <w:ind w:left="360" w:hanging="360"/>
+      </w:pPr>
+    </w:lvl>
+    <w:lvl w:ilvl="1" w:tplc="34090019" w:tentative="1">
+      <w:start w:val="1"/>
+      <w:numFmt w:val="lowerLetter"/>
+      <w:lvlText w:val="%2."/>
+      <w:lvlJc w:val="left"/>
+      <w:pPr>
+        <w:ind w:left="1080" w:hanging="360"/>
+      </w:pPr>
+    </w:lvl>
+    <w:lvl w:ilvl="2" w:tplc="3409001B" w:tentative="1">
+      <w:start w:val="1"/>
+      <w:numFmt w:val="lowerRoman"/>
+      <w:lvlText w:val="%3."/>
+      <w:lvlJc w:val="right"/>
+      <w:pPr>
+        <w:ind w:left="1800" w:hanging="180"/>
+      </w:pPr>
+    </w:lvl>
+    <w:lvl w:ilvl="3" w:tplc="3409000F" w:tentative="1">
+      <w:start w:val="1"/>
+      <w:numFmt w:val="decimal"/>
+      <w:lvlText w:val="%4."/>
+      <w:lvlJc w:val="left"/>
+      <w:pPr>
+        <w:ind w:left="2520" w:hanging="360"/>
+      </w:pPr>
+    </w:lvl>
+    <w:lvl w:ilvl="4" w:tplc="34090019" w:tentative="1">
+      <w:start w:val="1"/>
+      <w:numFmt w:val="lowerLetter"/>
+      <w:lvlText w:val="%5."/>
+      <w:lvlJc w:val="left"/>
+      <w:pPr>
+        <w:ind w:left="3240" w:hanging="360"/>
+      </w:pPr>
+    </w:lvl>
+    <w:lvl w:ilvl="5" w:tplc="3409001B" w:tentative="1">
+      <w:start w:val="1"/>
+      <w:numFmt w:val="lowerRoman"/>
+      <w:lvlText w:val="%6."/>
+      <w:lvlJc w:val="right"/>
+      <w:pPr>
+        <w:ind w:left="3960" w:hanging="180"/>
+      </w:pPr>
+    </w:lvl>
+    <w:lvl w:ilvl="6" w:tplc="3409000F" w:tentative="1">
+      <w:start w:val="1"/>
+      <w:numFmt w:val="decimal"/>
+      <w:lvlText w:val="%7."/>
+      <w:lvlJc w:val="left"/>
+      <w:pPr>
+        <w:ind w:left="4680" w:hanging="360"/>
+      </w:pPr>
+    </w:lvl>
+    <w:lvl w:ilvl="7" w:tplc="34090019" w:tentative="1">
+      <w:start w:val="1"/>
+      <w:numFmt w:val="lowerLetter"/>
+      <w:lvlText w:val="%8."/>
+      <w:lvlJc w:val="left"/>
+      <w:pPr>
+        <w:ind w:left="5400" w:hanging="360"/>
+      </w:pPr>
+    </w:lvl>
+    <w:lvl w:ilvl="8" w:tplc="3409001B" w:tentative="1">
+      <w:start w:val="1"/>
+      <w:numFmt w:val="lowerRoman"/>
+      <w:lvlText w:val="%9."/>
+      <w:lvlJc w:val="right"/>
+      <w:pPr>
+        <w:ind w:left="6120" w:hanging="180"/>
+      </w:pPr>
+    </w:lvl>
+  </w:abstractNum>
+  <w:abstractNum w:abstractNumId="11" w15:restartNumberingAfterBreak="0">
     <w:nsid w:val="4006668F"/>
     <w:multiLevelType w:val="hybridMultilevel"/>
     <w:tmpl w:val="9C86324E"/>
@@ -10488,7 +10177,7 @@
       </w:pPr>
     </w:lvl>
   </w:abstractNum>
-  <w:abstractNum w:abstractNumId="10" w15:restartNumberingAfterBreak="0">
+  <w:abstractNum w:abstractNumId="12" w15:restartNumberingAfterBreak="0">
     <w:nsid w:val="42446F2F"/>
     <w:multiLevelType w:val="hybridMultilevel"/>
     <w:tmpl w:val="0B9EF3C6"/>
@@ -10577,7 +10266,7 @@
       </w:pPr>
     </w:lvl>
   </w:abstractNum>
-  <w:abstractNum w:abstractNumId="11" w15:restartNumberingAfterBreak="0">
+  <w:abstractNum w:abstractNumId="13" w15:restartNumberingAfterBreak="0">
     <w:nsid w:val="44EE245A"/>
     <w:multiLevelType w:val="hybridMultilevel"/>
     <w:tmpl w:val="59A8E1FA"/>
@@ -10666,7 +10355,7 @@
       </w:pPr>
     </w:lvl>
   </w:abstractNum>
-  <w:abstractNum w:abstractNumId="12" w15:restartNumberingAfterBreak="0">
+  <w:abstractNum w:abstractNumId="14" w15:restartNumberingAfterBreak="0">
     <w:nsid w:val="4D5E5EFB"/>
     <w:multiLevelType w:val="hybridMultilevel"/>
     <w:tmpl w:val="D24670CC"/>
@@ -10755,7 +10444,7 @@
       </w:pPr>
     </w:lvl>
   </w:abstractNum>
-  <w:abstractNum w:abstractNumId="13" w15:restartNumberingAfterBreak="0">
+  <w:abstractNum w:abstractNumId="15" w15:restartNumberingAfterBreak="0">
     <w:nsid w:val="50365DB9"/>
     <w:multiLevelType w:val="hybridMultilevel"/>
     <w:tmpl w:val="B692AE3C"/>
@@ -10868,7 +10557,93 @@
       </w:rPr>
     </w:lvl>
   </w:abstractNum>
-  <w:abstractNum w:abstractNumId="14" w15:restartNumberingAfterBreak="0">
+  <w:abstractNum w:abstractNumId="16" w15:restartNumberingAfterBreak="0">
+    <w:nsid w:val="55EE43FF"/>
+    <w:multiLevelType w:val="hybridMultilevel"/>
+    <w:tmpl w:val="CE7E4494"/>
+    <w:lvl w:ilvl="0" w:tplc="34090017">
+      <w:start w:val="1"/>
+      <w:numFmt w:val="lowerLetter"/>
+      <w:lvlText w:val="%1)"/>
+      <w:lvlJc w:val="left"/>
+      <w:pPr>
+        <w:ind w:left="1080" w:hanging="360"/>
+      </w:pPr>
+    </w:lvl>
+    <w:lvl w:ilvl="1" w:tplc="34090019" w:tentative="1">
+      <w:start w:val="1"/>
+      <w:numFmt w:val="lowerLetter"/>
+      <w:lvlText w:val="%2."/>
+      <w:lvlJc w:val="left"/>
+      <w:pPr>
+        <w:ind w:left="1800" w:hanging="360"/>
+      </w:pPr>
+    </w:lvl>
+    <w:lvl w:ilvl="2" w:tplc="3409001B" w:tentative="1">
+      <w:start w:val="1"/>
+      <w:numFmt w:val="lowerRoman"/>
+      <w:lvlText w:val="%3."/>
+      <w:lvlJc w:val="right"/>
+      <w:pPr>
+        <w:ind w:left="2520" w:hanging="180"/>
+      </w:pPr>
+    </w:lvl>
+    <w:lvl w:ilvl="3" w:tplc="3409000F" w:tentative="1">
+      <w:start w:val="1"/>
+      <w:numFmt w:val="decimal"/>
+      <w:lvlText w:val="%4."/>
+      <w:lvlJc w:val="left"/>
+      <w:pPr>
+        <w:ind w:left="3240" w:hanging="360"/>
+      </w:pPr>
+    </w:lvl>
+    <w:lvl w:ilvl="4" w:tplc="34090019" w:tentative="1">
+      <w:start w:val="1"/>
+      <w:numFmt w:val="lowerLetter"/>
+      <w:lvlText w:val="%5."/>
+      <w:lvlJc w:val="left"/>
+      <w:pPr>
+        <w:ind w:left="3960" w:hanging="360"/>
+      </w:pPr>
+    </w:lvl>
+    <w:lvl w:ilvl="5" w:tplc="3409001B" w:tentative="1">
+      <w:start w:val="1"/>
+      <w:numFmt w:val="lowerRoman"/>
+      <w:lvlText w:val="%6."/>
+      <w:lvlJc w:val="right"/>
+      <w:pPr>
+        <w:ind w:left="4680" w:hanging="180"/>
+      </w:pPr>
+    </w:lvl>
+    <w:lvl w:ilvl="6" w:tplc="3409000F" w:tentative="1">
+      <w:start w:val="1"/>
+      <w:numFmt w:val="decimal"/>
+      <w:lvlText w:val="%7."/>
+      <w:lvlJc w:val="left"/>
+      <w:pPr>
+        <w:ind w:left="5400" w:hanging="360"/>
+      </w:pPr>
+    </w:lvl>
+    <w:lvl w:ilvl="7" w:tplc="34090019" w:tentative="1">
+      <w:start w:val="1"/>
+      <w:numFmt w:val="lowerLetter"/>
+      <w:lvlText w:val="%8."/>
+      <w:lvlJc w:val="left"/>
+      <w:pPr>
+        <w:ind w:left="6120" w:hanging="360"/>
+      </w:pPr>
+    </w:lvl>
+    <w:lvl w:ilvl="8" w:tplc="3409001B" w:tentative="1">
+      <w:start w:val="1"/>
+      <w:numFmt w:val="lowerRoman"/>
+      <w:lvlText w:val="%9."/>
+      <w:lvlJc w:val="right"/>
+      <w:pPr>
+        <w:ind w:left="6840" w:hanging="180"/>
+      </w:pPr>
+    </w:lvl>
+  </w:abstractNum>
+  <w:abstractNum w:abstractNumId="17" w15:restartNumberingAfterBreak="0">
     <w:nsid w:val="58FE56E8"/>
     <w:multiLevelType w:val="hybridMultilevel"/>
     <w:tmpl w:val="28B88742"/>
@@ -10957,7 +10732,7 @@
       </w:pPr>
     </w:lvl>
   </w:abstractNum>
-  <w:abstractNum w:abstractNumId="15" w15:restartNumberingAfterBreak="0">
+  <w:abstractNum w:abstractNumId="18" w15:restartNumberingAfterBreak="0">
     <w:nsid w:val="5E633BBD"/>
     <w:multiLevelType w:val="hybridMultilevel"/>
     <w:tmpl w:val="43766B98"/>
@@ -11046,7 +10821,7 @@
       </w:pPr>
     </w:lvl>
   </w:abstractNum>
-  <w:abstractNum w:abstractNumId="16" w15:restartNumberingAfterBreak="0">
+  <w:abstractNum w:abstractNumId="19" w15:restartNumberingAfterBreak="0">
     <w:nsid w:val="647B1FC4"/>
     <w:multiLevelType w:val="hybridMultilevel"/>
     <w:tmpl w:val="99C8393E"/>
@@ -11135,7 +10910,7 @@
       </w:pPr>
     </w:lvl>
   </w:abstractNum>
-  <w:abstractNum w:abstractNumId="17" w15:restartNumberingAfterBreak="0">
+  <w:abstractNum w:abstractNumId="20" w15:restartNumberingAfterBreak="0">
     <w:nsid w:val="79E35E53"/>
     <w:multiLevelType w:val="hybridMultilevel"/>
     <w:tmpl w:val="EA8C9812"/>
@@ -11224,7 +10999,7 @@
       </w:pPr>
     </w:lvl>
   </w:abstractNum>
-  <w:abstractNum w:abstractNumId="18" w15:restartNumberingAfterBreak="0">
+  <w:abstractNum w:abstractNumId="21" w15:restartNumberingAfterBreak="0">
     <w:nsid w:val="7CB177D8"/>
     <w:multiLevelType w:val="hybridMultilevel"/>
     <w:tmpl w:val="FD9CEB3A"/>
@@ -11315,7 +11090,7 @@
       </w:pPr>
     </w:lvl>
   </w:abstractNum>
-  <w:abstractNum w:abstractNumId="19" w15:restartNumberingAfterBreak="0">
+  <w:abstractNum w:abstractNumId="22" w15:restartNumberingAfterBreak="0">
     <w:nsid w:val="7D7B3B89"/>
     <w:multiLevelType w:val="hybridMultilevel"/>
     <w:tmpl w:val="2D1E3424"/>
@@ -11405,31 +11180,31 @@
     </w:lvl>
   </w:abstractNum>
   <w:num w:numId="1">
-    <w:abstractNumId w:val="7"/>
+    <w:abstractNumId w:val="8"/>
   </w:num>
   <w:num w:numId="2">
-    <w:abstractNumId w:val="15"/>
+    <w:abstractNumId w:val="18"/>
   </w:num>
   <w:num w:numId="3">
     <w:abstractNumId w:val="3"/>
   </w:num>
   <w:num w:numId="4">
-    <w:abstractNumId w:val="16"/>
+    <w:abstractNumId w:val="19"/>
   </w:num>
   <w:num w:numId="5">
     <w:abstractNumId w:val="4"/>
   </w:num>
   <w:num w:numId="6">
-    <w:abstractNumId w:val="11"/>
+    <w:abstractNumId w:val="13"/>
   </w:num>
   <w:num w:numId="7">
     <w:abstractNumId w:val="0"/>
   </w:num>
   <w:num w:numId="8">
-    <w:abstractNumId w:val="14"/>
+    <w:abstractNumId w:val="17"/>
   </w:num>
   <w:num w:numId="9">
-    <w:abstractNumId w:val="10"/>
+    <w:abstractNumId w:val="12"/>
   </w:num>
   <w:num w:numId="10">
     <w:abstractNumId w:val="2"/>
@@ -11438,31 +11213,40 @@
     <w:abstractNumId w:val="1"/>
   </w:num>
   <w:num w:numId="12">
-    <w:abstractNumId w:val="8"/>
+    <w:abstractNumId w:val="9"/>
   </w:num>
   <w:num w:numId="13">
-    <w:abstractNumId w:val="17"/>
+    <w:abstractNumId w:val="20"/>
   </w:num>
   <w:num w:numId="14">
-    <w:abstractNumId w:val="9"/>
+    <w:abstractNumId w:val="11"/>
   </w:num>
   <w:num w:numId="15">
-    <w:abstractNumId w:val="13"/>
+    <w:abstractNumId w:val="15"/>
   </w:num>
   <w:num w:numId="16">
+    <w:abstractNumId w:val="6"/>
+  </w:num>
+  <w:num w:numId="17">
+    <w:abstractNumId w:val="7"/>
+  </w:num>
+  <w:num w:numId="18">
+    <w:abstractNumId w:val="22"/>
+  </w:num>
+  <w:num w:numId="19">
+    <w:abstractNumId w:val="14"/>
+  </w:num>
+  <w:num w:numId="20">
+    <w:abstractNumId w:val="21"/>
+  </w:num>
+  <w:num w:numId="21">
     <w:abstractNumId w:val="5"/>
   </w:num>
-  <w:num w:numId="17">
-    <w:abstractNumId w:val="6"/>
+  <w:num w:numId="22">
+    <w:abstractNumId w:val="10"/>
   </w:num>
-  <w:num w:numId="18">
-    <w:abstractNumId w:val="19"/>
-  </w:num>
-  <w:num w:numId="19">
-    <w:abstractNumId w:val="12"/>
-  </w:num>
-  <w:num w:numId="20">
-    <w:abstractNumId w:val="18"/>
+  <w:num w:numId="23">
+    <w:abstractNumId w:val="16"/>
   </w:num>
 </w:numbering>
 </file>

</xml_diff>

<commit_message>
fix bugs for double sending of message
</commit_message>
<xml_diff>
--- a/README.docx
+++ b/README.docx
@@ -176,7 +176,15 @@
         </w:numPr>
       </w:pPr>
       <w:r>
-        <w:t>Can be built in Linux-like platform. Utilizes CMake 3.10 for build (default with Ubuntu 18.04)</w:t>
+        <w:t xml:space="preserve">Can be built in Linux-like platform. Utilizes </w:t>
+      </w:r>
+      <w:proofErr w:type="spellStart"/>
+      <w:r>
+        <w:t>CMake</w:t>
+      </w:r>
+      <w:proofErr w:type="spellEnd"/>
+      <w:r>
+        <w:t xml:space="preserve"> 3.10 for build (default with Ubuntu 18.04)</w:t>
       </w:r>
     </w:p>
     <w:p>
@@ -290,27 +298,30 @@
         <w:ind w:left="0"/>
         <w:rPr>
           <w:b/>
-          <w:color w:val="70AD47" w:themeColor="accent6"/>
+          <w:color w:val="000000" w:themeColor="text1"/>
         </w:rPr>
       </w:pPr>
       <w:r>
         <w:rPr>
           <w:b/>
-          <w:color w:val="70AD47" w:themeColor="accent6"/>
+          <w:color w:val="000000" w:themeColor="text1"/>
+          <w:highlight w:val="green"/>
         </w:rPr>
         <w:t>Update</w:t>
       </w:r>
       <w:r>
         <w:rPr>
           <w:b/>
-          <w:color w:val="70AD47" w:themeColor="accent6"/>
+          <w:color w:val="000000" w:themeColor="text1"/>
+          <w:highlight w:val="green"/>
         </w:rPr>
         <w:t>s</w:t>
       </w:r>
       <w:r>
         <w:rPr>
           <w:b/>
-          <w:color w:val="70AD47" w:themeColor="accent6"/>
+          <w:color w:val="000000" w:themeColor="text1"/>
+          <w:highlight w:val="green"/>
         </w:rPr>
         <w:t xml:space="preserve"> for V2.0</w:t>
       </w:r>
@@ -364,11 +375,39 @@
         <w:t xml:space="preserve"> </w:t>
       </w:r>
       <w:r>
+        <w:t xml:space="preserve"> A new parameter is created to set what type of server connections to its peers has been created see </w:t>
+      </w:r>
+      <w:r>
         <w:rPr>
           <w:b/>
-          <w:color w:val="FF0000"/>
-        </w:rPr>
-        <w:t>TO BE UPDATED WITH SERVER CONNECT TYPE PARAMETER, DISPLAY SCREENSHOT ON SAMPLE</w:t>
+          <w:i/>
+        </w:rPr>
+        <w:t>section 3</w:t>
+      </w:r>
+      <w:r>
+        <w:rPr>
+          <w:i/>
+        </w:rPr>
+        <w:t xml:space="preserve"> for server options parameter</w:t>
+      </w:r>
+      <w:r>
+        <w:t xml:space="preserve"> and </w:t>
+      </w:r>
+      <w:r>
+        <w:rPr>
+          <w:b/>
+          <w:i/>
+        </w:rPr>
+        <w:t>Section 4</w:t>
+      </w:r>
+      <w:r>
+        <w:rPr>
+          <w:i/>
+        </w:rPr>
+        <w:t xml:space="preserve"> under server peers connection type</w:t>
+      </w:r>
+      <w:r>
+        <w:t>.</w:t>
       </w:r>
     </w:p>
     <w:p>
@@ -380,10 +419,13 @@
         </w:numPr>
       </w:pPr>
       <w:r>
-        <w:t xml:space="preserve">Reads and write for each socket connections are divided into two sockets, where the read thread supplies the packets to the Write thread to speed up reading </w:t>
-      </w:r>
-      <w:r>
-        <w:t>from socket buffer and consumes arriving data faster.</w:t>
+        <w:t>To prevent the previous crash</w:t>
+      </w:r>
+      <w:r>
+        <w:t xml:space="preserve"> due to socket buffer being full</w:t>
+      </w:r>
+      <w:r>
+        <w:t>, select() has been supported and implemented to check whether a socket is available and ready for read and write, else the system will wait until it is before performing necessary operations.</w:t>
       </w:r>
     </w:p>
     <w:p>
@@ -395,21 +437,13 @@
         </w:numPr>
       </w:pPr>
       <w:r>
-        <w:t>Converted the sockets to non-blocking.</w:t>
-      </w:r>
-      <w:bookmarkStart w:id="0" w:name="_GoBack"/>
-      <w:bookmarkEnd w:id="0"/>
-    </w:p>
-    <w:p>
-      <w:pPr>
-        <w:pStyle w:val="ListParagraph"/>
-        <w:numPr>
-          <w:ilvl w:val="0"/>
-          <w:numId w:val="23"/>
-        </w:numPr>
-      </w:pPr>
-      <w:r>
-        <w:t>Supported select() and FD_SET() to check whether sockets are ready for read and/or write operations to prevent previous limitation wherein it ran out of network buffer and caused crash.</w:t>
+        <w:t>Client sending delay can now support zero</w:t>
+      </w:r>
+      <w:r>
+        <w:t xml:space="preserve"> </w:t>
+      </w:r>
+      <w:r>
+        <w:t>(0) value for rapid sending of data. To stress test, set –frequency to negative 1 (-1) with –delay (0).</w:t>
       </w:r>
     </w:p>
     <w:p>
@@ -419,11 +453,36 @@
           <w:sz w:val="28"/>
         </w:rPr>
       </w:pPr>
-      <w:r>
+    </w:p>
+    <w:p>
+      <w:pPr>
         <w:rPr>
           <w:b/>
           <w:sz w:val="28"/>
         </w:rPr>
+      </w:pPr>
+    </w:p>
+    <w:p>
+      <w:pPr>
+        <w:rPr>
+          <w:b/>
+          <w:sz w:val="28"/>
+        </w:rPr>
+      </w:pPr>
+    </w:p>
+    <w:p>
+      <w:pPr>
+        <w:rPr>
+          <w:b/>
+          <w:sz w:val="28"/>
+        </w:rPr>
+      </w:pPr>
+      <w:r>
+        <w:rPr>
+          <w:b/>
+          <w:sz w:val="28"/>
+        </w:rPr>
+        <w:lastRenderedPageBreak/>
         <w:t xml:space="preserve">2. </w:t>
       </w:r>
       <w:r>
@@ -458,7 +517,6 @@
         </w:numPr>
       </w:pPr>
       <w:r>
-        <w:lastRenderedPageBreak/>
         <w:t xml:space="preserve">Double click the solution file </w:t>
       </w:r>
       <w:r>
@@ -502,13 +560,29 @@
         <w:ind w:left="360"/>
       </w:pPr>
       <w:r>
-        <w:t xml:space="preserve">The applications are compiled with atleast </w:t>
-      </w:r>
+        <w:t xml:space="preserve">The applications are compiled with </w:t>
+      </w:r>
+      <w:proofErr w:type="spellStart"/>
+      <w:r>
+        <w:t>atleast</w:t>
+      </w:r>
+      <w:proofErr w:type="spellEnd"/>
+      <w:r>
+        <w:t xml:space="preserve"> </w:t>
+      </w:r>
+      <w:proofErr w:type="spellStart"/>
       <w:r>
         <w:rPr>
           <w:i/>
         </w:rPr>
-        <w:t>CMake 3.10 with gcc-7.5.0</w:t>
+        <w:t>CMake</w:t>
+      </w:r>
+      <w:proofErr w:type="spellEnd"/>
+      <w:r>
+        <w:rPr>
+          <w:i/>
+        </w:rPr>
+        <w:t xml:space="preserve"> 3.10 with gcc-7.5.0</w:t>
       </w:r>
       <w:r>
         <w:t xml:space="preserve"> both are default for Ubuntu 18.04, however the package includes a build script that installs the build essentials of the OS, run the script to setup the environment and build the application.</w:t>
@@ -538,11 +612,6 @@
       <w:r>
         <w:t>After a successful build, both binaries will be available in Demo/Linux folder ready for execution.</w:t>
       </w:r>
-    </w:p>
-    <w:p>
-      <w:pPr>
-        <w:ind w:left="360"/>
-      </w:pPr>
     </w:p>
     <w:p/>
     <w:p>
@@ -579,13 +648,24 @@
         <w:t>./Client.exe</w:t>
       </w:r>
       <w:r>
-        <w:t xml:space="preserve"> or </w:t>
+        <w:t xml:space="preserve"> </w:t>
+      </w:r>
+      <w:proofErr w:type="gramStart"/>
+      <w:r>
+        <w:t xml:space="preserve">or </w:t>
       </w:r>
       <w:r>
         <w:rPr>
           <w:i/>
         </w:rPr>
-        <w:t>./Client</w:t>
+        <w:t>./</w:t>
+      </w:r>
+      <w:proofErr w:type="gramEnd"/>
+      <w:r>
+        <w:rPr>
+          <w:i/>
+        </w:rPr>
+        <w:t>Client</w:t>
       </w:r>
       <w:r>
         <w:t xml:space="preserve"> in Linux-like platform</w:t>
@@ -594,7 +674,15 @@
     <w:p>
       <w:r>
         <w:tab/>
-        <w:t>./Server.exe or ./Server in Linux-like platform</w:t>
+        <w:t xml:space="preserve">./Server.exe </w:t>
+      </w:r>
+      <w:proofErr w:type="gramStart"/>
+      <w:r>
+        <w:t>or ./</w:t>
+      </w:r>
+      <w:proofErr w:type="gramEnd"/>
+      <w:r>
+        <w:t>Server in Linux-like platform</w:t>
       </w:r>
     </w:p>
     <w:p>
@@ -756,7 +844,27 @@
                 <w:sz w:val="19"/>
                 <w:szCs w:val="19"/>
               </w:rPr>
-              <w:t>-i,--id &lt;string&gt;</w:t>
+              <w:t>-</w:t>
+            </w:r>
+            <w:proofErr w:type="spellStart"/>
+            <w:r>
+              <w:rPr>
+                <w:rFonts w:ascii="Consolas" w:hAnsi="Consolas" w:cs="Consolas"/>
+                <w:color w:val="A31515"/>
+                <w:sz w:val="19"/>
+                <w:szCs w:val="19"/>
+              </w:rPr>
+              <w:t>i</w:t>
+            </w:r>
+            <w:proofErr w:type="spellEnd"/>
+            <w:r>
+              <w:rPr>
+                <w:rFonts w:ascii="Consolas" w:hAnsi="Consolas" w:cs="Consolas"/>
+                <w:color w:val="A31515"/>
+                <w:sz w:val="19"/>
+                <w:szCs w:val="19"/>
+              </w:rPr>
+              <w:t>,--id &lt;string&gt;</w:t>
             </w:r>
           </w:p>
         </w:tc>
@@ -971,6 +1079,139 @@
           </w:p>
         </w:tc>
       </w:tr>
+      <w:tr>
+        <w:tc>
+          <w:tcPr>
+            <w:tcW w:w="2619" w:type="dxa"/>
+          </w:tcPr>
+          <w:p>
+            <w:pPr>
+              <w:rPr>
+                <w:rFonts w:ascii="Consolas" w:hAnsi="Consolas" w:cs="Consolas"/>
+                <w:b/>
+                <w:color w:val="A31515"/>
+                <w:sz w:val="19"/>
+                <w:szCs w:val="19"/>
+              </w:rPr>
+            </w:pPr>
+            <w:r>
+              <w:rPr>
+                <w:rFonts w:ascii="Consolas" w:hAnsi="Consolas" w:cs="Consolas"/>
+                <w:b/>
+                <w:color w:val="A31515"/>
+                <w:sz w:val="19"/>
+                <w:szCs w:val="19"/>
+              </w:rPr>
+              <w:t>--type &lt;</w:t>
+            </w:r>
+            <w:proofErr w:type="spellStart"/>
+            <w:r>
+              <w:rPr>
+                <w:rFonts w:ascii="Consolas" w:hAnsi="Consolas" w:cs="Consolas"/>
+                <w:b/>
+                <w:color w:val="A31515"/>
+                <w:sz w:val="19"/>
+                <w:szCs w:val="19"/>
+              </w:rPr>
+              <w:t>int</w:t>
+            </w:r>
+            <w:proofErr w:type="spellEnd"/>
+            <w:r>
+              <w:rPr>
+                <w:rFonts w:ascii="Consolas" w:hAnsi="Consolas" w:cs="Consolas"/>
+                <w:b/>
+                <w:color w:val="A31515"/>
+                <w:sz w:val="19"/>
+                <w:szCs w:val="19"/>
+              </w:rPr>
+              <w:t>&gt;</w:t>
+            </w:r>
+          </w:p>
+        </w:tc>
+        <w:tc>
+          <w:tcPr>
+            <w:tcW w:w="4895" w:type="dxa"/>
+          </w:tcPr>
+          <w:p>
+            <w:pPr>
+              <w:rPr>
+                <w:rFonts w:ascii="Consolas" w:hAnsi="Consolas" w:cs="Consolas"/>
+                <w:b/>
+                <w:color w:val="A31515"/>
+                <w:sz w:val="19"/>
+                <w:szCs w:val="19"/>
+              </w:rPr>
+            </w:pPr>
+            <w:proofErr w:type="spellStart"/>
+            <w:r>
+              <w:rPr>
+                <w:rFonts w:ascii="Consolas" w:hAnsi="Consolas" w:cs="Consolas"/>
+                <w:b/>
+                <w:color w:val="A31515"/>
+                <w:sz w:val="19"/>
+                <w:szCs w:val="19"/>
+              </w:rPr>
+              <w:t>sServer</w:t>
+            </w:r>
+            <w:proofErr w:type="spellEnd"/>
+            <w:r>
+              <w:rPr>
+                <w:rFonts w:ascii="Consolas" w:hAnsi="Consolas" w:cs="Consolas"/>
+                <w:b/>
+                <w:color w:val="A31515"/>
+                <w:sz w:val="19"/>
+                <w:szCs w:val="19"/>
+              </w:rPr>
+              <w:t xml:space="preserve"> peers connection type </w:t>
+            </w:r>
+            <w:r>
+              <w:rPr>
+                <w:rFonts w:ascii="Consolas" w:hAnsi="Consolas" w:cs="Consolas"/>
+                <w:b/>
+                <w:color w:val="A31515"/>
+                <w:sz w:val="19"/>
+                <w:szCs w:val="19"/>
+              </w:rPr>
+              <w:br/>
+              <w:t>0: duplex (default)</w:t>
+            </w:r>
+            <w:r>
+              <w:rPr>
+                <w:rFonts w:ascii="Consolas" w:hAnsi="Consolas" w:cs="Consolas"/>
+                <w:b/>
+                <w:color w:val="A31515"/>
+                <w:sz w:val="19"/>
+                <w:szCs w:val="19"/>
+              </w:rPr>
+              <w:br/>
+              <w:t>1: listener only</w:t>
+            </w:r>
+            <w:r>
+              <w:rPr>
+                <w:rFonts w:ascii="Consolas" w:hAnsi="Consolas" w:cs="Consolas"/>
+                <w:b/>
+                <w:color w:val="A31515"/>
+                <w:sz w:val="19"/>
+                <w:szCs w:val="19"/>
+              </w:rPr>
+              <w:br/>
+              <w:t xml:space="preserve">2: active/connects to peers in </w:t>
+            </w:r>
+            <w:proofErr w:type="spellStart"/>
+            <w:r>
+              <w:rPr>
+                <w:rFonts w:ascii="Consolas" w:hAnsi="Consolas" w:cs="Consolas"/>
+                <w:b/>
+                <w:color w:val="A31515"/>
+                <w:sz w:val="19"/>
+                <w:szCs w:val="19"/>
+              </w:rPr>
+              <w:t>config</w:t>
+            </w:r>
+            <w:proofErr w:type="spellEnd"/>
+          </w:p>
+        </w:tc>
+      </w:tr>
     </w:tbl>
     <w:p>
       <w:pPr>
@@ -1018,6 +1259,7 @@
         <w:rPr>
           <w:b/>
         </w:rPr>
+        <w:lastRenderedPageBreak/>
         <w:t>Client Command Line Options</w:t>
       </w:r>
     </w:p>
@@ -1108,17 +1350,7 @@
                 <w:sz w:val="19"/>
                 <w:szCs w:val="19"/>
               </w:rPr>
-              <w:t xml:space="preserve">Number of times this client will send the message, Set to (-1) to </w:t>
-            </w:r>
-            <w:r>
-              <w:rPr>
-                <w:rFonts w:ascii="Consolas" w:hAnsi="Consolas" w:cs="Consolas"/>
-                <w:color w:val="A31515"/>
-                <w:sz w:val="19"/>
-                <w:szCs w:val="19"/>
-              </w:rPr>
-              <w:lastRenderedPageBreak/>
-              <w:t>continuously sends forever, (default is 1).</w:t>
+              <w:t>Number of times this client will send the message, Set to (-1) to continuously sends forever, (default is 1).</w:t>
             </w:r>
           </w:p>
         </w:tc>
@@ -1144,7 +1376,6 @@
                 <w:sz w:val="19"/>
                 <w:szCs w:val="19"/>
               </w:rPr>
-              <w:lastRenderedPageBreak/>
               <w:t>--reconnect-retry &lt;number&gt;</w:t>
             </w:r>
           </w:p>
@@ -1380,6 +1611,7 @@
                 <w:szCs w:val="19"/>
               </w:rPr>
             </w:pPr>
+            <w:proofErr w:type="spellStart"/>
             <w:r>
               <w:rPr>
                 <w:rFonts w:ascii="Consolas" w:hAnsi="Consolas" w:cs="Consolas"/>
@@ -1387,7 +1619,17 @@
                 <w:sz w:val="19"/>
                 <w:szCs w:val="19"/>
               </w:rPr>
-              <w:t>Ip address or host name of the server to connect to</w:t>
+              <w:t>Ip</w:t>
+            </w:r>
+            <w:proofErr w:type="spellEnd"/>
+            <w:r>
+              <w:rPr>
+                <w:rFonts w:ascii="Consolas" w:hAnsi="Consolas" w:cs="Consolas"/>
+                <w:color w:val="A31515"/>
+                <w:sz w:val="19"/>
+                <w:szCs w:val="19"/>
+              </w:rPr>
+              <w:t xml:space="preserve"> address or host name of the server to connect to</w:t>
             </w:r>
           </w:p>
         </w:tc>
@@ -1513,7 +1755,27 @@
                 <w:sz w:val="19"/>
                 <w:szCs w:val="19"/>
               </w:rPr>
-              <w:t>-i, --id &lt;string&gt;</w:t>
+              <w:t>-</w:t>
+            </w:r>
+            <w:proofErr w:type="spellStart"/>
+            <w:r>
+              <w:rPr>
+                <w:rFonts w:ascii="Consolas" w:hAnsi="Consolas" w:cs="Consolas"/>
+                <w:color w:val="A31515"/>
+                <w:sz w:val="19"/>
+                <w:szCs w:val="19"/>
+              </w:rPr>
+              <w:t>i</w:t>
+            </w:r>
+            <w:proofErr w:type="spellEnd"/>
+            <w:r>
+              <w:rPr>
+                <w:rFonts w:ascii="Consolas" w:hAnsi="Consolas" w:cs="Consolas"/>
+                <w:color w:val="A31515"/>
+                <w:sz w:val="19"/>
+                <w:szCs w:val="19"/>
+              </w:rPr>
+              <w:t>, --id &lt;string&gt;</w:t>
             </w:r>
           </w:p>
         </w:tc>
@@ -1551,6 +1813,7 @@
             <w:pPr>
               <w:rPr>
                 <w:rFonts w:ascii="Consolas" w:hAnsi="Consolas" w:cs="Consolas"/>
+                <w:b/>
                 <w:color w:val="A31515"/>
                 <w:sz w:val="19"/>
                 <w:szCs w:val="19"/>
@@ -1559,6 +1822,7 @@
             <w:r>
               <w:rPr>
                 <w:rFonts w:ascii="Consolas" w:hAnsi="Consolas" w:cs="Consolas"/>
+                <w:b/>
                 <w:color w:val="A31515"/>
                 <w:sz w:val="19"/>
                 <w:szCs w:val="19"/>
@@ -1575,6 +1839,7 @@
             <w:pPr>
               <w:rPr>
                 <w:rFonts w:ascii="Consolas" w:hAnsi="Consolas" w:cs="Consolas"/>
+                <w:b/>
                 <w:color w:val="A31515"/>
                 <w:sz w:val="19"/>
                 <w:szCs w:val="19"/>
@@ -1583,6 +1848,7 @@
             <w:r>
               <w:rPr>
                 <w:rFonts w:ascii="Consolas" w:hAnsi="Consolas" w:cs="Consolas"/>
+                <w:b/>
                 <w:color w:val="A31515"/>
                 <w:sz w:val="19"/>
                 <w:szCs w:val="19"/>
@@ -1592,6 +1858,7 @@
             <w:r>
               <w:rPr>
                 <w:rFonts w:ascii="Consolas" w:hAnsi="Consolas" w:cs="Consolas"/>
+                <w:b/>
                 <w:color w:val="A31515"/>
                 <w:sz w:val="19"/>
                 <w:szCs w:val="19"/>
@@ -1727,11 +1994,19 @@
           <w:b/>
         </w:rPr>
       </w:pPr>
+      <w:proofErr w:type="spellStart"/>
       <w:r>
         <w:rPr>
           <w:b/>
         </w:rPr>
-        <w:t>Config files</w:t>
+        <w:t>Config</w:t>
+      </w:r>
+      <w:proofErr w:type="spellEnd"/>
+      <w:r>
+        <w:rPr>
+          <w:b/>
+        </w:rPr>
+        <w:t xml:space="preserve"> files</w:t>
       </w:r>
     </w:p>
     <w:p>
@@ -1787,17 +2062,28 @@
           <w:i/>
         </w:rPr>
       </w:pPr>
+      <w:proofErr w:type="spellStart"/>
+      <w:proofErr w:type="gramStart"/>
       <w:r>
         <w:rPr>
           <w:i/>
         </w:rPr>
+        <w:lastRenderedPageBreak/>
         <w:t>ServerID</w:t>
       </w:r>
+      <w:proofErr w:type="spellEnd"/>
       <w:r>
         <w:rPr>
           <w:i/>
         </w:rPr>
-        <w:t>(space)</w:t>
+        <w:t>(</w:t>
+      </w:r>
+      <w:proofErr w:type="gramEnd"/>
+      <w:r>
+        <w:rPr>
+          <w:i/>
+        </w:rPr>
+        <w:t>space)</w:t>
       </w:r>
       <w:r>
         <w:rPr>
@@ -1851,7 +2137,6 @@
           <w:noProof/>
           <w:lang w:eastAsia="en-PH"/>
         </w:rPr>
-        <w:lastRenderedPageBreak/>
         <w:drawing>
           <wp:inline distT="0" distB="0" distL="0" distR="0" wp14:anchorId="363EBF21" wp14:editId="4D4E8AD5">
             <wp:extent cx="2339543" cy="1638442"/>
@@ -1981,11 +2266,15 @@
       </w:r>
       <w:r>
         <w:tab/>
+      </w:r>
+      <w:proofErr w:type="gramStart"/>
+      <w:r>
         <w:t>h</w:t>
       </w:r>
       <w:r>
         <w:t>ost</w:t>
       </w:r>
+      <w:proofErr w:type="gramEnd"/>
       <w:r>
         <w:t xml:space="preserve"> address</w:t>
       </w:r>
@@ -2016,46 +2305,70 @@
           <w:sz w:val="28"/>
         </w:rPr>
       </w:pPr>
-      <w:r>
+    </w:p>
+    <w:p>
+      <w:pPr>
         <w:rPr>
           <w:b/>
           <w:sz w:val="28"/>
         </w:rPr>
-        <w:t>4</w:t>
-      </w:r>
-      <w:r>
+      </w:pPr>
+    </w:p>
+    <w:p>
+      <w:pPr>
         <w:rPr>
           <w:b/>
           <w:sz w:val="28"/>
         </w:rPr>
-        <w:t xml:space="preserve">. </w:t>
-      </w:r>
-      <w:r>
+      </w:pPr>
+    </w:p>
+    <w:p>
+      <w:pPr>
         <w:rPr>
           <w:b/>
           <w:sz w:val="28"/>
         </w:rPr>
-        <w:t>Guideline</w:t>
-      </w:r>
+      </w:pPr>
       <w:r>
         <w:rPr>
           <w:b/>
           <w:sz w:val="28"/>
         </w:rPr>
-        <w:t xml:space="preserve"> in </w:t>
+        <w:t>4</w:t>
       </w:r>
       <w:r>
         <w:rPr>
           <w:b/>
           <w:sz w:val="28"/>
         </w:rPr>
-        <w:t>running</w:t>
+        <w:t xml:space="preserve">. </w:t>
       </w:r>
       <w:r>
         <w:rPr>
           <w:b/>
           <w:sz w:val="28"/>
         </w:rPr>
+        <w:t>Guideline</w:t>
+      </w:r>
+      <w:r>
+        <w:rPr>
+          <w:b/>
+          <w:sz w:val="28"/>
+        </w:rPr>
+        <w:t xml:space="preserve"> in </w:t>
+      </w:r>
+      <w:r>
+        <w:rPr>
+          <w:b/>
+          <w:sz w:val="28"/>
+        </w:rPr>
+        <w:t>running</w:t>
+      </w:r>
+      <w:r>
+        <w:rPr>
+          <w:b/>
+          <w:sz w:val="28"/>
+        </w:rPr>
         <w:t xml:space="preserve"> the applications</w:t>
       </w:r>
     </w:p>
@@ -2080,7 +2393,15 @@
     </w:p>
     <w:p>
       <w:r>
-        <w:t>Both Server and Client require an id (-i, --id) as a parameter when running th</w:t>
+        <w:t>Both Server and Client require an id (-</w:t>
+      </w:r>
+      <w:proofErr w:type="spellStart"/>
+      <w:r>
+        <w:t>i</w:t>
+      </w:r>
+      <w:proofErr w:type="spellEnd"/>
+      <w:r>
+        <w:t>, --id) as a parameter when running th</w:t>
       </w:r>
       <w:r>
         <w:t xml:space="preserve">e applications. The ID serves as the login and identity of each actors in the network. The ID is also used to identify separation between a server and client specially in routing to avoid cyclic sending of packets by marking the packet with the origin information. </w:t>
@@ -2111,6 +2432,7 @@
       <w:r>
         <w:t>A basic ID checking is implemented (</w:t>
       </w:r>
+      <w:proofErr w:type="spellStart"/>
       <w:r>
         <w:rPr>
           <w:rFonts w:ascii="Consolas" w:hAnsi="Consolas" w:cs="Consolas"/>
@@ -2120,6 +2442,7 @@
         </w:rPr>
         <w:t>CEchoDistributedServer</w:t>
       </w:r>
+      <w:proofErr w:type="spellEnd"/>
       <w:r>
         <w:rPr>
           <w:rFonts w:ascii="Consolas" w:hAnsi="Consolas" w:cs="Consolas"/>
@@ -2127,10 +2450,34 @@
           <w:sz w:val="19"/>
           <w:szCs w:val="19"/>
         </w:rPr>
-        <w:t xml:space="preserve">::ValidateIdentity) </w:t>
-      </w:r>
-      <w:r>
-        <w:t xml:space="preserve">to check ID duplicates connected to one server and does not support checking across the network , supporting it might need persistent data information such as storing in a Database which is </w:t>
+        <w:t>::</w:t>
+      </w:r>
+      <w:proofErr w:type="spellStart"/>
+      <w:r>
+        <w:rPr>
+          <w:rFonts w:ascii="Consolas" w:hAnsi="Consolas" w:cs="Consolas"/>
+          <w:color w:val="000000"/>
+          <w:sz w:val="19"/>
+          <w:szCs w:val="19"/>
+        </w:rPr>
+        <w:t>ValidateIdentity</w:t>
+      </w:r>
+      <w:proofErr w:type="spellEnd"/>
+      <w:r>
+        <w:rPr>
+          <w:rFonts w:ascii="Consolas" w:hAnsi="Consolas" w:cs="Consolas"/>
+          <w:color w:val="000000"/>
+          <w:sz w:val="19"/>
+          <w:szCs w:val="19"/>
+        </w:rPr>
+        <w:t xml:space="preserve">) </w:t>
+      </w:r>
+      <w:r>
+        <w:t xml:space="preserve">to check ID duplicates connected to one server and does not support checking across the network , supporting it </w:t>
+      </w:r>
+      <w:r>
+        <w:lastRenderedPageBreak/>
+        <w:t xml:space="preserve">might need persistent data information such as storing in a Database which is </w:t>
       </w:r>
       <w:r>
         <w:t xml:space="preserve">out of scope for this exercise. </w:t>
@@ -2178,7 +2525,6 @@
     </w:p>
     <w:p>
       <w:r>
-        <w:lastRenderedPageBreak/>
         <w:t>It can be</w:t>
       </w:r>
       <w:r>
@@ -2360,19 +2706,14 @@
           <w:b/>
         </w:rPr>
       </w:pPr>
-      <w:r>
+    </w:p>
+    <w:p>
+      <w:pPr>
         <w:rPr>
           <w:b/>
         </w:rPr>
-        <w:t>z</w:t>
-      </w:r>
-    </w:p>
-    <w:p>
-      <w:pPr>
-        <w:rPr>
-          <w:b/>
-        </w:rPr>
-      </w:pPr>
+      </w:pPr>
+      <w:bookmarkStart w:id="0" w:name="_GoBack"/>
       <w:r>
         <w:rPr>
           <w:b/>
@@ -2505,6 +2846,7 @@
         <w:ind w:left="1080" w:firstLine="360"/>
       </w:pPr>
       <w:r>
+        <w:lastRenderedPageBreak/>
         <w:t>- Connect t</w:t>
       </w:r>
       <w:r>
@@ -2577,7 +2919,6 @@
         <w:ind w:left="1080"/>
       </w:pPr>
       <w:r>
-        <w:lastRenderedPageBreak/>
         <w:t xml:space="preserve">      - sends message “Hello from client 1”</w:t>
       </w:r>
     </w:p>
@@ -2635,7 +2976,15 @@
         <w:ind w:left="1080"/>
       </w:pPr>
       <w:r>
-        <w:t xml:space="preserve">      - sends message “Hello from client 2”</w:t>
+        <w:t xml:space="preserve">      - </w:t>
+      </w:r>
+      <w:proofErr w:type="gramStart"/>
+      <w:r>
+        <w:t>sends</w:t>
+      </w:r>
+      <w:proofErr w:type="gramEnd"/>
+      <w:r>
+        <w:t xml:space="preserve"> message “Hello from client 2”</w:t>
       </w:r>
       <w:r>
         <w:t xml:space="preserve"> and “Client 4 says hi”</w:t>
@@ -2710,6 +3059,7 @@
         <w:t>”</w:t>
       </w:r>
     </w:p>
+    <w:bookmarkEnd w:id="0"/>
     <w:p>
       <w:pPr>
         <w:pStyle w:val="ListParagraph"/>
@@ -2813,7 +3163,15 @@
         </w:numPr>
       </w:pPr>
       <w:r>
-        <w:t>Run 1 server and 1 client with client sending forever (frequency  -1)</w:t>
+        <w:t>Run 1 server and 1 client with client sending forever (</w:t>
+      </w:r>
+      <w:proofErr w:type="gramStart"/>
+      <w:r>
+        <w:t>frequency  -</w:t>
+      </w:r>
+      <w:proofErr w:type="gramEnd"/>
+      <w:r>
+        <w:t>1)</w:t>
       </w:r>
       <w:r>
         <w:t>, after few seconds, close the server window. Client will detect disconnection, it will pause the Send thread and will attempt reconnection.</w:t>
@@ -2850,9 +3208,11 @@
       <w:r>
         <w:t>(</w:t>
       </w:r>
+      <w:proofErr w:type="spellStart"/>
       <w:r>
         <w:t>numOfThreads</w:t>
       </w:r>
+      <w:proofErr w:type="spellEnd"/>
       <w:r>
         <w:t xml:space="preserve"> 2) </w:t>
       </w:r>
@@ -2863,7 +3223,15 @@
         <w:t xml:space="preserve"> the server</w:t>
       </w:r>
       <w:r>
-        <w:t xml:space="preserve"> config file.</w:t>
+        <w:t xml:space="preserve"> </w:t>
+      </w:r>
+      <w:proofErr w:type="spellStart"/>
+      <w:r>
+        <w:t>config</w:t>
+      </w:r>
+      <w:proofErr w:type="spellEnd"/>
+      <w:r>
+        <w:t xml:space="preserve"> file.</w:t>
       </w:r>
     </w:p>
     <w:p>
@@ -2913,24 +3281,16 @@
     </w:p>
     <w:p>
       <w:pPr>
+        <w:pStyle w:val="ListParagraph"/>
+        <w:ind w:left="0"/>
+      </w:pPr>
+      <w:r>
         <w:rPr>
           <w:b/>
           <w:sz w:val="28"/>
         </w:rPr>
-      </w:pPr>
-      <w:r>
-        <w:rPr>
-          <w:b/>
-          <w:sz w:val="28"/>
-        </w:rPr>
-        <w:t>4</w:t>
-      </w:r>
-      <w:r>
-        <w:rPr>
-          <w:b/>
-          <w:sz w:val="28"/>
-        </w:rPr>
-        <w:t xml:space="preserve">. </w:t>
+        <w:lastRenderedPageBreak/>
+        <w:t xml:space="preserve">4. </w:t>
       </w:r>
       <w:r>
         <w:rPr>
@@ -3128,7 +3488,6 @@
           <w:noProof/>
           <w:lang w:eastAsia="en-PH"/>
         </w:rPr>
-        <w:lastRenderedPageBreak/>
         <mc:AlternateContent>
           <mc:Choice Requires="wps">
             <w:drawing>
@@ -3683,11 +4042,19 @@
                               <w:pPr>
                                 <w:jc w:val="center"/>
                               </w:pPr>
+                              <w:proofErr w:type="gramStart"/>
                               <w:r>
                                 <w:rPr>
                                   <w:color w:val="000000" w:themeColor="text1"/>
                                 </w:rPr>
-                                <w:t xml:space="preserve">port+1 </w:t>
+                                <w:t>port+</w:t>
+                              </w:r>
+                              <w:proofErr w:type="gramEnd"/>
+                              <w:r>
+                                <w:rPr>
+                                  <w:color w:val="000000" w:themeColor="text1"/>
+                                </w:rPr>
+                                <w:t xml:space="preserve">1 </w:t>
                               </w:r>
                             </w:p>
                           </w:txbxContent>
@@ -3739,11 +4106,19 @@
                               <w:pPr>
                                 <w:jc w:val="center"/>
                               </w:pPr>
+                              <w:proofErr w:type="gramStart"/>
                               <w:r>
                                 <w:rPr>
                                   <w:color w:val="000000" w:themeColor="text1"/>
                                 </w:rPr>
-                                <w:t xml:space="preserve">port </w:t>
+                                <w:t>port</w:t>
+                              </w:r>
+                              <w:proofErr w:type="gramEnd"/>
+                              <w:r>
+                                <w:rPr>
+                                  <w:color w:val="000000" w:themeColor="text1"/>
+                                </w:rPr>
+                                <w:t xml:space="preserve"> </w:t>
                               </w:r>
                             </w:p>
                           </w:txbxContent>
@@ -4273,11 +4648,19 @@
                               <w:pPr>
                                 <w:jc w:val="center"/>
                               </w:pPr>
+                              <w:proofErr w:type="gramStart"/>
                               <w:r>
                                 <w:rPr>
                                   <w:color w:val="000000" w:themeColor="text1"/>
                                 </w:rPr>
-                                <w:t xml:space="preserve">port+1 </w:t>
+                                <w:t>port+</w:t>
+                              </w:r>
+                              <w:proofErr w:type="gramEnd"/>
+                              <w:r>
+                                <w:rPr>
+                                  <w:color w:val="000000" w:themeColor="text1"/>
+                                </w:rPr>
+                                <w:t xml:space="preserve">1 </w:t>
                               </w:r>
                             </w:p>
                           </w:txbxContent>
@@ -4329,11 +4712,19 @@
                               <w:pPr>
                                 <w:jc w:val="center"/>
                               </w:pPr>
+                              <w:proofErr w:type="gramStart"/>
                               <w:r>
                                 <w:rPr>
                                   <w:color w:val="000000" w:themeColor="text1"/>
                                 </w:rPr>
-                                <w:t xml:space="preserve">port </w:t>
+                                <w:t>port</w:t>
+                              </w:r>
+                              <w:proofErr w:type="gramEnd"/>
+                              <w:r>
+                                <w:rPr>
+                                  <w:color w:val="000000" w:themeColor="text1"/>
+                                </w:rPr>
+                                <w:t xml:space="preserve"> </w:t>
                               </w:r>
                             </w:p>
                           </w:txbxContent>
@@ -4594,11 +4985,19 @@
                               <w:pPr>
                                 <w:jc w:val="center"/>
                               </w:pPr>
+                              <w:proofErr w:type="gramStart"/>
                               <w:r>
                                 <w:rPr>
                                   <w:color w:val="000000" w:themeColor="text1"/>
                                 </w:rPr>
-                                <w:t xml:space="preserve">port+1 </w:t>
+                                <w:t>port+</w:t>
+                              </w:r>
+                              <w:proofErr w:type="gramEnd"/>
+                              <w:r>
+                                <w:rPr>
+                                  <w:color w:val="000000" w:themeColor="text1"/>
+                                </w:rPr>
+                                <w:t xml:space="preserve">1 </w:t>
                               </w:r>
                             </w:p>
                           </w:txbxContent>
@@ -4650,11 +5049,19 @@
                               <w:pPr>
                                 <w:jc w:val="center"/>
                               </w:pPr>
+                              <w:proofErr w:type="gramStart"/>
                               <w:r>
                                 <w:rPr>
                                   <w:color w:val="000000" w:themeColor="text1"/>
                                 </w:rPr>
-                                <w:t xml:space="preserve">port </w:t>
+                                <w:t>port</w:t>
+                              </w:r>
+                              <w:proofErr w:type="gramEnd"/>
+                              <w:r>
+                                <w:rPr>
+                                  <w:color w:val="000000" w:themeColor="text1"/>
+                                </w:rPr>
+                                <w:t xml:space="preserve"> </w:t>
                               </w:r>
                             </w:p>
                           </w:txbxContent>
@@ -6783,6 +7190,15 @@
       <w:r>
         <w:t>.</w:t>
       </w:r>
+      <w:r>
+        <w:t xml:space="preserve"> (Updated for v2.0 see </w:t>
+      </w:r>
+      <w:r>
+        <w:rPr>
+          <w:b/>
+        </w:rPr>
+        <w:t>Server Peers connection type)</w:t>
+      </w:r>
     </w:p>
     <w:p>
       <w:pPr>
@@ -7011,10 +7427,25 @@
     </w:p>
     <w:p>
       <w:r>
-        <w:t>The server confirms the identity by sending the ID back to the sender (client/peers) if It passed necessary checks. Receiving party checks reply from server if It matched the ID it sent previously.</w:t>
-      </w:r>
-    </w:p>
-    <w:p/>
+        <w:t xml:space="preserve">The server confirms the identity by sending the ID back to the sender (client/peers) if </w:t>
+      </w:r>
+      <w:proofErr w:type="gramStart"/>
+      <w:r>
+        <w:t>It</w:t>
+      </w:r>
+      <w:proofErr w:type="gramEnd"/>
+      <w:r>
+        <w:t xml:space="preserve"> passed necessary checks. Receiving party checks reply from server if </w:t>
+      </w:r>
+      <w:proofErr w:type="gramStart"/>
+      <w:r>
+        <w:t>It</w:t>
+      </w:r>
+      <w:proofErr w:type="gramEnd"/>
+      <w:r>
+        <w:t xml:space="preserve"> matched the ID it sent previously.</w:t>
+      </w:r>
+    </w:p>
     <w:p>
       <w:pPr>
         <w:rPr>
@@ -7025,6 +7456,7 @@
         <w:rPr>
           <w:b/>
         </w:rPr>
+        <w:lastRenderedPageBreak/>
         <w:t>Server design</w:t>
       </w:r>
     </w:p>
@@ -7247,8 +7679,16 @@
                               <w:rPr>
                                 <w:color w:val="000000" w:themeColor="text1"/>
                               </w:rPr>
-                              <w:t>Main Thread</w:t>
+                              <w:t xml:space="preserve">Main </w:t>
                             </w:r>
+                            <w:proofErr w:type="gramStart"/>
+                            <w:r>
+                              <w:rPr>
+                                <w:color w:val="000000" w:themeColor="text1"/>
+                              </w:rPr>
+                              <w:t>Thread</w:t>
+                            </w:r>
+                            <w:proofErr w:type="gramEnd"/>
                             <w:r>
                               <w:rPr>
                                 <w:color w:val="000000" w:themeColor="text1"/>
@@ -7263,6 +7703,7 @@
                               </w:rPr>
                               <w:t>(</w:t>
                             </w:r>
+                            <w:proofErr w:type="spellStart"/>
                             <w:r>
                               <w:rPr>
                                 <w:rFonts w:ascii="Consolas" w:hAnsi="Consolas" w:cs="Consolas"/>
@@ -7270,7 +7711,17 @@
                                 <w:sz w:val="16"/>
                                 <w:szCs w:val="16"/>
                               </w:rPr>
-                              <w:t>CEchoDistributedServer)</w:t>
+                              <w:t>CEchoDistributedServer</w:t>
+                            </w:r>
+                            <w:proofErr w:type="spellEnd"/>
+                            <w:r>
+                              <w:rPr>
+                                <w:rFonts w:ascii="Consolas" w:hAnsi="Consolas" w:cs="Consolas"/>
+                                <w:color w:val="2B91AF"/>
+                                <w:sz w:val="16"/>
+                                <w:szCs w:val="16"/>
+                              </w:rPr>
+                              <w:t>)</w:t>
                             </w:r>
                           </w:p>
                         </w:txbxContent>
@@ -7374,7 +7825,6 @@
           <w:noProof/>
           <w:lang w:eastAsia="en-PH"/>
         </w:rPr>
-        <w:lastRenderedPageBreak/>
         <mc:AlternateContent>
           <mc:Choice Requires="wps">
             <w:drawing>
@@ -8402,6 +8852,7 @@
       <w:r>
         <w:t xml:space="preserve">See implementation at </w:t>
       </w:r>
+      <w:proofErr w:type="spellStart"/>
       <w:r>
         <w:rPr>
           <w:rFonts w:ascii="Consolas" w:hAnsi="Consolas" w:cs="Consolas"/>
@@ -8411,6 +8862,7 @@
         </w:rPr>
         <w:t>ThreadPool.h</w:t>
       </w:r>
+      <w:proofErr w:type="spellEnd"/>
       <w:r>
         <w:t xml:space="preserve"> and </w:t>
       </w:r>
@@ -8552,7 +9004,20 @@
         <w:t xml:space="preserve">The </w:t>
       </w:r>
       <w:r>
-        <w:t>list is then iterated to deallocate dead thread in the next call to QueueTasks().</w:t>
+        <w:t xml:space="preserve">list is then iterated to deallocate dead thread in the next call to </w:t>
+      </w:r>
+      <w:proofErr w:type="spellStart"/>
+      <w:proofErr w:type="gramStart"/>
+      <w:r>
+        <w:t>QueueTasks</w:t>
+      </w:r>
+      <w:proofErr w:type="spellEnd"/>
+      <w:r>
+        <w:t>(</w:t>
+      </w:r>
+      <w:proofErr w:type="gramEnd"/>
+      <w:r>
+        <w:t>).</w:t>
       </w:r>
     </w:p>
     <w:p>
@@ -8562,6 +9027,7 @@
       <w:r>
         <w:t xml:space="preserve"> </w:t>
       </w:r>
+      <w:proofErr w:type="spellStart"/>
       <w:r>
         <w:rPr>
           <w:rFonts w:ascii="Consolas" w:hAnsi="Consolas" w:cs="Consolas"/>
@@ -8571,6 +9037,7 @@
         </w:rPr>
         <w:t>CThreadPool</w:t>
       </w:r>
+      <w:proofErr w:type="spellEnd"/>
       <w:r>
         <w:rPr>
           <w:rFonts w:ascii="Consolas" w:hAnsi="Consolas" w:cs="Consolas"/>
@@ -8578,8 +9045,40 @@
           <w:sz w:val="19"/>
           <w:szCs w:val="19"/>
         </w:rPr>
-        <w:t>::QueueTask(),</w:t>
-      </w:r>
+        <w:t>::</w:t>
+      </w:r>
+      <w:proofErr w:type="spellStart"/>
+      <w:proofErr w:type="gramStart"/>
+      <w:r>
+        <w:rPr>
+          <w:rFonts w:ascii="Consolas" w:hAnsi="Consolas" w:cs="Consolas"/>
+          <w:color w:val="000000"/>
+          <w:sz w:val="19"/>
+          <w:szCs w:val="19"/>
+        </w:rPr>
+        <w:t>QueueTask</w:t>
+      </w:r>
+      <w:proofErr w:type="spellEnd"/>
+      <w:r>
+        <w:rPr>
+          <w:rFonts w:ascii="Consolas" w:hAnsi="Consolas" w:cs="Consolas"/>
+          <w:color w:val="000000"/>
+          <w:sz w:val="19"/>
+          <w:szCs w:val="19"/>
+        </w:rPr>
+        <w:t>(</w:t>
+      </w:r>
+      <w:proofErr w:type="gramEnd"/>
+      <w:r>
+        <w:rPr>
+          <w:rFonts w:ascii="Consolas" w:hAnsi="Consolas" w:cs="Consolas"/>
+          <w:color w:val="000000"/>
+          <w:sz w:val="19"/>
+          <w:szCs w:val="19"/>
+        </w:rPr>
+        <w:t>),</w:t>
+      </w:r>
+      <w:proofErr w:type="spellStart"/>
       <w:r>
         <w:rPr>
           <w:rFonts w:ascii="Consolas" w:hAnsi="Consolas" w:cs="Consolas"/>
@@ -8589,6 +9088,7 @@
         </w:rPr>
         <w:t>CThreadPool</w:t>
       </w:r>
+      <w:proofErr w:type="spellEnd"/>
       <w:r>
         <w:rPr>
           <w:rFonts w:ascii="Consolas" w:hAnsi="Consolas" w:cs="Consolas"/>
@@ -8596,8 +9096,29 @@
           <w:sz w:val="19"/>
           <w:szCs w:val="19"/>
         </w:rPr>
-        <w:t xml:space="preserve">::ProcessTask() and </w:t>
-      </w:r>
+        <w:t>::</w:t>
+      </w:r>
+      <w:proofErr w:type="spellStart"/>
+      <w:r>
+        <w:rPr>
+          <w:rFonts w:ascii="Consolas" w:hAnsi="Consolas" w:cs="Consolas"/>
+          <w:color w:val="000000"/>
+          <w:sz w:val="19"/>
+          <w:szCs w:val="19"/>
+        </w:rPr>
+        <w:t>ProcessTask</w:t>
+      </w:r>
+      <w:proofErr w:type="spellEnd"/>
+      <w:r>
+        <w:rPr>
+          <w:rFonts w:ascii="Consolas" w:hAnsi="Consolas" w:cs="Consolas"/>
+          <w:color w:val="000000"/>
+          <w:sz w:val="19"/>
+          <w:szCs w:val="19"/>
+        </w:rPr>
+        <w:t xml:space="preserve">() and </w:t>
+      </w:r>
+      <w:proofErr w:type="spellStart"/>
       <w:r>
         <w:rPr>
           <w:rFonts w:ascii="Consolas" w:hAnsi="Consolas" w:cs="Consolas"/>
@@ -8607,6 +9128,7 @@
         </w:rPr>
         <w:t>CThreadPool</w:t>
       </w:r>
+      <w:proofErr w:type="spellEnd"/>
       <w:r>
         <w:rPr>
           <w:rFonts w:ascii="Consolas" w:hAnsi="Consolas" w:cs="Consolas"/>
@@ -8628,7 +9150,15 @@
         <w:t xml:space="preserve">In Summary, </w:t>
       </w:r>
       <w:r>
-        <w:t>when thread pool expansion options is enabled, it creates and kills extra thread almost everytime it exceeds the normal count.</w:t>
+        <w:t xml:space="preserve">when thread pool expansion options is enabled, it creates and kills extra thread almost </w:t>
+      </w:r>
+      <w:proofErr w:type="spellStart"/>
+      <w:r>
+        <w:t>everytime</w:t>
+      </w:r>
+      <w:proofErr w:type="spellEnd"/>
+      <w:r>
+        <w:t xml:space="preserve"> it exceeds the normal count.</w:t>
       </w:r>
     </w:p>
     <w:p>
@@ -8690,6 +9220,7 @@
         </w:numPr>
       </w:pPr>
       <w:r>
+        <w:lastRenderedPageBreak/>
         <w:t>Connections to peers</w:t>
       </w:r>
     </w:p>
@@ -8716,7 +9247,6 @@
         <w:rPr>
           <w:b/>
         </w:rPr>
-        <w:lastRenderedPageBreak/>
         <w:t xml:space="preserve">Preventing Cyclic </w:t>
       </w:r>
       <w:r>
@@ -8762,6 +9292,7 @@
         </w:rPr>
         <w:t xml:space="preserve"> </w:t>
       </w:r>
+      <w:proofErr w:type="spellStart"/>
       <w:r>
         <w:rPr>
           <w:rFonts w:ascii="Consolas" w:hAnsi="Consolas" w:cs="Consolas"/>
@@ -8769,7 +9300,17 @@
           <w:sz w:val="19"/>
           <w:szCs w:val="19"/>
         </w:rPr>
-        <w:t xml:space="preserve">m_msgId </w:t>
+        <w:t>m_msgId</w:t>
+      </w:r>
+      <w:proofErr w:type="spellEnd"/>
+      <w:r>
+        <w:rPr>
+          <w:rFonts w:ascii="Consolas" w:hAnsi="Consolas" w:cs="Consolas"/>
+          <w:color w:val="000000"/>
+          <w:sz w:val="19"/>
+          <w:szCs w:val="19"/>
+        </w:rPr>
+        <w:t xml:space="preserve"> </w:t>
       </w:r>
       <w:r>
         <w:t xml:space="preserve">was created to keep track for every unique transactions </w:t>
@@ -8829,6 +9370,7 @@
       <w:r>
         <w:t>(</w:t>
       </w:r>
+      <w:proofErr w:type="spellStart"/>
       <w:r>
         <w:rPr>
           <w:rFonts w:ascii="Consolas" w:hAnsi="Consolas" w:cs="Consolas"/>
@@ -8836,7 +9378,17 @@
           <w:sz w:val="19"/>
           <w:szCs w:val="19"/>
         </w:rPr>
-        <w:t>m_msgId)</w:t>
+        <w:t>m_msgId</w:t>
+      </w:r>
+      <w:proofErr w:type="spellEnd"/>
+      <w:r>
+        <w:rPr>
+          <w:rFonts w:ascii="Consolas" w:hAnsi="Consolas" w:cs="Consolas"/>
+          <w:color w:val="000000"/>
+          <w:sz w:val="19"/>
+          <w:szCs w:val="19"/>
+        </w:rPr>
+        <w:t>)</w:t>
       </w:r>
       <w:r>
         <w:t xml:space="preserve"> of the message separated by a space (Ex: “server_1 0”)</w:t>
@@ -8862,6 +9414,7 @@
       <w:r>
         <w:t xml:space="preserve">In </w:t>
       </w:r>
+      <w:proofErr w:type="spellStart"/>
       <w:r>
         <w:rPr>
           <w:rFonts w:ascii="Consolas" w:hAnsi="Consolas" w:cs="Consolas"/>
@@ -8871,6 +9424,7 @@
         </w:rPr>
         <w:t>CEchoDistributedServer</w:t>
       </w:r>
+      <w:proofErr w:type="spellEnd"/>
       <w:r>
         <w:rPr>
           <w:rFonts w:ascii="Consolas" w:hAnsi="Consolas" w:cs="Consolas"/>
@@ -8878,23 +9432,9 @@
           <w:sz w:val="19"/>
           <w:szCs w:val="19"/>
         </w:rPr>
-        <w:t xml:space="preserve">::BroadCastMessage, </w:t>
-      </w:r>
-      <w:r>
-        <w:t xml:space="preserve">it checks whether the transaction </w:t>
-      </w:r>
-      <w:r>
-        <w:t>ID</w:t>
-      </w:r>
-      <w:r>
-        <w:t xml:space="preserve"> has been processed by the originating server</w:t>
-      </w:r>
-      <w:r>
-        <w:t xml:space="preserve"> before</w:t>
-      </w:r>
-      <w:r>
-        <w:t>. If it’s a new transaction, it cached the transaction ID to a map (</w:t>
-      </w:r>
+        <w:t>::</w:t>
+      </w:r>
+      <w:proofErr w:type="spellStart"/>
       <w:r>
         <w:rPr>
           <w:rFonts w:ascii="Consolas" w:hAnsi="Consolas" w:cs="Consolas"/>
@@ -8902,7 +9442,52 @@
           <w:sz w:val="19"/>
           <w:szCs w:val="19"/>
         </w:rPr>
-        <w:t xml:space="preserve">m_finishedTransactions). </w:t>
+        <w:t>BroadCastMessage</w:t>
+      </w:r>
+      <w:proofErr w:type="spellEnd"/>
+      <w:r>
+        <w:rPr>
+          <w:rFonts w:ascii="Consolas" w:hAnsi="Consolas" w:cs="Consolas"/>
+          <w:color w:val="000000"/>
+          <w:sz w:val="19"/>
+          <w:szCs w:val="19"/>
+        </w:rPr>
+        <w:t xml:space="preserve">, </w:t>
+      </w:r>
+      <w:r>
+        <w:t xml:space="preserve">it checks whether the transaction </w:t>
+      </w:r>
+      <w:r>
+        <w:t>ID</w:t>
+      </w:r>
+      <w:r>
+        <w:t xml:space="preserve"> has been processed by the originating server</w:t>
+      </w:r>
+      <w:r>
+        <w:t xml:space="preserve"> before</w:t>
+      </w:r>
+      <w:r>
+        <w:t>. If it’s a new transaction, it cached the transaction ID to a map (</w:t>
+      </w:r>
+      <w:proofErr w:type="spellStart"/>
+      <w:r>
+        <w:rPr>
+          <w:rFonts w:ascii="Consolas" w:hAnsi="Consolas" w:cs="Consolas"/>
+          <w:color w:val="000000"/>
+          <w:sz w:val="19"/>
+          <w:szCs w:val="19"/>
+        </w:rPr>
+        <w:t>m_finishedTransactions</w:t>
+      </w:r>
+      <w:proofErr w:type="spellEnd"/>
+      <w:r>
+        <w:rPr>
+          <w:rFonts w:ascii="Consolas" w:hAnsi="Consolas" w:cs="Consolas"/>
+          <w:color w:val="000000"/>
+          <w:sz w:val="19"/>
+          <w:szCs w:val="19"/>
+        </w:rPr>
+        <w:t xml:space="preserve">). </w:t>
       </w:r>
       <w:r>
         <w:t xml:space="preserve">The map </w:t>
@@ -8931,6 +9516,7 @@
       <w:r>
         <w:t>When a new transaction has been cached, the Cleanup task is triggered (</w:t>
       </w:r>
+      <w:proofErr w:type="spellStart"/>
       <w:r>
         <w:rPr>
           <w:rFonts w:ascii="Consolas" w:hAnsi="Consolas" w:cs="Consolas"/>
@@ -8940,6 +9526,7 @@
         </w:rPr>
         <w:t>CEchoDistributedServer</w:t>
       </w:r>
+      <w:proofErr w:type="spellEnd"/>
       <w:r>
         <w:rPr>
           <w:rFonts w:ascii="Consolas" w:hAnsi="Consolas" w:cs="Consolas"/>
@@ -8947,13 +9534,38 @@
           <w:sz w:val="19"/>
           <w:szCs w:val="19"/>
         </w:rPr>
-        <w:t xml:space="preserve">::CleanUpTransaction). </w:t>
-      </w:r>
+        <w:t>::</w:t>
+      </w:r>
+      <w:proofErr w:type="spellStart"/>
+      <w:r>
+        <w:rPr>
+          <w:rFonts w:ascii="Consolas" w:hAnsi="Consolas" w:cs="Consolas"/>
+          <w:color w:val="000000"/>
+          <w:sz w:val="19"/>
+          <w:szCs w:val="19"/>
+        </w:rPr>
+        <w:t>CleanUpTransaction</w:t>
+      </w:r>
+      <w:proofErr w:type="spellEnd"/>
+      <w:r>
+        <w:rPr>
+          <w:rFonts w:ascii="Consolas" w:hAnsi="Consolas" w:cs="Consolas"/>
+          <w:color w:val="000000"/>
+          <w:sz w:val="19"/>
+          <w:szCs w:val="19"/>
+        </w:rPr>
+        <w:t xml:space="preserve">). </w:t>
+      </w:r>
+      <w:proofErr w:type="gramStart"/>
       <w:r>
         <w:t xml:space="preserve">It </w:t>
       </w:r>
       <w:r>
-        <w:t xml:space="preserve"> will </w:t>
+        <w:t xml:space="preserve"> will</w:t>
+      </w:r>
+      <w:proofErr w:type="gramEnd"/>
+      <w:r>
+        <w:t xml:space="preserve"> </w:t>
       </w:r>
       <w:r>
         <w:t>remove</w:t>
@@ -9000,6 +9612,7 @@
       <w:r>
         <w:t xml:space="preserve">The </w:t>
       </w:r>
+      <w:proofErr w:type="spellStart"/>
       <w:r>
         <w:rPr>
           <w:rFonts w:ascii="Consolas" w:hAnsi="Consolas" w:cs="Consolas"/>
@@ -9009,6 +9622,7 @@
         </w:rPr>
         <w:t>CEchoDistributedServer</w:t>
       </w:r>
+      <w:proofErr w:type="spellEnd"/>
       <w:r>
         <w:rPr>
           <w:rFonts w:ascii="Consolas" w:hAnsi="Consolas" w:cs="Consolas"/>
@@ -9016,7 +9630,27 @@
           <w:sz w:val="19"/>
           <w:szCs w:val="19"/>
         </w:rPr>
-        <w:t xml:space="preserve">::BroadCastMessage </w:t>
+        <w:t>::</w:t>
+      </w:r>
+      <w:proofErr w:type="spellStart"/>
+      <w:r>
+        <w:rPr>
+          <w:rFonts w:ascii="Consolas" w:hAnsi="Consolas" w:cs="Consolas"/>
+          <w:color w:val="000000"/>
+          <w:sz w:val="19"/>
+          <w:szCs w:val="19"/>
+        </w:rPr>
+        <w:t>BroadCastMessage</w:t>
+      </w:r>
+      <w:proofErr w:type="spellEnd"/>
+      <w:r>
+        <w:rPr>
+          <w:rFonts w:ascii="Consolas" w:hAnsi="Consolas" w:cs="Consolas"/>
+          <w:color w:val="000000"/>
+          <w:sz w:val="19"/>
+          <w:szCs w:val="19"/>
+        </w:rPr>
+        <w:t xml:space="preserve"> </w:t>
       </w:r>
       <w:r>
         <w:t>checks for the origin</w:t>
@@ -9053,6 +9687,227 @@
       </w:r>
       <w:r>
         <w:t xml:space="preserve"> the sending of data.</w:t>
+      </w:r>
+    </w:p>
+    <w:p/>
+    <w:p>
+      <w:pPr>
+        <w:rPr>
+          <w:b/>
+          <w:color w:val="000000" w:themeColor="text1"/>
+        </w:rPr>
+      </w:pPr>
+      <w:r>
+        <w:rPr>
+          <w:b/>
+        </w:rPr>
+        <w:t xml:space="preserve">Server </w:t>
+      </w:r>
+      <w:r>
+        <w:rPr>
+          <w:b/>
+        </w:rPr>
+        <w:t>Peers connection t</w:t>
+      </w:r>
+      <w:r>
+        <w:rPr>
+          <w:b/>
+        </w:rPr>
+        <w:t>ype</w:t>
+      </w:r>
+      <w:r>
+        <w:rPr>
+          <w:b/>
+        </w:rPr>
+        <w:t xml:space="preserve"> </w:t>
+      </w:r>
+      <w:r>
+        <w:rPr>
+          <w:b/>
+          <w:highlight w:val="green"/>
+        </w:rPr>
+        <w:t>(Update for v2.0)</w:t>
+      </w:r>
+    </w:p>
+    <w:p>
+      <w:r>
+        <w:t>This version introduces a new parameter for server (--type), this informs the server on how it should deal with its connections to/from its peers.</w:t>
+      </w:r>
+    </w:p>
+    <w:p>
+      <w:r>
+        <w:t>The values are:</w:t>
+      </w:r>
+    </w:p>
+    <w:p>
+      <w:r>
+        <w:tab/>
+      </w:r>
+      <w:r>
+        <w:t xml:space="preserve">0 – Default/Duplex: </w:t>
+      </w:r>
+      <w:r>
+        <w:t>The server will connects to and listen from peers connection</w:t>
+      </w:r>
+    </w:p>
+    <w:p>
+      <w:r>
+        <w:tab/>
+        <w:t>1 – Listener: the Server will only listen connections from peers</w:t>
+      </w:r>
+    </w:p>
+    <w:p>
+      <w:r>
+        <w:tab/>
+        <w:t xml:space="preserve">2 – Active: the Server will attempt </w:t>
+      </w:r>
+      <w:r>
+        <w:t xml:space="preserve">to connect </w:t>
+      </w:r>
+      <w:r>
+        <w:t xml:space="preserve">to its peers (from </w:t>
+      </w:r>
+      <w:proofErr w:type="spellStart"/>
+      <w:r>
+        <w:t>config</w:t>
+      </w:r>
+      <w:proofErr w:type="spellEnd"/>
+      <w:r>
+        <w:t xml:space="preserve">). </w:t>
+      </w:r>
+    </w:p>
+    <w:p>
+      <w:r>
+        <w:rPr>
+          <w:noProof/>
+          <w:lang w:eastAsia="en-PH"/>
+        </w:rPr>
+        <w:drawing>
+          <wp:inline distT="0" distB="0" distL="0" distR="0" wp14:anchorId="7BDE8B7A" wp14:editId="5D37B50C">
+            <wp:extent cx="5608806" cy="594412"/>
+            <wp:effectExtent l="0" t="0" r="0" b="0"/>
+            <wp:docPr id="3" name="Picture 3"/>
+            <wp:cNvGraphicFramePr>
+              <a:graphicFrameLocks xmlns:a="http://schemas.openxmlformats.org/drawingml/2006/main" noChangeAspect="1"/>
+            </wp:cNvGraphicFramePr>
+            <a:graphic xmlns:a="http://schemas.openxmlformats.org/drawingml/2006/main">
+              <a:graphicData uri="http://schemas.openxmlformats.org/drawingml/2006/picture">
+                <pic:pic xmlns:pic="http://schemas.openxmlformats.org/drawingml/2006/picture">
+                  <pic:nvPicPr>
+                    <pic:cNvPr id="1" name=""/>
+                    <pic:cNvPicPr/>
+                  </pic:nvPicPr>
+                  <pic:blipFill>
+                    <a:blip r:embed="rId8"/>
+                    <a:stretch>
+                      <a:fillRect/>
+                    </a:stretch>
+                  </pic:blipFill>
+                  <pic:spPr>
+                    <a:xfrm>
+                      <a:off x="0" y="0"/>
+                      <a:ext cx="5608806" cy="594412"/>
+                    </a:xfrm>
+                    <a:prstGeom prst="rect">
+                      <a:avLst/>
+                    </a:prstGeom>
+                  </pic:spPr>
+                </pic:pic>
+              </a:graphicData>
+            </a:graphic>
+          </wp:inline>
+        </w:drawing>
+      </w:r>
+    </w:p>
+    <w:p>
+      <w:r>
+        <w:t xml:space="preserve">Duplicated connections are prevented </w:t>
+      </w:r>
+      <w:r>
+        <w:t xml:space="preserve">by monitoring all </w:t>
+      </w:r>
+      <w:r>
+        <w:t>connections</w:t>
+      </w:r>
+      <w:r>
+        <w:t xml:space="preserve"> thru a single list</w:t>
+      </w:r>
+      <w:r>
+        <w:t>.</w:t>
+      </w:r>
+      <w:r>
+        <w:t xml:space="preserve"> For example, i</w:t>
+      </w:r>
+      <w:r>
+        <w:t xml:space="preserve">n the case of Duplex, </w:t>
+      </w:r>
+      <w:r>
+        <w:t xml:space="preserve">when a peer is already connected to a server, it will no longer attempts to connect to it, or if a peer </w:t>
+      </w:r>
+      <w:r>
+        <w:t>established a connection but is already connected to the server, it will be dropped after ID validation.</w:t>
+      </w:r>
+      <w:r>
+        <w:t xml:space="preserve"> </w:t>
+      </w:r>
+    </w:p>
+    <w:p>
+      <w:proofErr w:type="spellStart"/>
+      <w:r>
+        <w:lastRenderedPageBreak/>
+        <w:t>Bellow</w:t>
+      </w:r>
+      <w:proofErr w:type="spellEnd"/>
+      <w:r>
+        <w:t xml:space="preserve"> is what will happen when two servers with Duplex type try to connect to each other launched at the same time.</w:t>
+      </w:r>
+    </w:p>
+    <w:p>
+      <w:r>
+        <w:drawing>
+          <wp:inline distT="0" distB="0" distL="0" distR="0" wp14:anchorId="6E1BFCD2" wp14:editId="2DF97457">
+            <wp:extent cx="5943600" cy="2667000"/>
+            <wp:effectExtent l="0" t="0" r="0" b="0"/>
+            <wp:docPr id="6" name="Picture 6"/>
+            <wp:cNvGraphicFramePr>
+              <a:graphicFrameLocks xmlns:a="http://schemas.openxmlformats.org/drawingml/2006/main" noChangeAspect="1"/>
+            </wp:cNvGraphicFramePr>
+            <a:graphic xmlns:a="http://schemas.openxmlformats.org/drawingml/2006/main">
+              <a:graphicData uri="http://schemas.openxmlformats.org/drawingml/2006/picture">
+                <pic:pic xmlns:pic="http://schemas.openxmlformats.org/drawingml/2006/picture">
+                  <pic:nvPicPr>
+                    <pic:cNvPr id="1" name=""/>
+                    <pic:cNvPicPr/>
+                  </pic:nvPicPr>
+                  <pic:blipFill>
+                    <a:blip r:embed="rId9"/>
+                    <a:stretch>
+                      <a:fillRect/>
+                    </a:stretch>
+                  </pic:blipFill>
+                  <pic:spPr>
+                    <a:xfrm>
+                      <a:off x="0" y="0"/>
+                      <a:ext cx="5943600" cy="2667000"/>
+                    </a:xfrm>
+                    <a:prstGeom prst="rect">
+                      <a:avLst/>
+                    </a:prstGeom>
+                  </pic:spPr>
+                </pic:pic>
+              </a:graphicData>
+            </a:graphic>
+          </wp:inline>
+        </w:drawing>
+      </w:r>
+    </w:p>
+    <w:p>
+      <w:r>
+        <w:t>Server 1 established a connection to server 2 as active (server1-&gt;server2), and server 2 accepted connection from server 1 and established connections from it as Listener.</w:t>
+      </w:r>
+      <w:r>
+        <w:br/>
+        <w:t>Both rejected further connections after.</w:t>
       </w:r>
     </w:p>
     <w:sectPr>
@@ -11644,7 +12499,7 @@
   <w:style w:type="paragraph" w:default="1" w:styleId="Normal">
     <w:name w:val="Normal"/>
     <w:qFormat/>
-    <w:rsid w:val="001C0EE8"/>
+    <w:rsid w:val="00E67C68"/>
   </w:style>
   <w:style w:type="character" w:default="1" w:styleId="DefaultParagraphFont">
     <w:name w:val="Default Paragraph Font"/>

</xml_diff>